<commit_message>
Report updated and exported
</commit_message>
<xml_diff>
--- a/Projekt/keypadAVR/documentation/manual.docx
+++ b/Projekt/keypadAVR/documentation/manual.docx
@@ -2,233 +2,372 @@
 <file path=word/document.xml><?xml version="1.0" encoding="utf-8"?>
 <w:document xmlns:wpc="http://schemas.microsoft.com/office/word/2010/wordprocessingCanvas" xmlns:cx="http://schemas.microsoft.com/office/drawing/2014/chartex" xmlns:cx1="http://schemas.microsoft.com/office/drawing/2015/9/8/chartex" xmlns:cx2="http://schemas.microsoft.com/office/drawing/2015/10/21/chartex" xmlns:cx3="http://schemas.microsoft.com/office/drawing/2016/5/9/chartex" xmlns:cx4="http://schemas.microsoft.com/office/drawing/2016/5/10/chartex" xmlns:cx5="http://schemas.microsoft.com/office/drawing/2016/5/11/chartex" xmlns:cx6="http://schemas.microsoft.com/office/drawing/2016/5/12/chartex" xmlns:cx7="http://schemas.microsoft.com/office/drawing/2016/5/13/chartex" xmlns:cx8="http://schemas.microsoft.com/office/drawing/2016/5/14/chartex" xmlns:mc="http://schemas.openxmlformats.org/markup-compatibility/2006" xmlns:o="urn:schemas-microsoft-com:office:office" xmlns:r="http://schemas.openxmlformats.org/officeDocument/2006/relationships" xmlns:m="http://schemas.openxmlformats.org/officeDocument/2006/math" xmlns:v="urn:schemas-microsoft-com:vml" xmlns:wp14="http://schemas.microsoft.com/office/word/2010/wordprocessingDrawing" xmlns:wp="http://schemas.openxmlformats.org/drawingml/2006/wordprocessingDrawing" xmlns:w10="urn:schemas-microsoft-com:office:word" xmlns:w="http://schemas.openxmlformats.org/wordprocessingml/2006/main" xmlns:w14="http://schemas.microsoft.com/office/word/2010/wordml" xmlns:w15="http://schemas.microsoft.com/office/word/2012/wordml" xmlns:w16se="http://schemas.microsoft.com/office/word/2015/wordml/symex" xmlns:wpg="http://schemas.microsoft.com/office/word/2010/wordprocessingGroup" xmlns:wpi="http://schemas.microsoft.com/office/word/2010/wordprocessingInk" xmlns:wne="http://schemas.microsoft.com/office/word/2006/wordml" xmlns:wps="http://schemas.microsoft.com/office/word/2010/wordprocessingShape" mc:Ignorable="w14 w15 w16se wp14">
   <w:body>
-    <w:p>
-      <w:pPr>
-        <w:pStyle w:val="Title"/>
-        <w:jc w:val="center"/>
-        <w:rPr>
-          <w:sz w:val="96"/>
-          <w:lang w:val="en-US"/>
-        </w:rPr>
-      </w:pPr>
-      <w:r>
-        <w:rPr>
-          <w:sz w:val="96"/>
-          <w:lang w:val="en-US"/>
-        </w:rPr>
-        <w:t>keyPadAVR</w:t>
-      </w:r>
-    </w:p>
-    <w:p>
-      <w:pPr>
-        <w:pStyle w:val="Subtitle"/>
-        <w:jc w:val="center"/>
-        <w:rPr>
-          <w:b/>
-        </w:rPr>
-      </w:pPr>
-      <w:r>
-        <w:rPr>
-          <w:b/>
-        </w:rPr>
-        <w:t xml:space="preserve">Övning: </w:t>
-      </w:r>
-      <w:r>
-        <w:rPr>
-          <w:b/>
-        </w:rPr>
-        <w:t>Knappsats på Atmega328p</w:t>
-      </w:r>
-    </w:p>
-    <w:p>
-      <w:pPr>
-        <w:pStyle w:val="Subtitle"/>
-        <w:jc w:val="center"/>
-      </w:pPr>
-    </w:p>
-    <w:p>
-      <w:pPr>
-        <w:pStyle w:val="Subtitle"/>
-        <w:jc w:val="center"/>
-      </w:pPr>
-      <w:r>
-        <w:br/>
-      </w:r>
-    </w:p>
-    <w:p>
-      <w:pPr>
-        <w:jc w:val="center"/>
-      </w:pPr>
-    </w:p>
-    <w:p>
-      <w:pPr>
-        <w:jc w:val="center"/>
-      </w:pPr>
-    </w:p>
-    <w:p>
-      <w:pPr>
-        <w:jc w:val="center"/>
-        <w:rPr>
-          <w:sz w:val="28"/>
-        </w:rPr>
-      </w:pPr>
-    </w:p>
-    <w:p>
-      <w:pPr>
-        <w:jc w:val="center"/>
-        <w:rPr>
-          <w:sz w:val="28"/>
-        </w:rPr>
-      </w:pPr>
-    </w:p>
-    <w:p>
-      <w:pPr>
-        <w:jc w:val="center"/>
-        <w:rPr>
-          <w:sz w:val="28"/>
-        </w:rPr>
-      </w:pPr>
-    </w:p>
-    <w:p>
-      <w:pPr>
-        <w:jc w:val="center"/>
-        <w:rPr>
-          <w:sz w:val="28"/>
-        </w:rPr>
-      </w:pPr>
-    </w:p>
-    <w:p>
-      <w:pPr>
-        <w:jc w:val="center"/>
-        <w:rPr>
-          <w:sz w:val="28"/>
-        </w:rPr>
-      </w:pPr>
-    </w:p>
-    <w:p>
-      <w:pPr>
-        <w:jc w:val="center"/>
-        <w:rPr>
-          <w:sz w:val="28"/>
-        </w:rPr>
-      </w:pPr>
-    </w:p>
-    <w:p>
-      <w:pPr>
-        <w:jc w:val="center"/>
-        <w:rPr>
-          <w:sz w:val="28"/>
-        </w:rPr>
-      </w:pPr>
-    </w:p>
-    <w:p>
-      <w:pPr>
-        <w:jc w:val="center"/>
-        <w:rPr>
-          <w:sz w:val="28"/>
-        </w:rPr>
-      </w:pPr>
-    </w:p>
-    <w:p>
-      <w:pPr>
-        <w:jc w:val="center"/>
-        <w:rPr>
-          <w:sz w:val="28"/>
-        </w:rPr>
-      </w:pPr>
-    </w:p>
-    <w:p>
-      <w:pPr>
-        <w:jc w:val="center"/>
-        <w:rPr>
-          <w:sz w:val="28"/>
-        </w:rPr>
-      </w:pPr>
-    </w:p>
-    <w:p>
-      <w:pPr>
-        <w:jc w:val="center"/>
-        <w:rPr>
-          <w:sz w:val="28"/>
-        </w:rPr>
-      </w:pPr>
-      <w:r>
-        <w:rPr>
-          <w:sz w:val="28"/>
-        </w:rPr>
-        <w:t>Kurs</w:t>
-      </w:r>
-      <w:r>
-        <w:rPr>
-          <w:sz w:val="28"/>
-        </w:rPr>
-        <w:br/>
-      </w:r>
-      <w:r>
-        <w:rPr>
-          <w:sz w:val="28"/>
-        </w:rPr>
-        <w:t>Programmering av inbyggda system</w:t>
-      </w:r>
-    </w:p>
-    <w:p>
-      <w:pPr>
-        <w:jc w:val="center"/>
-      </w:pPr>
-    </w:p>
-    <w:p>
-      <w:pPr>
-        <w:jc w:val="center"/>
-      </w:pPr>
-    </w:p>
-    <w:p>
-      <w:pPr>
-        <w:jc w:val="center"/>
-      </w:pPr>
-    </w:p>
-    <w:p>
-      <w:pPr>
-        <w:jc w:val="center"/>
-      </w:pPr>
-    </w:p>
-    <w:p>
-      <w:pPr>
-        <w:jc w:val="center"/>
-      </w:pPr>
-    </w:p>
-    <w:p/>
-    <w:p>
-      <w:pPr>
-        <w:jc w:val="center"/>
-      </w:pPr>
-      <w:r>
-        <w:rPr>
-          <w:b/>
-          <w:sz w:val="40"/>
-        </w:rPr>
-        <w:t>Johan Kämpe</w:t>
-      </w:r>
-      <w:r>
-        <w:br/>
-      </w:r>
-      <w:r>
-        <w:rPr>
-          <w:sz w:val="32"/>
-        </w:rPr>
-        <w:t>UIS16</w:t>
-      </w:r>
-    </w:p>
-    <w:p>
-      <w:pPr>
-        <w:jc w:val="center"/>
-      </w:pPr>
-      <w:r>
-        <w:t>201</w:t>
-      </w:r>
-      <w:r>
-        <w:t>7-04-11</w:t>
-      </w:r>
-    </w:p>
+    <w:tbl>
+      <w:tblPr>
+        <w:tblStyle w:val="TableGrid"/>
+        <w:tblW w:w="0" w:type="auto"/>
+        <w:tblLook w:val="04A0" w:firstRow="1" w:lastRow="0" w:firstColumn="1" w:lastColumn="0" w:noHBand="0" w:noVBand="1"/>
+      </w:tblPr>
+      <w:tblGrid>
+        <w:gridCol w:w="9062"/>
+      </w:tblGrid>
+      <w:tr>
+        <w:tc>
+          <w:tcPr>
+            <w:tcW w:w="9062" w:type="dxa"/>
+            <w:tcBorders>
+              <w:top w:val="nil"/>
+              <w:left w:val="nil"/>
+              <w:bottom w:val="nil"/>
+              <w:right w:val="nil"/>
+            </w:tcBorders>
+          </w:tcPr>
+          <w:p>
+            <w:pPr>
+              <w:pStyle w:val="Title"/>
+              <w:jc w:val="center"/>
+              <w:rPr>
+                <w:sz w:val="96"/>
+              </w:rPr>
+            </w:pPr>
+            <w:proofErr w:type="spellStart"/>
+            <w:r>
+              <w:rPr>
+                <w:sz w:val="96"/>
+              </w:rPr>
+              <w:t>keyPadAVR</w:t>
+            </w:r>
+            <w:proofErr w:type="spellEnd"/>
+          </w:p>
+          <w:p>
+            <w:pPr>
+              <w:pStyle w:val="Subtitle"/>
+              <w:jc w:val="center"/>
+              <w:rPr>
+                <w:b/>
+                <w:sz w:val="32"/>
+              </w:rPr>
+            </w:pPr>
+            <w:r>
+              <w:rPr>
+                <w:b/>
+                <w:sz w:val="32"/>
+              </w:rPr>
+              <w:t xml:space="preserve">Övning: Knappsats </w:t>
+            </w:r>
+            <w:r>
+              <w:rPr>
+                <w:b/>
+                <w:sz w:val="32"/>
+              </w:rPr>
+              <w:t>med</w:t>
+            </w:r>
+            <w:r>
+              <w:rPr>
+                <w:b/>
+                <w:sz w:val="32"/>
+              </w:rPr>
+              <w:t xml:space="preserve"> Atmega328p</w:t>
+            </w:r>
+            <w:r>
+              <w:rPr>
+                <w:b/>
+                <w:sz w:val="32"/>
+              </w:rPr>
+              <w:t xml:space="preserve"> MCU</w:t>
+            </w:r>
+          </w:p>
+          <w:p>
+            <w:pPr>
+              <w:jc w:val="center"/>
+            </w:pPr>
+          </w:p>
+          <w:p>
+            <w:pPr>
+              <w:jc w:val="center"/>
+              <w:rPr>
+                <w:sz w:val="32"/>
+              </w:rPr>
+            </w:pPr>
+            <w:r>
+              <w:t>Kurs</w:t>
+            </w:r>
+            <w:r>
+              <w:rPr>
+                <w:sz w:val="28"/>
+              </w:rPr>
+              <w:br/>
+            </w:r>
+            <w:r>
+              <w:rPr>
+                <w:sz w:val="32"/>
+              </w:rPr>
+              <w:t>Programmering av inbyggda system</w:t>
+            </w:r>
+          </w:p>
+          <w:p>
+            <w:pPr>
+              <w:jc w:val="center"/>
+            </w:pPr>
+            <w:r>
+              <w:rPr>
+                <w:sz w:val="32"/>
+              </w:rPr>
+              <w:t>2017-04-11</w:t>
+            </w:r>
+          </w:p>
+        </w:tc>
+      </w:tr>
+      <w:tr>
+        <w:tc>
+          <w:tcPr>
+            <w:tcW w:w="9062" w:type="dxa"/>
+            <w:tcBorders>
+              <w:top w:val="nil"/>
+              <w:left w:val="nil"/>
+              <w:bottom w:val="nil"/>
+              <w:right w:val="nil"/>
+            </w:tcBorders>
+            <w:vAlign w:val="center"/>
+          </w:tcPr>
+          <w:p>
+            <w:pPr>
+              <w:jc w:val="center"/>
+            </w:pPr>
+          </w:p>
+          <w:p>
+            <w:pPr>
+              <w:jc w:val="center"/>
+            </w:pPr>
+          </w:p>
+          <w:p>
+            <w:pPr>
+              <w:jc w:val="center"/>
+            </w:pPr>
+          </w:p>
+          <w:p>
+            <w:pPr>
+              <w:jc w:val="center"/>
+            </w:pPr>
+          </w:p>
+          <w:p>
+            <w:pPr>
+              <w:jc w:val="center"/>
+            </w:pPr>
+          </w:p>
+          <w:p>
+            <w:pPr>
+              <w:jc w:val="center"/>
+            </w:pPr>
+          </w:p>
+          <w:p>
+            <w:pPr>
+              <w:jc w:val="center"/>
+            </w:pPr>
+          </w:p>
+          <w:p>
+            <w:pPr>
+              <w:jc w:val="center"/>
+            </w:pPr>
+          </w:p>
+          <w:p>
+            <w:pPr>
+              <w:jc w:val="center"/>
+            </w:pPr>
+            <w:r>
+              <w:rPr>
+                <w:noProof/>
+                <w:lang w:eastAsia="sv-SE"/>
+              </w:rPr>
+              <w:drawing>
+                <wp:inline distT="0" distB="0" distL="0" distR="0">
+                  <wp:extent cx="2749550" cy="2749550"/>
+                  <wp:effectExtent l="0" t="0" r="0" b="0"/>
+                  <wp:docPr id="19" name="Picture 19"/>
+                  <wp:cNvGraphicFramePr>
+                    <a:graphicFrameLocks xmlns:a="http://schemas.openxmlformats.org/drawingml/2006/main" noChangeAspect="1"/>
+                  </wp:cNvGraphicFramePr>
+                  <a:graphic xmlns:a="http://schemas.openxmlformats.org/drawingml/2006/main">
+                    <a:graphicData uri="http://schemas.openxmlformats.org/drawingml/2006/picture">
+                      <pic:pic xmlns:pic="http://schemas.openxmlformats.org/drawingml/2006/picture">
+                        <pic:nvPicPr>
+                          <pic:cNvPr id="19" name="frontpage.png"/>
+                          <pic:cNvPicPr/>
+                        </pic:nvPicPr>
+                        <pic:blipFill>
+                          <a:blip r:embed="rId8" cstate="print">
+                            <a:extLst>
+                              <a:ext uri="{28A0092B-C50C-407E-A947-70E740481C1C}">
+                                <a14:useLocalDpi xmlns:a14="http://schemas.microsoft.com/office/drawing/2010/main" val="0"/>
+                              </a:ext>
+                            </a:extLst>
+                          </a:blip>
+                          <a:stretch>
+                            <a:fillRect/>
+                          </a:stretch>
+                        </pic:blipFill>
+                        <pic:spPr>
+                          <a:xfrm>
+                            <a:off x="0" y="0"/>
+                            <a:ext cx="2749550" cy="2749550"/>
+                          </a:xfrm>
+                          <a:prstGeom prst="rect">
+                            <a:avLst/>
+                          </a:prstGeom>
+                        </pic:spPr>
+                      </pic:pic>
+                    </a:graphicData>
+                  </a:graphic>
+                </wp:inline>
+              </w:drawing>
+            </w:r>
+          </w:p>
+          <w:p>
+            <w:pPr>
+              <w:jc w:val="center"/>
+            </w:pPr>
+          </w:p>
+          <w:p>
+            <w:pPr>
+              <w:jc w:val="center"/>
+            </w:pPr>
+          </w:p>
+          <w:p>
+            <w:pPr>
+              <w:jc w:val="center"/>
+            </w:pPr>
+          </w:p>
+          <w:p>
+            <w:pPr>
+              <w:jc w:val="center"/>
+            </w:pPr>
+          </w:p>
+          <w:p>
+            <w:pPr>
+              <w:jc w:val="center"/>
+            </w:pPr>
+          </w:p>
+          <w:p>
+            <w:pPr>
+              <w:jc w:val="center"/>
+            </w:pPr>
+          </w:p>
+          <w:p>
+            <w:pPr>
+              <w:jc w:val="center"/>
+            </w:pPr>
+          </w:p>
+          <w:p>
+            <w:pPr>
+              <w:jc w:val="center"/>
+            </w:pPr>
+          </w:p>
+          <w:p>
+            <w:pPr>
+              <w:jc w:val="center"/>
+            </w:pPr>
+          </w:p>
+        </w:tc>
+      </w:tr>
+      <w:tr>
+        <w:tc>
+          <w:tcPr>
+            <w:tcW w:w="9062" w:type="dxa"/>
+            <w:tcBorders>
+              <w:top w:val="nil"/>
+              <w:left w:val="nil"/>
+              <w:bottom w:val="nil"/>
+              <w:right w:val="nil"/>
+            </w:tcBorders>
+            <w:vAlign w:val="center"/>
+          </w:tcPr>
+          <w:p>
+            <w:pPr>
+              <w:jc w:val="center"/>
+              <w:rPr>
+                <w:b/>
+                <w:sz w:val="32"/>
+              </w:rPr>
+            </w:pPr>
+            <w:r>
+              <w:rPr>
+                <w:b/>
+                <w:sz w:val="40"/>
+              </w:rPr>
+              <w:t>Johan Kämpe</w:t>
+            </w:r>
+            <w:r>
+              <w:rPr>
+                <w:b/>
+                <w:sz w:val="40"/>
+              </w:rPr>
+              <w:br/>
+            </w:r>
+            <w:hyperlink r:id="rId9" w:history="1">
+              <w:r>
+                <w:rPr>
+                  <w:rStyle w:val="Hyperlink"/>
+                  <w:sz w:val="32"/>
+                </w:rPr>
+                <w:t>LinkedIn</w:t>
+              </w:r>
+            </w:hyperlink>
+          </w:p>
+          <w:p>
+            <w:pPr>
+              <w:jc w:val="center"/>
+              <w:rPr>
+                <w:b/>
+                <w:sz w:val="32"/>
+              </w:rPr>
+            </w:pPr>
+          </w:p>
+        </w:tc>
+      </w:tr>
+      <w:tr>
+        <w:tc>
+          <w:tcPr>
+            <w:tcW w:w="9062" w:type="dxa"/>
+            <w:tcBorders>
+              <w:top w:val="nil"/>
+              <w:left w:val="nil"/>
+              <w:bottom w:val="nil"/>
+              <w:right w:val="nil"/>
+            </w:tcBorders>
+            <w:vAlign w:val="bottom"/>
+          </w:tcPr>
+          <w:p>
+            <w:pPr>
+              <w:jc w:val="center"/>
+              <w:rPr>
+                <w:sz w:val="24"/>
+              </w:rPr>
+            </w:pPr>
+            <w:r>
+              <w:rPr>
+                <w:sz w:val="32"/>
+              </w:rPr>
+              <w:t>Mjukvaruutvecklare Inbyggda System</w:t>
+            </w:r>
+            <w:r>
+              <w:rPr>
+                <w:sz w:val="32"/>
+              </w:rPr>
+              <w:br/>
+            </w:r>
+            <w:hyperlink r:id="rId10" w:history="1">
+              <w:r>
+                <w:rPr>
+                  <w:rStyle w:val="Hyperlink"/>
+                  <w:sz w:val="24"/>
+                </w:rPr>
+                <w:t>MÖLK Utbildning AB</w:t>
+              </w:r>
+            </w:hyperlink>
+          </w:p>
+        </w:tc>
+      </w:tr>
+    </w:tbl>
     <w:sdt>
       <w:sdtPr>
         <w:id w:val="906574966"/>
@@ -253,6 +392,11 @@
         <w:p>
           <w:pPr>
             <w:pStyle w:val="TOCHeading"/>
+            <w:numPr>
+              <w:ilvl w:val="0"/>
+              <w:numId w:val="0"/>
+            </w:numPr>
+            <w:ind w:left="432" w:hanging="432"/>
           </w:pPr>
           <w:r>
             <w:t>Innehåll</w:t>
@@ -1516,7 +1660,7 @@
                 <w:noProof/>
                 <w:webHidden/>
               </w:rPr>
-              <w:t>7</w:t>
+              <w:t>8</w:t>
             </w:r>
             <w:r>
               <w:rPr>
@@ -1600,7 +1744,7 @@
                 <w:noProof/>
                 <w:webHidden/>
               </w:rPr>
-              <w:t>8</w:t>
+              <w:t>9</w:t>
             </w:r>
             <w:r>
               <w:rPr>
@@ -1684,7 +1828,7 @@
                 <w:noProof/>
                 <w:webHidden/>
               </w:rPr>
-              <w:t>9</w:t>
+              <w:t>10</w:t>
             </w:r>
             <w:r>
               <w:rPr>
@@ -1768,7 +1912,7 @@
                 <w:noProof/>
                 <w:webHidden/>
               </w:rPr>
-              <w:t>9</w:t>
+              <w:t>10</w:t>
             </w:r>
             <w:r>
               <w:rPr>
@@ -1852,7 +1996,7 @@
                 <w:noProof/>
                 <w:webHidden/>
               </w:rPr>
-              <w:t>10</w:t>
+              <w:t>11</w:t>
             </w:r>
             <w:r>
               <w:rPr>
@@ -1936,7 +2080,7 @@
                 <w:noProof/>
                 <w:webHidden/>
               </w:rPr>
-              <w:t>11</w:t>
+              <w:t>12</w:t>
             </w:r>
             <w:r>
               <w:rPr>
@@ -2020,7 +2164,7 @@
                 <w:noProof/>
                 <w:webHidden/>
               </w:rPr>
-              <w:t>11</w:t>
+              <w:t>12</w:t>
             </w:r>
             <w:r>
               <w:rPr>
@@ -2104,7 +2248,7 @@
                 <w:noProof/>
                 <w:webHidden/>
               </w:rPr>
-              <w:t>12</w:t>
+              <w:t>13</w:t>
             </w:r>
             <w:r>
               <w:rPr>
@@ -2361,7 +2505,10 @@
     </w:p>
     <w:p>
       <w:r>
-        <w:t xml:space="preserve">På knappsatsen sitter sju stycken anslutningar. </w:t>
+        <w:t>På knappsatsen finns</w:t>
+      </w:r>
+      <w:r>
+        <w:t xml:space="preserve"> sju stycken anslutningar. </w:t>
       </w:r>
       <w:r>
         <w:t>När en knapp trycks ned sluts kretsen mellan två av dessa anslutningar. På detta sett kan det avgöras vilken av knapparna som har tryckts ned.</w:t>
@@ -2379,16 +2526,24 @@
       <w:bookmarkEnd w:id="5"/>
     </w:p>
     <w:p>
+      <w:proofErr w:type="spellStart"/>
       <w:r>
         <w:rPr>
           <w:b/>
         </w:rPr>
-        <w:t>GitHub-sida för projektet</w:t>
+        <w:t>GitHub</w:t>
+      </w:r>
+      <w:proofErr w:type="spellEnd"/>
+      <w:r>
+        <w:rPr>
+          <w:b/>
+        </w:rPr>
+        <w:t>-sida för projektet</w:t>
       </w:r>
       <w:r>
         <w:br/>
       </w:r>
-      <w:hyperlink r:id="rId8" w:history="1">
+      <w:hyperlink r:id="rId11" w:history="1">
         <w:r>
           <w:rPr>
             <w:rStyle w:val="Hyperlink"/>
@@ -2398,6 +2553,47 @@
       </w:hyperlink>
     </w:p>
     <w:p>
+      <w:proofErr w:type="spellStart"/>
+      <w:r>
+        <w:rPr>
+          <w:b/>
+        </w:rPr>
+        <w:t>GitHub</w:t>
+      </w:r>
+      <w:proofErr w:type="spellEnd"/>
+      <w:r>
+        <w:rPr>
+          <w:b/>
+        </w:rPr>
+        <w:t>-sida</w:t>
+      </w:r>
+      <w:r>
+        <w:rPr>
+          <w:b/>
+        </w:rPr>
+        <w:t>, huvudkod</w:t>
+      </w:r>
+      <w:r>
+        <w:br/>
+      </w:r>
+      <w:hyperlink r:id="rId12" w:history="1">
+        <w:r>
+          <w:rPr>
+            <w:rStyle w:val="Hyperlink"/>
+          </w:rPr>
+          <w:t>https://github.com/GoblinD</w:t>
+        </w:r>
+        <w:r>
+          <w:rPr>
+            <w:rStyle w:val="Hyperlink"/>
+          </w:rPr>
+          <w:t>ynamiteer/progInbyggdaSystem/blob/master/Projekt/keypadAVR/keypad/main.c</w:t>
+        </w:r>
+      </w:hyperlink>
+      <w:bookmarkStart w:id="6" w:name="_GoBack"/>
+      <w:bookmarkEnd w:id="6"/>
+    </w:p>
+    <w:p>
       <w:pPr>
         <w:rPr>
           <w:rStyle w:val="Hyperlink"/>
@@ -2407,6 +2603,7 @@
           <w:lang w:val="en-US"/>
         </w:rPr>
       </w:pPr>
+      <w:proofErr w:type="spellStart"/>
       <w:r>
         <w:rPr>
           <w:b/>
@@ -2421,6 +2618,7 @@
         </w:rPr>
         <w:t>emovideo</w:t>
       </w:r>
+      <w:proofErr w:type="spellEnd"/>
       <w:r>
         <w:rPr>
           <w:b/>
@@ -2470,7 +2668,7 @@
         <w:t>https://www.youtube.com/watch?v=5uytAdWNXpI</w:t>
       </w:r>
     </w:p>
-    <w:bookmarkStart w:id="6" w:name="_Toc465413554"/>
+    <w:bookmarkStart w:id="7" w:name="_Toc465413554"/>
     <w:p>
       <w:pPr>
         <w:rPr>
@@ -2500,7 +2698,7 @@
       <w:pPr>
         <w:pStyle w:val="Heading1"/>
       </w:pPr>
-      <w:bookmarkStart w:id="7" w:name="_Toc479701092"/>
+      <w:bookmarkStart w:id="8" w:name="_Toc479701092"/>
       <w:r>
         <w:lastRenderedPageBreak/>
         <w:t>Genomförande</w:t>
@@ -2508,26 +2706,26 @@
       <w:r>
         <w:t xml:space="preserve"> och resultat</w:t>
       </w:r>
-      <w:bookmarkEnd w:id="6"/>
       <w:bookmarkEnd w:id="7"/>
+      <w:bookmarkEnd w:id="8"/>
     </w:p>
     <w:p>
       <w:pPr>
         <w:pStyle w:val="Heading2"/>
       </w:pPr>
-      <w:bookmarkStart w:id="8" w:name="_Toc465413555"/>
-      <w:bookmarkStart w:id="9" w:name="_Toc479701093"/>
+      <w:bookmarkStart w:id="9" w:name="_Toc465413555"/>
+      <w:bookmarkStart w:id="10" w:name="_Toc479701093"/>
       <w:r>
         <w:t>Använd programvara</w:t>
       </w:r>
       <w:r>
         <w:t xml:space="preserve"> och</w:t>
       </w:r>
-      <w:bookmarkEnd w:id="8"/>
+      <w:bookmarkEnd w:id="9"/>
       <w:r>
         <w:t xml:space="preserve"> hårdvara</w:t>
       </w:r>
-      <w:bookmarkEnd w:id="9"/>
+      <w:bookmarkEnd w:id="10"/>
     </w:p>
     <w:p/>
     <w:p>
@@ -2551,8 +2749,13 @@
           <w:numId w:val="4"/>
         </w:numPr>
       </w:pPr>
-      <w:r>
-        <w:t>Atmel Studio 7.0</w:t>
+      <w:proofErr w:type="spellStart"/>
+      <w:r>
+        <w:t>Atmel</w:t>
+      </w:r>
+      <w:proofErr w:type="spellEnd"/>
+      <w:r>
+        <w:t xml:space="preserve"> Studio 7.0</w:t>
       </w:r>
     </w:p>
     <w:p>
@@ -2582,8 +2785,21 @@
         <w:t xml:space="preserve">, </w:t>
       </w:r>
       <w:r>
-        <w:t>AVR Downloader/UploaDEr</w:t>
-      </w:r>
+        <w:t xml:space="preserve">AVR </w:t>
+      </w:r>
+      <w:proofErr w:type="spellStart"/>
+      <w:r>
+        <w:t>Downloader</w:t>
+      </w:r>
+      <w:proofErr w:type="spellEnd"/>
+      <w:r>
+        <w:t>/</w:t>
+      </w:r>
+      <w:proofErr w:type="spellStart"/>
+      <w:r>
+        <w:t>UploaDEr</w:t>
+      </w:r>
+      <w:proofErr w:type="spellEnd"/>
       <w:r>
         <w:t xml:space="preserve"> </w:t>
       </w:r>
@@ -2612,6 +2828,7 @@
           <w:lang w:val="en-GB"/>
         </w:rPr>
       </w:pPr>
+      <w:proofErr w:type="spellStart"/>
       <w:r>
         <w:rPr>
           <w:b/>
@@ -2619,6 +2836,7 @@
         </w:rPr>
         <w:t>Hårdvara</w:t>
       </w:r>
+      <w:proofErr w:type="spellEnd"/>
     </w:p>
     <w:p>
       <w:pPr>
@@ -2628,8 +2846,13 @@
           <w:numId w:val="7"/>
         </w:numPr>
       </w:pPr>
-      <w:r>
-        <w:t>Atmel Atmega328p MCU</w:t>
+      <w:proofErr w:type="spellStart"/>
+      <w:r>
+        <w:t>Atmel</w:t>
+      </w:r>
+      <w:proofErr w:type="spellEnd"/>
+      <w:r>
+        <w:t xml:space="preserve"> Atmega328p MCU</w:t>
       </w:r>
       <w:r>
         <w:t>. Hänvisas till som mikroprocessor eller MCU i rapporten.</w:t>
@@ -2668,11 +2891,16 @@
         </w:numPr>
       </w:pPr>
       <w:r>
-        <w:t>Resistor 10 k</w:t>
+        <w:t xml:space="preserve">Resistor 10 </w:t>
+      </w:r>
+      <w:proofErr w:type="spellStart"/>
+      <w:r>
+        <w:t>k</w:t>
       </w:r>
       <w:r>
         <w:t>Ω</w:t>
       </w:r>
+      <w:proofErr w:type="spellEnd"/>
       <w:r>
         <w:t>, 3 st. För pull-down</w:t>
       </w:r>
@@ -2700,15 +2928,25 @@
           <w:numId w:val="7"/>
         </w:numPr>
       </w:pPr>
-      <w:r>
-        <w:t xml:space="preserve">Sparkfun </w:t>
+      <w:proofErr w:type="spellStart"/>
+      <w:r>
+        <w:t>Sparkfun</w:t>
+      </w:r>
+      <w:proofErr w:type="spellEnd"/>
+      <w:r>
+        <w:t xml:space="preserve"> </w:t>
       </w:r>
       <w:r>
         <w:t>PGM-09825</w:t>
       </w:r>
       <w:r>
-        <w:t xml:space="preserve"> Pocket AVR Programmer</w:t>
-      </w:r>
+        <w:t xml:space="preserve"> Pocket AVR </w:t>
+      </w:r>
+      <w:proofErr w:type="spellStart"/>
+      <w:r>
+        <w:t>Programmer</w:t>
+      </w:r>
+      <w:proofErr w:type="spellEnd"/>
     </w:p>
     <w:p>
       <w:pPr>
@@ -2736,8 +2974,6 @@
       <w:r>
         <w:t>lysdiod (LED)</w:t>
       </w:r>
-      <w:bookmarkStart w:id="10" w:name="_GoBack"/>
-      <w:bookmarkEnd w:id="10"/>
     </w:p>
     <w:p>
       <w:pPr>
@@ -2765,8 +3001,13 @@
           <w:numId w:val="7"/>
         </w:numPr>
       </w:pPr>
-      <w:r>
-        <w:t>Breadboard, anslutningsplatta</w:t>
+      <w:proofErr w:type="spellStart"/>
+      <w:r>
+        <w:t>Breadboard</w:t>
+      </w:r>
+      <w:proofErr w:type="spellEnd"/>
+      <w:r>
+        <w:t>, anslutningsplatta</w:t>
       </w:r>
     </w:p>
     <w:p>
@@ -2859,7 +3100,15 @@
         <w:t xml:space="preserve">Programmets källkod skrevs uteslutande i </w:t>
       </w:r>
       <w:r>
-        <w:t xml:space="preserve">utvecklingsmiljön Atmel Studio. </w:t>
+        <w:t xml:space="preserve">utvecklingsmiljön </w:t>
+      </w:r>
+      <w:proofErr w:type="spellStart"/>
+      <w:r>
+        <w:t>Atmel</w:t>
+      </w:r>
+      <w:proofErr w:type="spellEnd"/>
+      <w:r>
+        <w:t xml:space="preserve"> Studio. </w:t>
       </w:r>
       <w:r>
         <w:t>Källkoden är skriven i programspråket C.</w:t>
@@ -2869,11 +3118,19 @@
       <w:r>
         <w:t xml:space="preserve">Vid kompilering av koden skapas en fil med filändelsen </w:t>
       </w:r>
+      <w:proofErr w:type="spellStart"/>
       <w:r>
         <w:rPr>
           <w:i/>
         </w:rPr>
-        <w:t xml:space="preserve">hex. </w:t>
+        <w:t>hex</w:t>
+      </w:r>
+      <w:proofErr w:type="spellEnd"/>
+      <w:r>
+        <w:rPr>
+          <w:i/>
+        </w:rPr>
+        <w:t xml:space="preserve">. </w:t>
       </w:r>
       <w:r>
         <w:t>Denna fil laddas upp till mikroprocessorn</w:t>
@@ -2882,10 +3139,26 @@
         <w:t xml:space="preserve"> (MCU</w:t>
       </w:r>
       <w:r>
-        <w:t>, Micro</w:t>
-      </w:r>
-      <w:r>
-        <w:t>Controller Unit)</w:t>
+        <w:t xml:space="preserve">, </w:t>
+      </w:r>
+      <w:proofErr w:type="spellStart"/>
+      <w:r>
+        <w:t>Micro</w:t>
+      </w:r>
+      <w:r>
+        <w:t>Controller</w:t>
+      </w:r>
+      <w:proofErr w:type="spellEnd"/>
+      <w:r>
+        <w:t xml:space="preserve"> </w:t>
+      </w:r>
+      <w:proofErr w:type="spellStart"/>
+      <w:r>
+        <w:t>Unit</w:t>
+      </w:r>
+      <w:proofErr w:type="spellEnd"/>
+      <w:r>
+        <w:t>)</w:t>
       </w:r>
       <w:r>
         <w:t xml:space="preserve"> med </w:t>
@@ -3707,8 +3980,29 @@
       <w:r>
         <w:t>blå LED (</w:t>
       </w:r>
-      <w:r>
-        <w:t xml:space="preserve">Light Emitting Diode, </w:t>
+      <w:proofErr w:type="spellStart"/>
+      <w:r>
+        <w:t>Light</w:t>
+      </w:r>
+      <w:proofErr w:type="spellEnd"/>
+      <w:r>
+        <w:t xml:space="preserve"> </w:t>
+      </w:r>
+      <w:proofErr w:type="spellStart"/>
+      <w:r>
+        <w:t>Emitting</w:t>
+      </w:r>
+      <w:proofErr w:type="spellEnd"/>
+      <w:r>
+        <w:t xml:space="preserve"> </w:t>
+      </w:r>
+      <w:proofErr w:type="spellStart"/>
+      <w:r>
+        <w:t>Diode</w:t>
+      </w:r>
+      <w:proofErr w:type="spellEnd"/>
+      <w:r>
+        <w:t xml:space="preserve">, </w:t>
       </w:r>
       <w:r>
         <w:t xml:space="preserve">lysdiod) till </w:t>
@@ -3745,7 +4039,7 @@
                     <pic:cNvPicPr/>
                   </pic:nvPicPr>
                   <pic:blipFill rotWithShape="1">
-                    <a:blip r:embed="rId9"/>
+                    <a:blip r:embed="rId13"/>
                     <a:srcRect l="13277" t="15366" r="23644" b="14075"/>
                     <a:stretch/>
                   </pic:blipFill>
@@ -3834,12 +4128,14 @@
       <w:r>
         <w:t xml:space="preserve">Uppkoppling av komponenter gjordes på en kopplingsplatta, en så kallad </w:t>
       </w:r>
+      <w:proofErr w:type="spellStart"/>
       <w:r>
         <w:rPr>
           <w:i/>
         </w:rPr>
         <w:t>breadboard</w:t>
       </w:r>
+      <w:proofErr w:type="spellEnd"/>
       <w:r>
         <w:rPr>
           <w:i/>
@@ -3867,8 +4163,16 @@
         <w:rPr>
           <w:i/>
         </w:rPr>
-        <w:t>Pocket AVR Programmer</w:t>
-      </w:r>
+        <w:t xml:space="preserve">Pocket AVR </w:t>
+      </w:r>
+      <w:proofErr w:type="spellStart"/>
+      <w:r>
+        <w:rPr>
+          <w:i/>
+        </w:rPr>
+        <w:t>Programmer</w:t>
+      </w:r>
+      <w:proofErr w:type="spellEnd"/>
       <w:r>
         <w:t>, användes som strömkälla.</w:t>
       </w:r>
@@ -4148,7 +4452,7 @@
                     </pic:cNvPicPr>
                   </pic:nvPicPr>
                   <pic:blipFill rotWithShape="1">
-                    <a:blip r:embed="rId10" cstate="print">
+                    <a:blip r:embed="rId14" cstate="print">
                       <a:extLst>
                         <a:ext uri="{28A0092B-C50C-407E-A947-70E740481C1C}">
                           <a14:useLocalDpi xmlns:a14="http://schemas.microsoft.com/office/drawing/2010/main" val="0"/>
@@ -4220,6 +4524,2330 @@
       <w:bookmarkStart w:id="23" w:name="_Toc479701100"/>
       <w:r>
         <w:lastRenderedPageBreak/>
+        <w:t xml:space="preserve">Projektets </w:t>
+      </w:r>
+      <w:r>
+        <w:t>programfunktion</w:t>
+      </w:r>
+    </w:p>
+    <w:p>
+      <w:r>
+        <w:t>Programmet i projektet är skrivet enligt följande:</w:t>
+      </w:r>
+    </w:p>
+    <w:p>
+      <w:r>
+        <w:t>Utgången som är kopplad från mikroprocessorn till den första (anslutning 2) av knappsatsens rader sätts till hög, grön i bilden nedan. Anslutningar för övriga rader är satta till låg.</w:t>
+      </w:r>
+    </w:p>
+    <w:tbl>
+      <w:tblPr>
+        <w:tblW w:w="2520" w:type="dxa"/>
+        <w:tblCellMar>
+          <w:left w:w="70" w:type="dxa"/>
+          <w:right w:w="70" w:type="dxa"/>
+        </w:tblCellMar>
+        <w:tblLook w:val="04A0" w:firstRow="1" w:lastRow="0" w:firstColumn="1" w:lastColumn="0" w:noHBand="0" w:noVBand="1"/>
+      </w:tblPr>
+      <w:tblGrid>
+        <w:gridCol w:w="1094"/>
+        <w:gridCol w:w="540"/>
+        <w:gridCol w:w="460"/>
+        <w:gridCol w:w="560"/>
+      </w:tblGrid>
+      <w:tr>
+        <w:trPr>
+          <w:trHeight w:val="315"/>
+        </w:trPr>
+        <w:tc>
+          <w:tcPr>
+            <w:tcW w:w="960" w:type="dxa"/>
+            <w:tcBorders>
+              <w:top w:val="nil"/>
+              <w:left w:val="nil"/>
+              <w:bottom w:val="nil"/>
+              <w:right w:val="nil"/>
+            </w:tcBorders>
+            <w:shd w:val="clear" w:color="auto" w:fill="auto"/>
+            <w:noWrap/>
+            <w:vAlign w:val="bottom"/>
+            <w:hideMark/>
+          </w:tcPr>
+          <w:p>
+            <w:pPr>
+              <w:spacing w:after="0" w:line="240" w:lineRule="auto"/>
+              <w:rPr>
+                <w:rFonts w:ascii="Calibri" w:eastAsia="Times New Roman" w:hAnsi="Calibri" w:cs="Calibri"/>
+                <w:color w:val="000000"/>
+                <w:lang w:eastAsia="sv-SE"/>
+              </w:rPr>
+            </w:pPr>
+            <w:r>
+              <w:rPr>
+                <w:rFonts w:ascii="Calibri" w:eastAsia="Times New Roman" w:hAnsi="Calibri" w:cs="Calibri"/>
+                <w:color w:val="000000"/>
+                <w:lang w:eastAsia="sv-SE"/>
+              </w:rPr>
+              <w:t>Anslutning</w:t>
+            </w:r>
+          </w:p>
+        </w:tc>
+        <w:tc>
+          <w:tcPr>
+            <w:tcW w:w="540" w:type="dxa"/>
+            <w:tcBorders>
+              <w:top w:val="nil"/>
+              <w:left w:val="nil"/>
+              <w:bottom w:val="nil"/>
+              <w:right w:val="nil"/>
+            </w:tcBorders>
+            <w:shd w:val="clear" w:color="auto" w:fill="auto"/>
+            <w:noWrap/>
+            <w:vAlign w:val="bottom"/>
+            <w:hideMark/>
+          </w:tcPr>
+          <w:p>
+            <w:pPr>
+              <w:spacing w:after="0" w:line="240" w:lineRule="auto"/>
+              <w:jc w:val="right"/>
+              <w:rPr>
+                <w:rFonts w:ascii="Calibri" w:eastAsia="Times New Roman" w:hAnsi="Calibri" w:cs="Calibri"/>
+                <w:b/>
+                <w:bCs/>
+                <w:color w:val="000000"/>
+                <w:lang w:eastAsia="sv-SE"/>
+              </w:rPr>
+            </w:pPr>
+            <w:r>
+              <w:rPr>
+                <w:rFonts w:ascii="Calibri" w:eastAsia="Times New Roman" w:hAnsi="Calibri" w:cs="Calibri"/>
+                <w:b/>
+                <w:bCs/>
+                <w:color w:val="000000"/>
+                <w:lang w:eastAsia="sv-SE"/>
+              </w:rPr>
+              <w:t>3</w:t>
+            </w:r>
+          </w:p>
+        </w:tc>
+        <w:tc>
+          <w:tcPr>
+            <w:tcW w:w="460" w:type="dxa"/>
+            <w:tcBorders>
+              <w:top w:val="nil"/>
+              <w:left w:val="nil"/>
+              <w:bottom w:val="nil"/>
+              <w:right w:val="nil"/>
+            </w:tcBorders>
+            <w:shd w:val="clear" w:color="auto" w:fill="auto"/>
+            <w:noWrap/>
+            <w:vAlign w:val="bottom"/>
+            <w:hideMark/>
+          </w:tcPr>
+          <w:p>
+            <w:pPr>
+              <w:spacing w:after="0" w:line="240" w:lineRule="auto"/>
+              <w:jc w:val="right"/>
+              <w:rPr>
+                <w:rFonts w:ascii="Calibri" w:eastAsia="Times New Roman" w:hAnsi="Calibri" w:cs="Calibri"/>
+                <w:b/>
+                <w:bCs/>
+                <w:color w:val="000000"/>
+                <w:lang w:eastAsia="sv-SE"/>
+              </w:rPr>
+            </w:pPr>
+            <w:r>
+              <w:rPr>
+                <w:rFonts w:ascii="Calibri" w:eastAsia="Times New Roman" w:hAnsi="Calibri" w:cs="Calibri"/>
+                <w:b/>
+                <w:bCs/>
+                <w:color w:val="000000"/>
+                <w:lang w:eastAsia="sv-SE"/>
+              </w:rPr>
+              <w:t>1</w:t>
+            </w:r>
+          </w:p>
+        </w:tc>
+        <w:tc>
+          <w:tcPr>
+            <w:tcW w:w="560" w:type="dxa"/>
+            <w:tcBorders>
+              <w:top w:val="nil"/>
+              <w:left w:val="nil"/>
+              <w:bottom w:val="nil"/>
+              <w:right w:val="nil"/>
+            </w:tcBorders>
+            <w:shd w:val="clear" w:color="auto" w:fill="auto"/>
+            <w:noWrap/>
+            <w:vAlign w:val="bottom"/>
+            <w:hideMark/>
+          </w:tcPr>
+          <w:p>
+            <w:pPr>
+              <w:spacing w:after="0" w:line="240" w:lineRule="auto"/>
+              <w:jc w:val="right"/>
+              <w:rPr>
+                <w:rFonts w:ascii="Calibri" w:eastAsia="Times New Roman" w:hAnsi="Calibri" w:cs="Calibri"/>
+                <w:b/>
+                <w:bCs/>
+                <w:color w:val="000000"/>
+                <w:lang w:eastAsia="sv-SE"/>
+              </w:rPr>
+            </w:pPr>
+            <w:r>
+              <w:rPr>
+                <w:rFonts w:ascii="Calibri" w:eastAsia="Times New Roman" w:hAnsi="Calibri" w:cs="Calibri"/>
+                <w:b/>
+                <w:bCs/>
+                <w:color w:val="000000"/>
+                <w:lang w:eastAsia="sv-SE"/>
+              </w:rPr>
+              <w:t>5</w:t>
+            </w:r>
+          </w:p>
+        </w:tc>
+      </w:tr>
+      <w:tr>
+        <w:trPr>
+          <w:trHeight w:val="300"/>
+        </w:trPr>
+        <w:tc>
+          <w:tcPr>
+            <w:tcW w:w="960" w:type="dxa"/>
+            <w:tcBorders>
+              <w:top w:val="nil"/>
+              <w:left w:val="nil"/>
+              <w:bottom w:val="nil"/>
+              <w:right w:val="nil"/>
+            </w:tcBorders>
+            <w:shd w:val="clear" w:color="auto" w:fill="A8D08D" w:themeFill="accent6" w:themeFillTint="99"/>
+            <w:noWrap/>
+            <w:vAlign w:val="bottom"/>
+            <w:hideMark/>
+          </w:tcPr>
+          <w:p>
+            <w:pPr>
+              <w:spacing w:after="0" w:line="240" w:lineRule="auto"/>
+              <w:jc w:val="right"/>
+              <w:rPr>
+                <w:rFonts w:ascii="Calibri" w:eastAsia="Times New Roman" w:hAnsi="Calibri" w:cs="Calibri"/>
+                <w:b/>
+                <w:bCs/>
+                <w:color w:val="000000"/>
+                <w:lang w:eastAsia="sv-SE"/>
+              </w:rPr>
+            </w:pPr>
+            <w:r>
+              <w:rPr>
+                <w:rFonts w:ascii="Calibri" w:eastAsia="Times New Roman" w:hAnsi="Calibri" w:cs="Calibri"/>
+                <w:b/>
+                <w:bCs/>
+                <w:color w:val="000000"/>
+                <w:lang w:eastAsia="sv-SE"/>
+              </w:rPr>
+              <w:t>2</w:t>
+            </w:r>
+          </w:p>
+        </w:tc>
+        <w:tc>
+          <w:tcPr>
+            <w:tcW w:w="540" w:type="dxa"/>
+            <w:tcBorders>
+              <w:top w:val="single" w:sz="8" w:space="0" w:color="auto"/>
+              <w:left w:val="single" w:sz="8" w:space="0" w:color="auto"/>
+              <w:bottom w:val="nil"/>
+              <w:right w:val="nil"/>
+            </w:tcBorders>
+            <w:shd w:val="clear" w:color="auto" w:fill="A8D08D" w:themeFill="accent6" w:themeFillTint="99"/>
+            <w:noWrap/>
+            <w:vAlign w:val="bottom"/>
+            <w:hideMark/>
+          </w:tcPr>
+          <w:p>
+            <w:pPr>
+              <w:spacing w:after="0" w:line="240" w:lineRule="auto"/>
+              <w:jc w:val="right"/>
+              <w:rPr>
+                <w:rFonts w:ascii="Calibri" w:eastAsia="Times New Roman" w:hAnsi="Calibri" w:cs="Calibri"/>
+                <w:color w:val="000000"/>
+                <w:lang w:eastAsia="sv-SE"/>
+              </w:rPr>
+            </w:pPr>
+            <w:r>
+              <w:rPr>
+                <w:rFonts w:ascii="Calibri" w:eastAsia="Times New Roman" w:hAnsi="Calibri" w:cs="Calibri"/>
+                <w:color w:val="000000"/>
+                <w:lang w:eastAsia="sv-SE"/>
+              </w:rPr>
+              <w:t>1</w:t>
+            </w:r>
+          </w:p>
+        </w:tc>
+        <w:tc>
+          <w:tcPr>
+            <w:tcW w:w="460" w:type="dxa"/>
+            <w:tcBorders>
+              <w:top w:val="single" w:sz="8" w:space="0" w:color="auto"/>
+              <w:left w:val="nil"/>
+              <w:bottom w:val="nil"/>
+              <w:right w:val="nil"/>
+            </w:tcBorders>
+            <w:shd w:val="clear" w:color="auto" w:fill="A8D08D" w:themeFill="accent6" w:themeFillTint="99"/>
+            <w:noWrap/>
+            <w:vAlign w:val="bottom"/>
+            <w:hideMark/>
+          </w:tcPr>
+          <w:p>
+            <w:pPr>
+              <w:spacing w:after="0" w:line="240" w:lineRule="auto"/>
+              <w:jc w:val="right"/>
+              <w:rPr>
+                <w:rFonts w:ascii="Calibri" w:eastAsia="Times New Roman" w:hAnsi="Calibri" w:cs="Calibri"/>
+                <w:color w:val="000000"/>
+                <w:lang w:eastAsia="sv-SE"/>
+              </w:rPr>
+            </w:pPr>
+            <w:r>
+              <w:rPr>
+                <w:rFonts w:ascii="Calibri" w:eastAsia="Times New Roman" w:hAnsi="Calibri" w:cs="Calibri"/>
+                <w:color w:val="000000"/>
+                <w:lang w:eastAsia="sv-SE"/>
+              </w:rPr>
+              <w:t>2</w:t>
+            </w:r>
+          </w:p>
+        </w:tc>
+        <w:tc>
+          <w:tcPr>
+            <w:tcW w:w="560" w:type="dxa"/>
+            <w:tcBorders>
+              <w:top w:val="single" w:sz="8" w:space="0" w:color="auto"/>
+              <w:left w:val="nil"/>
+              <w:bottom w:val="nil"/>
+              <w:right w:val="single" w:sz="8" w:space="0" w:color="auto"/>
+            </w:tcBorders>
+            <w:shd w:val="clear" w:color="auto" w:fill="A8D08D" w:themeFill="accent6" w:themeFillTint="99"/>
+            <w:noWrap/>
+            <w:vAlign w:val="bottom"/>
+            <w:hideMark/>
+          </w:tcPr>
+          <w:p>
+            <w:pPr>
+              <w:spacing w:after="0" w:line="240" w:lineRule="auto"/>
+              <w:jc w:val="right"/>
+              <w:rPr>
+                <w:rFonts w:ascii="Calibri" w:eastAsia="Times New Roman" w:hAnsi="Calibri" w:cs="Calibri"/>
+                <w:color w:val="000000"/>
+                <w:lang w:eastAsia="sv-SE"/>
+              </w:rPr>
+            </w:pPr>
+            <w:r>
+              <w:rPr>
+                <w:rFonts w:ascii="Calibri" w:eastAsia="Times New Roman" w:hAnsi="Calibri" w:cs="Calibri"/>
+                <w:color w:val="000000"/>
+                <w:lang w:eastAsia="sv-SE"/>
+              </w:rPr>
+              <w:t>3</w:t>
+            </w:r>
+          </w:p>
+        </w:tc>
+      </w:tr>
+      <w:tr>
+        <w:trPr>
+          <w:trHeight w:val="300"/>
+        </w:trPr>
+        <w:tc>
+          <w:tcPr>
+            <w:tcW w:w="960" w:type="dxa"/>
+            <w:tcBorders>
+              <w:top w:val="nil"/>
+              <w:left w:val="nil"/>
+              <w:bottom w:val="nil"/>
+              <w:right w:val="nil"/>
+            </w:tcBorders>
+            <w:shd w:val="clear" w:color="auto" w:fill="auto"/>
+            <w:noWrap/>
+            <w:vAlign w:val="bottom"/>
+            <w:hideMark/>
+          </w:tcPr>
+          <w:p>
+            <w:pPr>
+              <w:spacing w:after="0" w:line="240" w:lineRule="auto"/>
+              <w:jc w:val="right"/>
+              <w:rPr>
+                <w:rFonts w:ascii="Calibri" w:eastAsia="Times New Roman" w:hAnsi="Calibri" w:cs="Calibri"/>
+                <w:b/>
+                <w:bCs/>
+                <w:color w:val="000000"/>
+                <w:lang w:eastAsia="sv-SE"/>
+              </w:rPr>
+            </w:pPr>
+            <w:r>
+              <w:rPr>
+                <w:rFonts w:ascii="Calibri" w:eastAsia="Times New Roman" w:hAnsi="Calibri" w:cs="Calibri"/>
+                <w:b/>
+                <w:bCs/>
+                <w:color w:val="000000"/>
+                <w:lang w:eastAsia="sv-SE"/>
+              </w:rPr>
+              <w:t>7</w:t>
+            </w:r>
+          </w:p>
+        </w:tc>
+        <w:tc>
+          <w:tcPr>
+            <w:tcW w:w="540" w:type="dxa"/>
+            <w:tcBorders>
+              <w:top w:val="nil"/>
+              <w:left w:val="single" w:sz="8" w:space="0" w:color="auto"/>
+              <w:bottom w:val="nil"/>
+              <w:right w:val="nil"/>
+            </w:tcBorders>
+            <w:shd w:val="clear" w:color="auto" w:fill="auto"/>
+            <w:noWrap/>
+            <w:vAlign w:val="bottom"/>
+            <w:hideMark/>
+          </w:tcPr>
+          <w:p>
+            <w:pPr>
+              <w:spacing w:after="0" w:line="240" w:lineRule="auto"/>
+              <w:jc w:val="right"/>
+              <w:rPr>
+                <w:rFonts w:ascii="Calibri" w:eastAsia="Times New Roman" w:hAnsi="Calibri" w:cs="Calibri"/>
+                <w:color w:val="000000"/>
+                <w:lang w:eastAsia="sv-SE"/>
+              </w:rPr>
+            </w:pPr>
+            <w:r>
+              <w:rPr>
+                <w:rFonts w:ascii="Calibri" w:eastAsia="Times New Roman" w:hAnsi="Calibri" w:cs="Calibri"/>
+                <w:color w:val="000000"/>
+                <w:lang w:eastAsia="sv-SE"/>
+              </w:rPr>
+              <w:t>4</w:t>
+            </w:r>
+          </w:p>
+        </w:tc>
+        <w:tc>
+          <w:tcPr>
+            <w:tcW w:w="460" w:type="dxa"/>
+            <w:tcBorders>
+              <w:top w:val="nil"/>
+              <w:left w:val="nil"/>
+              <w:bottom w:val="nil"/>
+              <w:right w:val="nil"/>
+            </w:tcBorders>
+            <w:shd w:val="clear" w:color="auto" w:fill="auto"/>
+            <w:noWrap/>
+            <w:vAlign w:val="bottom"/>
+            <w:hideMark/>
+          </w:tcPr>
+          <w:p>
+            <w:pPr>
+              <w:spacing w:after="0" w:line="240" w:lineRule="auto"/>
+              <w:jc w:val="right"/>
+              <w:rPr>
+                <w:rFonts w:ascii="Calibri" w:eastAsia="Times New Roman" w:hAnsi="Calibri" w:cs="Calibri"/>
+                <w:color w:val="000000"/>
+                <w:lang w:eastAsia="sv-SE"/>
+              </w:rPr>
+            </w:pPr>
+            <w:r>
+              <w:rPr>
+                <w:rFonts w:ascii="Calibri" w:eastAsia="Times New Roman" w:hAnsi="Calibri" w:cs="Calibri"/>
+                <w:color w:val="000000"/>
+                <w:lang w:eastAsia="sv-SE"/>
+              </w:rPr>
+              <w:t>5</w:t>
+            </w:r>
+          </w:p>
+        </w:tc>
+        <w:tc>
+          <w:tcPr>
+            <w:tcW w:w="560" w:type="dxa"/>
+            <w:tcBorders>
+              <w:top w:val="nil"/>
+              <w:left w:val="nil"/>
+              <w:bottom w:val="nil"/>
+              <w:right w:val="single" w:sz="8" w:space="0" w:color="auto"/>
+            </w:tcBorders>
+            <w:shd w:val="clear" w:color="auto" w:fill="auto"/>
+            <w:noWrap/>
+            <w:vAlign w:val="bottom"/>
+            <w:hideMark/>
+          </w:tcPr>
+          <w:p>
+            <w:pPr>
+              <w:spacing w:after="0" w:line="240" w:lineRule="auto"/>
+              <w:jc w:val="right"/>
+              <w:rPr>
+                <w:rFonts w:ascii="Calibri" w:eastAsia="Times New Roman" w:hAnsi="Calibri" w:cs="Calibri"/>
+                <w:color w:val="000000"/>
+                <w:lang w:eastAsia="sv-SE"/>
+              </w:rPr>
+            </w:pPr>
+            <w:r>
+              <w:rPr>
+                <w:rFonts w:ascii="Calibri" w:eastAsia="Times New Roman" w:hAnsi="Calibri" w:cs="Calibri"/>
+                <w:color w:val="000000"/>
+                <w:lang w:eastAsia="sv-SE"/>
+              </w:rPr>
+              <w:t>6</w:t>
+            </w:r>
+          </w:p>
+        </w:tc>
+      </w:tr>
+      <w:tr>
+        <w:trPr>
+          <w:trHeight w:val="300"/>
+        </w:trPr>
+        <w:tc>
+          <w:tcPr>
+            <w:tcW w:w="960" w:type="dxa"/>
+            <w:tcBorders>
+              <w:top w:val="nil"/>
+              <w:left w:val="nil"/>
+              <w:bottom w:val="nil"/>
+              <w:right w:val="nil"/>
+            </w:tcBorders>
+            <w:shd w:val="clear" w:color="auto" w:fill="auto"/>
+            <w:noWrap/>
+            <w:vAlign w:val="bottom"/>
+            <w:hideMark/>
+          </w:tcPr>
+          <w:p>
+            <w:pPr>
+              <w:spacing w:after="0" w:line="240" w:lineRule="auto"/>
+              <w:jc w:val="right"/>
+              <w:rPr>
+                <w:rFonts w:ascii="Calibri" w:eastAsia="Times New Roman" w:hAnsi="Calibri" w:cs="Calibri"/>
+                <w:b/>
+                <w:bCs/>
+                <w:color w:val="000000"/>
+                <w:lang w:eastAsia="sv-SE"/>
+              </w:rPr>
+            </w:pPr>
+            <w:r>
+              <w:rPr>
+                <w:rFonts w:ascii="Calibri" w:eastAsia="Times New Roman" w:hAnsi="Calibri" w:cs="Calibri"/>
+                <w:b/>
+                <w:bCs/>
+                <w:color w:val="000000"/>
+                <w:lang w:eastAsia="sv-SE"/>
+              </w:rPr>
+              <w:t>6</w:t>
+            </w:r>
+          </w:p>
+        </w:tc>
+        <w:tc>
+          <w:tcPr>
+            <w:tcW w:w="540" w:type="dxa"/>
+            <w:tcBorders>
+              <w:top w:val="nil"/>
+              <w:left w:val="single" w:sz="8" w:space="0" w:color="auto"/>
+              <w:bottom w:val="nil"/>
+              <w:right w:val="nil"/>
+            </w:tcBorders>
+            <w:shd w:val="clear" w:color="auto" w:fill="auto"/>
+            <w:noWrap/>
+            <w:vAlign w:val="bottom"/>
+            <w:hideMark/>
+          </w:tcPr>
+          <w:p>
+            <w:pPr>
+              <w:spacing w:after="0" w:line="240" w:lineRule="auto"/>
+              <w:jc w:val="right"/>
+              <w:rPr>
+                <w:rFonts w:ascii="Calibri" w:eastAsia="Times New Roman" w:hAnsi="Calibri" w:cs="Calibri"/>
+                <w:color w:val="000000"/>
+                <w:lang w:eastAsia="sv-SE"/>
+              </w:rPr>
+            </w:pPr>
+            <w:r>
+              <w:rPr>
+                <w:rFonts w:ascii="Calibri" w:eastAsia="Times New Roman" w:hAnsi="Calibri" w:cs="Calibri"/>
+                <w:color w:val="000000"/>
+                <w:lang w:eastAsia="sv-SE"/>
+              </w:rPr>
+              <w:t>7</w:t>
+            </w:r>
+          </w:p>
+        </w:tc>
+        <w:tc>
+          <w:tcPr>
+            <w:tcW w:w="460" w:type="dxa"/>
+            <w:tcBorders>
+              <w:top w:val="nil"/>
+              <w:left w:val="nil"/>
+              <w:bottom w:val="nil"/>
+              <w:right w:val="nil"/>
+            </w:tcBorders>
+            <w:shd w:val="clear" w:color="auto" w:fill="auto"/>
+            <w:noWrap/>
+            <w:vAlign w:val="bottom"/>
+            <w:hideMark/>
+          </w:tcPr>
+          <w:p>
+            <w:pPr>
+              <w:spacing w:after="0" w:line="240" w:lineRule="auto"/>
+              <w:jc w:val="right"/>
+              <w:rPr>
+                <w:rFonts w:ascii="Calibri" w:eastAsia="Times New Roman" w:hAnsi="Calibri" w:cs="Calibri"/>
+                <w:color w:val="000000"/>
+                <w:lang w:eastAsia="sv-SE"/>
+              </w:rPr>
+            </w:pPr>
+            <w:r>
+              <w:rPr>
+                <w:rFonts w:ascii="Calibri" w:eastAsia="Times New Roman" w:hAnsi="Calibri" w:cs="Calibri"/>
+                <w:color w:val="000000"/>
+                <w:lang w:eastAsia="sv-SE"/>
+              </w:rPr>
+              <w:t>8</w:t>
+            </w:r>
+          </w:p>
+        </w:tc>
+        <w:tc>
+          <w:tcPr>
+            <w:tcW w:w="560" w:type="dxa"/>
+            <w:tcBorders>
+              <w:top w:val="nil"/>
+              <w:left w:val="nil"/>
+              <w:bottom w:val="nil"/>
+              <w:right w:val="single" w:sz="8" w:space="0" w:color="auto"/>
+            </w:tcBorders>
+            <w:shd w:val="clear" w:color="auto" w:fill="auto"/>
+            <w:noWrap/>
+            <w:vAlign w:val="bottom"/>
+            <w:hideMark/>
+          </w:tcPr>
+          <w:p>
+            <w:pPr>
+              <w:spacing w:after="0" w:line="240" w:lineRule="auto"/>
+              <w:jc w:val="right"/>
+              <w:rPr>
+                <w:rFonts w:ascii="Calibri" w:eastAsia="Times New Roman" w:hAnsi="Calibri" w:cs="Calibri"/>
+                <w:color w:val="000000"/>
+                <w:lang w:eastAsia="sv-SE"/>
+              </w:rPr>
+            </w:pPr>
+            <w:r>
+              <w:rPr>
+                <w:rFonts w:ascii="Calibri" w:eastAsia="Times New Roman" w:hAnsi="Calibri" w:cs="Calibri"/>
+                <w:color w:val="000000"/>
+                <w:lang w:eastAsia="sv-SE"/>
+              </w:rPr>
+              <w:t>9</w:t>
+            </w:r>
+          </w:p>
+        </w:tc>
+      </w:tr>
+      <w:tr>
+        <w:trPr>
+          <w:trHeight w:val="315"/>
+        </w:trPr>
+        <w:tc>
+          <w:tcPr>
+            <w:tcW w:w="960" w:type="dxa"/>
+            <w:tcBorders>
+              <w:top w:val="nil"/>
+              <w:left w:val="nil"/>
+              <w:bottom w:val="nil"/>
+              <w:right w:val="nil"/>
+            </w:tcBorders>
+            <w:shd w:val="clear" w:color="auto" w:fill="auto"/>
+            <w:noWrap/>
+            <w:vAlign w:val="bottom"/>
+            <w:hideMark/>
+          </w:tcPr>
+          <w:p>
+            <w:pPr>
+              <w:spacing w:after="0" w:line="240" w:lineRule="auto"/>
+              <w:jc w:val="right"/>
+              <w:rPr>
+                <w:rFonts w:ascii="Calibri" w:eastAsia="Times New Roman" w:hAnsi="Calibri" w:cs="Calibri"/>
+                <w:b/>
+                <w:bCs/>
+                <w:color w:val="000000"/>
+                <w:lang w:eastAsia="sv-SE"/>
+              </w:rPr>
+            </w:pPr>
+            <w:r>
+              <w:rPr>
+                <w:rFonts w:ascii="Calibri" w:eastAsia="Times New Roman" w:hAnsi="Calibri" w:cs="Calibri"/>
+                <w:b/>
+                <w:bCs/>
+                <w:color w:val="000000"/>
+                <w:lang w:eastAsia="sv-SE"/>
+              </w:rPr>
+              <w:t>4</w:t>
+            </w:r>
+          </w:p>
+        </w:tc>
+        <w:tc>
+          <w:tcPr>
+            <w:tcW w:w="540" w:type="dxa"/>
+            <w:tcBorders>
+              <w:top w:val="nil"/>
+              <w:left w:val="single" w:sz="8" w:space="0" w:color="auto"/>
+              <w:bottom w:val="single" w:sz="8" w:space="0" w:color="auto"/>
+              <w:right w:val="nil"/>
+            </w:tcBorders>
+            <w:shd w:val="clear" w:color="auto" w:fill="auto"/>
+            <w:noWrap/>
+            <w:vAlign w:val="bottom"/>
+            <w:hideMark/>
+          </w:tcPr>
+          <w:p>
+            <w:pPr>
+              <w:spacing w:after="0" w:line="240" w:lineRule="auto"/>
+              <w:jc w:val="right"/>
+              <w:rPr>
+                <w:rFonts w:ascii="Calibri" w:eastAsia="Times New Roman" w:hAnsi="Calibri" w:cs="Calibri"/>
+                <w:color w:val="000000"/>
+                <w:lang w:eastAsia="sv-SE"/>
+              </w:rPr>
+            </w:pPr>
+            <w:r>
+              <w:rPr>
+                <w:rFonts w:ascii="Calibri" w:eastAsia="Times New Roman" w:hAnsi="Calibri" w:cs="Calibri"/>
+                <w:color w:val="000000"/>
+                <w:lang w:eastAsia="sv-SE"/>
+              </w:rPr>
+              <w:t>*</w:t>
+            </w:r>
+          </w:p>
+        </w:tc>
+        <w:tc>
+          <w:tcPr>
+            <w:tcW w:w="460" w:type="dxa"/>
+            <w:tcBorders>
+              <w:top w:val="nil"/>
+              <w:left w:val="nil"/>
+              <w:bottom w:val="single" w:sz="8" w:space="0" w:color="auto"/>
+              <w:right w:val="nil"/>
+            </w:tcBorders>
+            <w:shd w:val="clear" w:color="auto" w:fill="auto"/>
+            <w:noWrap/>
+            <w:vAlign w:val="bottom"/>
+            <w:hideMark/>
+          </w:tcPr>
+          <w:p>
+            <w:pPr>
+              <w:spacing w:after="0" w:line="240" w:lineRule="auto"/>
+              <w:jc w:val="right"/>
+              <w:rPr>
+                <w:rFonts w:ascii="Calibri" w:eastAsia="Times New Roman" w:hAnsi="Calibri" w:cs="Calibri"/>
+                <w:color w:val="000000"/>
+                <w:lang w:eastAsia="sv-SE"/>
+              </w:rPr>
+            </w:pPr>
+            <w:r>
+              <w:rPr>
+                <w:rFonts w:ascii="Calibri" w:eastAsia="Times New Roman" w:hAnsi="Calibri" w:cs="Calibri"/>
+                <w:color w:val="000000"/>
+                <w:lang w:eastAsia="sv-SE"/>
+              </w:rPr>
+              <w:t>0</w:t>
+            </w:r>
+          </w:p>
+        </w:tc>
+        <w:tc>
+          <w:tcPr>
+            <w:tcW w:w="560" w:type="dxa"/>
+            <w:tcBorders>
+              <w:top w:val="nil"/>
+              <w:left w:val="nil"/>
+              <w:bottom w:val="single" w:sz="8" w:space="0" w:color="auto"/>
+              <w:right w:val="single" w:sz="8" w:space="0" w:color="auto"/>
+            </w:tcBorders>
+            <w:shd w:val="clear" w:color="auto" w:fill="auto"/>
+            <w:noWrap/>
+            <w:vAlign w:val="bottom"/>
+            <w:hideMark/>
+          </w:tcPr>
+          <w:p>
+            <w:pPr>
+              <w:spacing w:after="0" w:line="240" w:lineRule="auto"/>
+              <w:jc w:val="right"/>
+              <w:rPr>
+                <w:rFonts w:ascii="Calibri" w:eastAsia="Times New Roman" w:hAnsi="Calibri" w:cs="Calibri"/>
+                <w:color w:val="000000"/>
+                <w:lang w:eastAsia="sv-SE"/>
+              </w:rPr>
+            </w:pPr>
+            <w:r>
+              <w:rPr>
+                <w:rFonts w:ascii="Calibri" w:eastAsia="Times New Roman" w:hAnsi="Calibri" w:cs="Calibri"/>
+                <w:color w:val="000000"/>
+                <w:lang w:eastAsia="sv-SE"/>
+              </w:rPr>
+              <w:t>#</w:t>
+            </w:r>
+          </w:p>
+        </w:tc>
+      </w:tr>
+    </w:tbl>
+    <w:p/>
+    <w:p>
+      <w:r>
+        <w:t>Sedan testas ingångarna på mikroprocessorn som är kopplade till knappsatsens anslutningar som representerar kolumner (anslutningar 3, 1 och 5). Om en av dessa är hög så är den korresponderande knappen intryckt.</w:t>
+      </w:r>
+    </w:p>
+    <w:p>
+      <w:r>
+        <w:t>Exempel: Knapp 2 är intryckt, kolumn 2 (anslutning 1) är hög:</w:t>
+      </w:r>
+    </w:p>
+    <w:tbl>
+      <w:tblPr>
+        <w:tblW w:w="2520" w:type="dxa"/>
+        <w:tblCellMar>
+          <w:left w:w="70" w:type="dxa"/>
+          <w:right w:w="70" w:type="dxa"/>
+        </w:tblCellMar>
+        <w:tblLook w:val="04A0" w:firstRow="1" w:lastRow="0" w:firstColumn="1" w:lastColumn="0" w:noHBand="0" w:noVBand="1"/>
+      </w:tblPr>
+      <w:tblGrid>
+        <w:gridCol w:w="1094"/>
+        <w:gridCol w:w="540"/>
+        <w:gridCol w:w="460"/>
+        <w:gridCol w:w="560"/>
+      </w:tblGrid>
+      <w:tr>
+        <w:trPr>
+          <w:trHeight w:val="315"/>
+        </w:trPr>
+        <w:tc>
+          <w:tcPr>
+            <w:tcW w:w="960" w:type="dxa"/>
+            <w:tcBorders>
+              <w:top w:val="nil"/>
+              <w:left w:val="nil"/>
+              <w:bottom w:val="nil"/>
+              <w:right w:val="nil"/>
+            </w:tcBorders>
+            <w:shd w:val="clear" w:color="auto" w:fill="auto"/>
+            <w:noWrap/>
+            <w:vAlign w:val="bottom"/>
+            <w:hideMark/>
+          </w:tcPr>
+          <w:p>
+            <w:pPr>
+              <w:spacing w:after="0" w:line="240" w:lineRule="auto"/>
+              <w:rPr>
+                <w:rFonts w:ascii="Calibri" w:eastAsia="Times New Roman" w:hAnsi="Calibri" w:cs="Calibri"/>
+                <w:color w:val="000000"/>
+                <w:lang w:eastAsia="sv-SE"/>
+              </w:rPr>
+            </w:pPr>
+            <w:r>
+              <w:rPr>
+                <w:rFonts w:ascii="Calibri" w:eastAsia="Times New Roman" w:hAnsi="Calibri" w:cs="Calibri"/>
+                <w:color w:val="000000"/>
+                <w:lang w:eastAsia="sv-SE"/>
+              </w:rPr>
+              <w:t>Anslutning</w:t>
+            </w:r>
+          </w:p>
+        </w:tc>
+        <w:tc>
+          <w:tcPr>
+            <w:tcW w:w="540" w:type="dxa"/>
+            <w:tcBorders>
+              <w:top w:val="nil"/>
+              <w:left w:val="nil"/>
+              <w:bottom w:val="nil"/>
+              <w:right w:val="nil"/>
+            </w:tcBorders>
+            <w:shd w:val="clear" w:color="auto" w:fill="auto"/>
+            <w:noWrap/>
+            <w:vAlign w:val="bottom"/>
+            <w:hideMark/>
+          </w:tcPr>
+          <w:p>
+            <w:pPr>
+              <w:spacing w:after="0" w:line="240" w:lineRule="auto"/>
+              <w:jc w:val="right"/>
+              <w:rPr>
+                <w:rFonts w:ascii="Calibri" w:eastAsia="Times New Roman" w:hAnsi="Calibri" w:cs="Calibri"/>
+                <w:b/>
+                <w:bCs/>
+                <w:color w:val="000000"/>
+                <w:lang w:eastAsia="sv-SE"/>
+              </w:rPr>
+            </w:pPr>
+            <w:r>
+              <w:rPr>
+                <w:rFonts w:ascii="Calibri" w:eastAsia="Times New Roman" w:hAnsi="Calibri" w:cs="Calibri"/>
+                <w:b/>
+                <w:bCs/>
+                <w:color w:val="000000"/>
+                <w:lang w:eastAsia="sv-SE"/>
+              </w:rPr>
+              <w:t>3</w:t>
+            </w:r>
+          </w:p>
+        </w:tc>
+        <w:tc>
+          <w:tcPr>
+            <w:tcW w:w="460" w:type="dxa"/>
+            <w:tcBorders>
+              <w:top w:val="nil"/>
+              <w:left w:val="nil"/>
+              <w:bottom w:val="nil"/>
+              <w:right w:val="nil"/>
+            </w:tcBorders>
+            <w:shd w:val="clear" w:color="auto" w:fill="A8D08D" w:themeFill="accent6" w:themeFillTint="99"/>
+            <w:noWrap/>
+            <w:vAlign w:val="bottom"/>
+            <w:hideMark/>
+          </w:tcPr>
+          <w:p>
+            <w:pPr>
+              <w:spacing w:after="0" w:line="240" w:lineRule="auto"/>
+              <w:jc w:val="right"/>
+              <w:rPr>
+                <w:rFonts w:ascii="Calibri" w:eastAsia="Times New Roman" w:hAnsi="Calibri" w:cs="Calibri"/>
+                <w:b/>
+                <w:bCs/>
+                <w:color w:val="000000"/>
+                <w:lang w:eastAsia="sv-SE"/>
+              </w:rPr>
+            </w:pPr>
+            <w:r>
+              <w:rPr>
+                <w:rFonts w:ascii="Calibri" w:eastAsia="Times New Roman" w:hAnsi="Calibri" w:cs="Calibri"/>
+                <w:b/>
+                <w:bCs/>
+                <w:color w:val="000000"/>
+                <w:lang w:eastAsia="sv-SE"/>
+              </w:rPr>
+              <w:t>1</w:t>
+            </w:r>
+          </w:p>
+        </w:tc>
+        <w:tc>
+          <w:tcPr>
+            <w:tcW w:w="560" w:type="dxa"/>
+            <w:tcBorders>
+              <w:top w:val="nil"/>
+              <w:left w:val="nil"/>
+              <w:bottom w:val="nil"/>
+              <w:right w:val="nil"/>
+            </w:tcBorders>
+            <w:shd w:val="clear" w:color="auto" w:fill="auto"/>
+            <w:noWrap/>
+            <w:vAlign w:val="bottom"/>
+            <w:hideMark/>
+          </w:tcPr>
+          <w:p>
+            <w:pPr>
+              <w:spacing w:after="0" w:line="240" w:lineRule="auto"/>
+              <w:jc w:val="right"/>
+              <w:rPr>
+                <w:rFonts w:ascii="Calibri" w:eastAsia="Times New Roman" w:hAnsi="Calibri" w:cs="Calibri"/>
+                <w:b/>
+                <w:bCs/>
+                <w:color w:val="000000"/>
+                <w:lang w:eastAsia="sv-SE"/>
+              </w:rPr>
+            </w:pPr>
+            <w:r>
+              <w:rPr>
+                <w:rFonts w:ascii="Calibri" w:eastAsia="Times New Roman" w:hAnsi="Calibri" w:cs="Calibri"/>
+                <w:b/>
+                <w:bCs/>
+                <w:color w:val="000000"/>
+                <w:lang w:eastAsia="sv-SE"/>
+              </w:rPr>
+              <w:t>5</w:t>
+            </w:r>
+          </w:p>
+        </w:tc>
+      </w:tr>
+      <w:tr>
+        <w:trPr>
+          <w:trHeight w:val="300"/>
+        </w:trPr>
+        <w:tc>
+          <w:tcPr>
+            <w:tcW w:w="960" w:type="dxa"/>
+            <w:tcBorders>
+              <w:top w:val="nil"/>
+              <w:left w:val="nil"/>
+              <w:bottom w:val="nil"/>
+              <w:right w:val="nil"/>
+            </w:tcBorders>
+            <w:shd w:val="clear" w:color="auto" w:fill="A8D08D" w:themeFill="accent6" w:themeFillTint="99"/>
+            <w:noWrap/>
+            <w:vAlign w:val="bottom"/>
+            <w:hideMark/>
+          </w:tcPr>
+          <w:p>
+            <w:pPr>
+              <w:spacing w:after="0" w:line="240" w:lineRule="auto"/>
+              <w:jc w:val="right"/>
+              <w:rPr>
+                <w:rFonts w:ascii="Calibri" w:eastAsia="Times New Roman" w:hAnsi="Calibri" w:cs="Calibri"/>
+                <w:b/>
+                <w:bCs/>
+                <w:color w:val="000000"/>
+                <w:lang w:eastAsia="sv-SE"/>
+              </w:rPr>
+            </w:pPr>
+            <w:r>
+              <w:rPr>
+                <w:rFonts w:ascii="Calibri" w:eastAsia="Times New Roman" w:hAnsi="Calibri" w:cs="Calibri"/>
+                <w:b/>
+                <w:bCs/>
+                <w:color w:val="000000"/>
+                <w:lang w:eastAsia="sv-SE"/>
+              </w:rPr>
+              <w:t>2</w:t>
+            </w:r>
+          </w:p>
+        </w:tc>
+        <w:tc>
+          <w:tcPr>
+            <w:tcW w:w="540" w:type="dxa"/>
+            <w:tcBorders>
+              <w:top w:val="single" w:sz="8" w:space="0" w:color="auto"/>
+              <w:left w:val="single" w:sz="8" w:space="0" w:color="auto"/>
+              <w:bottom w:val="nil"/>
+              <w:right w:val="nil"/>
+            </w:tcBorders>
+            <w:shd w:val="clear" w:color="auto" w:fill="A8D08D" w:themeFill="accent6" w:themeFillTint="99"/>
+            <w:noWrap/>
+            <w:vAlign w:val="bottom"/>
+            <w:hideMark/>
+          </w:tcPr>
+          <w:p>
+            <w:pPr>
+              <w:spacing w:after="0" w:line="240" w:lineRule="auto"/>
+              <w:jc w:val="right"/>
+              <w:rPr>
+                <w:rFonts w:ascii="Calibri" w:eastAsia="Times New Roman" w:hAnsi="Calibri" w:cs="Calibri"/>
+                <w:color w:val="000000"/>
+                <w:lang w:eastAsia="sv-SE"/>
+              </w:rPr>
+            </w:pPr>
+            <w:r>
+              <w:rPr>
+                <w:rFonts w:ascii="Calibri" w:eastAsia="Times New Roman" w:hAnsi="Calibri" w:cs="Calibri"/>
+                <w:color w:val="000000"/>
+                <w:lang w:eastAsia="sv-SE"/>
+              </w:rPr>
+              <w:t>1</w:t>
+            </w:r>
+          </w:p>
+        </w:tc>
+        <w:tc>
+          <w:tcPr>
+            <w:tcW w:w="460" w:type="dxa"/>
+            <w:tcBorders>
+              <w:top w:val="single" w:sz="8" w:space="0" w:color="auto"/>
+              <w:left w:val="nil"/>
+              <w:bottom w:val="nil"/>
+              <w:right w:val="nil"/>
+            </w:tcBorders>
+            <w:shd w:val="clear" w:color="auto" w:fill="538135" w:themeFill="accent6" w:themeFillShade="BF"/>
+            <w:noWrap/>
+            <w:vAlign w:val="bottom"/>
+            <w:hideMark/>
+          </w:tcPr>
+          <w:p>
+            <w:pPr>
+              <w:spacing w:after="0" w:line="240" w:lineRule="auto"/>
+              <w:jc w:val="right"/>
+              <w:rPr>
+                <w:rFonts w:ascii="Calibri" w:eastAsia="Times New Roman" w:hAnsi="Calibri" w:cs="Calibri"/>
+                <w:color w:val="000000"/>
+                <w:lang w:eastAsia="sv-SE"/>
+              </w:rPr>
+            </w:pPr>
+            <w:r>
+              <w:rPr>
+                <w:rFonts w:ascii="Calibri" w:eastAsia="Times New Roman" w:hAnsi="Calibri" w:cs="Calibri"/>
+                <w:color w:val="000000"/>
+                <w:lang w:eastAsia="sv-SE"/>
+              </w:rPr>
+              <w:t>2</w:t>
+            </w:r>
+          </w:p>
+        </w:tc>
+        <w:tc>
+          <w:tcPr>
+            <w:tcW w:w="560" w:type="dxa"/>
+            <w:tcBorders>
+              <w:top w:val="single" w:sz="8" w:space="0" w:color="auto"/>
+              <w:left w:val="nil"/>
+              <w:bottom w:val="nil"/>
+              <w:right w:val="single" w:sz="8" w:space="0" w:color="auto"/>
+            </w:tcBorders>
+            <w:shd w:val="clear" w:color="auto" w:fill="A8D08D" w:themeFill="accent6" w:themeFillTint="99"/>
+            <w:noWrap/>
+            <w:vAlign w:val="bottom"/>
+            <w:hideMark/>
+          </w:tcPr>
+          <w:p>
+            <w:pPr>
+              <w:spacing w:after="0" w:line="240" w:lineRule="auto"/>
+              <w:jc w:val="right"/>
+              <w:rPr>
+                <w:rFonts w:ascii="Calibri" w:eastAsia="Times New Roman" w:hAnsi="Calibri" w:cs="Calibri"/>
+                <w:color w:val="000000"/>
+                <w:lang w:eastAsia="sv-SE"/>
+              </w:rPr>
+            </w:pPr>
+            <w:r>
+              <w:rPr>
+                <w:rFonts w:ascii="Calibri" w:eastAsia="Times New Roman" w:hAnsi="Calibri" w:cs="Calibri"/>
+                <w:color w:val="000000"/>
+                <w:lang w:eastAsia="sv-SE"/>
+              </w:rPr>
+              <w:t>3</w:t>
+            </w:r>
+          </w:p>
+        </w:tc>
+      </w:tr>
+      <w:tr>
+        <w:trPr>
+          <w:trHeight w:val="300"/>
+        </w:trPr>
+        <w:tc>
+          <w:tcPr>
+            <w:tcW w:w="960" w:type="dxa"/>
+            <w:tcBorders>
+              <w:top w:val="nil"/>
+              <w:left w:val="nil"/>
+              <w:bottom w:val="nil"/>
+              <w:right w:val="nil"/>
+            </w:tcBorders>
+            <w:shd w:val="clear" w:color="auto" w:fill="auto"/>
+            <w:noWrap/>
+            <w:vAlign w:val="bottom"/>
+            <w:hideMark/>
+          </w:tcPr>
+          <w:p>
+            <w:pPr>
+              <w:spacing w:after="0" w:line="240" w:lineRule="auto"/>
+              <w:jc w:val="right"/>
+              <w:rPr>
+                <w:rFonts w:ascii="Calibri" w:eastAsia="Times New Roman" w:hAnsi="Calibri" w:cs="Calibri"/>
+                <w:b/>
+                <w:bCs/>
+                <w:color w:val="000000"/>
+                <w:lang w:eastAsia="sv-SE"/>
+              </w:rPr>
+            </w:pPr>
+            <w:r>
+              <w:rPr>
+                <w:rFonts w:ascii="Calibri" w:eastAsia="Times New Roman" w:hAnsi="Calibri" w:cs="Calibri"/>
+                <w:b/>
+                <w:bCs/>
+                <w:color w:val="000000"/>
+                <w:lang w:eastAsia="sv-SE"/>
+              </w:rPr>
+              <w:t>7</w:t>
+            </w:r>
+          </w:p>
+        </w:tc>
+        <w:tc>
+          <w:tcPr>
+            <w:tcW w:w="540" w:type="dxa"/>
+            <w:tcBorders>
+              <w:top w:val="nil"/>
+              <w:left w:val="single" w:sz="8" w:space="0" w:color="auto"/>
+              <w:bottom w:val="nil"/>
+              <w:right w:val="nil"/>
+            </w:tcBorders>
+            <w:shd w:val="clear" w:color="auto" w:fill="auto"/>
+            <w:noWrap/>
+            <w:vAlign w:val="bottom"/>
+            <w:hideMark/>
+          </w:tcPr>
+          <w:p>
+            <w:pPr>
+              <w:spacing w:after="0" w:line="240" w:lineRule="auto"/>
+              <w:jc w:val="right"/>
+              <w:rPr>
+                <w:rFonts w:ascii="Calibri" w:eastAsia="Times New Roman" w:hAnsi="Calibri" w:cs="Calibri"/>
+                <w:color w:val="000000"/>
+                <w:lang w:eastAsia="sv-SE"/>
+              </w:rPr>
+            </w:pPr>
+            <w:r>
+              <w:rPr>
+                <w:rFonts w:ascii="Calibri" w:eastAsia="Times New Roman" w:hAnsi="Calibri" w:cs="Calibri"/>
+                <w:color w:val="000000"/>
+                <w:lang w:eastAsia="sv-SE"/>
+              </w:rPr>
+              <w:t>4</w:t>
+            </w:r>
+          </w:p>
+        </w:tc>
+        <w:tc>
+          <w:tcPr>
+            <w:tcW w:w="460" w:type="dxa"/>
+            <w:tcBorders>
+              <w:top w:val="nil"/>
+              <w:left w:val="nil"/>
+              <w:bottom w:val="nil"/>
+              <w:right w:val="nil"/>
+            </w:tcBorders>
+            <w:shd w:val="clear" w:color="auto" w:fill="A8D08D" w:themeFill="accent6" w:themeFillTint="99"/>
+            <w:noWrap/>
+            <w:vAlign w:val="bottom"/>
+            <w:hideMark/>
+          </w:tcPr>
+          <w:p>
+            <w:pPr>
+              <w:spacing w:after="0" w:line="240" w:lineRule="auto"/>
+              <w:jc w:val="right"/>
+              <w:rPr>
+                <w:rFonts w:ascii="Calibri" w:eastAsia="Times New Roman" w:hAnsi="Calibri" w:cs="Calibri"/>
+                <w:color w:val="000000"/>
+                <w:lang w:eastAsia="sv-SE"/>
+              </w:rPr>
+            </w:pPr>
+            <w:r>
+              <w:rPr>
+                <w:rFonts w:ascii="Calibri" w:eastAsia="Times New Roman" w:hAnsi="Calibri" w:cs="Calibri"/>
+                <w:color w:val="000000"/>
+                <w:lang w:eastAsia="sv-SE"/>
+              </w:rPr>
+              <w:t>5</w:t>
+            </w:r>
+          </w:p>
+        </w:tc>
+        <w:tc>
+          <w:tcPr>
+            <w:tcW w:w="560" w:type="dxa"/>
+            <w:tcBorders>
+              <w:top w:val="nil"/>
+              <w:left w:val="nil"/>
+              <w:bottom w:val="nil"/>
+              <w:right w:val="single" w:sz="8" w:space="0" w:color="auto"/>
+            </w:tcBorders>
+            <w:shd w:val="clear" w:color="auto" w:fill="auto"/>
+            <w:noWrap/>
+            <w:vAlign w:val="bottom"/>
+            <w:hideMark/>
+          </w:tcPr>
+          <w:p>
+            <w:pPr>
+              <w:spacing w:after="0" w:line="240" w:lineRule="auto"/>
+              <w:jc w:val="right"/>
+              <w:rPr>
+                <w:rFonts w:ascii="Calibri" w:eastAsia="Times New Roman" w:hAnsi="Calibri" w:cs="Calibri"/>
+                <w:color w:val="000000"/>
+                <w:lang w:eastAsia="sv-SE"/>
+              </w:rPr>
+            </w:pPr>
+            <w:r>
+              <w:rPr>
+                <w:rFonts w:ascii="Calibri" w:eastAsia="Times New Roman" w:hAnsi="Calibri" w:cs="Calibri"/>
+                <w:color w:val="000000"/>
+                <w:lang w:eastAsia="sv-SE"/>
+              </w:rPr>
+              <w:t>6</w:t>
+            </w:r>
+          </w:p>
+        </w:tc>
+      </w:tr>
+      <w:tr>
+        <w:trPr>
+          <w:trHeight w:val="300"/>
+        </w:trPr>
+        <w:tc>
+          <w:tcPr>
+            <w:tcW w:w="960" w:type="dxa"/>
+            <w:tcBorders>
+              <w:top w:val="nil"/>
+              <w:left w:val="nil"/>
+              <w:bottom w:val="nil"/>
+              <w:right w:val="nil"/>
+            </w:tcBorders>
+            <w:shd w:val="clear" w:color="auto" w:fill="auto"/>
+            <w:noWrap/>
+            <w:vAlign w:val="bottom"/>
+            <w:hideMark/>
+          </w:tcPr>
+          <w:p>
+            <w:pPr>
+              <w:spacing w:after="0" w:line="240" w:lineRule="auto"/>
+              <w:jc w:val="right"/>
+              <w:rPr>
+                <w:rFonts w:ascii="Calibri" w:eastAsia="Times New Roman" w:hAnsi="Calibri" w:cs="Calibri"/>
+                <w:b/>
+                <w:bCs/>
+                <w:color w:val="000000"/>
+                <w:lang w:eastAsia="sv-SE"/>
+              </w:rPr>
+            </w:pPr>
+            <w:r>
+              <w:rPr>
+                <w:rFonts w:ascii="Calibri" w:eastAsia="Times New Roman" w:hAnsi="Calibri" w:cs="Calibri"/>
+                <w:b/>
+                <w:bCs/>
+                <w:color w:val="000000"/>
+                <w:lang w:eastAsia="sv-SE"/>
+              </w:rPr>
+              <w:t>6</w:t>
+            </w:r>
+          </w:p>
+        </w:tc>
+        <w:tc>
+          <w:tcPr>
+            <w:tcW w:w="540" w:type="dxa"/>
+            <w:tcBorders>
+              <w:top w:val="nil"/>
+              <w:left w:val="single" w:sz="8" w:space="0" w:color="auto"/>
+              <w:bottom w:val="nil"/>
+              <w:right w:val="nil"/>
+            </w:tcBorders>
+            <w:shd w:val="clear" w:color="auto" w:fill="auto"/>
+            <w:noWrap/>
+            <w:vAlign w:val="bottom"/>
+            <w:hideMark/>
+          </w:tcPr>
+          <w:p>
+            <w:pPr>
+              <w:spacing w:after="0" w:line="240" w:lineRule="auto"/>
+              <w:jc w:val="right"/>
+              <w:rPr>
+                <w:rFonts w:ascii="Calibri" w:eastAsia="Times New Roman" w:hAnsi="Calibri" w:cs="Calibri"/>
+                <w:color w:val="000000"/>
+                <w:lang w:eastAsia="sv-SE"/>
+              </w:rPr>
+            </w:pPr>
+            <w:r>
+              <w:rPr>
+                <w:rFonts w:ascii="Calibri" w:eastAsia="Times New Roman" w:hAnsi="Calibri" w:cs="Calibri"/>
+                <w:color w:val="000000"/>
+                <w:lang w:eastAsia="sv-SE"/>
+              </w:rPr>
+              <w:t>7</w:t>
+            </w:r>
+          </w:p>
+        </w:tc>
+        <w:tc>
+          <w:tcPr>
+            <w:tcW w:w="460" w:type="dxa"/>
+            <w:tcBorders>
+              <w:top w:val="nil"/>
+              <w:left w:val="nil"/>
+              <w:bottom w:val="nil"/>
+              <w:right w:val="nil"/>
+            </w:tcBorders>
+            <w:shd w:val="clear" w:color="auto" w:fill="A8D08D" w:themeFill="accent6" w:themeFillTint="99"/>
+            <w:noWrap/>
+            <w:vAlign w:val="bottom"/>
+            <w:hideMark/>
+          </w:tcPr>
+          <w:p>
+            <w:pPr>
+              <w:spacing w:after="0" w:line="240" w:lineRule="auto"/>
+              <w:jc w:val="right"/>
+              <w:rPr>
+                <w:rFonts w:ascii="Calibri" w:eastAsia="Times New Roman" w:hAnsi="Calibri" w:cs="Calibri"/>
+                <w:color w:val="000000"/>
+                <w:lang w:eastAsia="sv-SE"/>
+              </w:rPr>
+            </w:pPr>
+            <w:r>
+              <w:rPr>
+                <w:rFonts w:ascii="Calibri" w:eastAsia="Times New Roman" w:hAnsi="Calibri" w:cs="Calibri"/>
+                <w:color w:val="000000"/>
+                <w:lang w:eastAsia="sv-SE"/>
+              </w:rPr>
+              <w:t>8</w:t>
+            </w:r>
+          </w:p>
+        </w:tc>
+        <w:tc>
+          <w:tcPr>
+            <w:tcW w:w="560" w:type="dxa"/>
+            <w:tcBorders>
+              <w:top w:val="nil"/>
+              <w:left w:val="nil"/>
+              <w:bottom w:val="nil"/>
+              <w:right w:val="single" w:sz="8" w:space="0" w:color="auto"/>
+            </w:tcBorders>
+            <w:shd w:val="clear" w:color="auto" w:fill="auto"/>
+            <w:noWrap/>
+            <w:vAlign w:val="bottom"/>
+            <w:hideMark/>
+          </w:tcPr>
+          <w:p>
+            <w:pPr>
+              <w:spacing w:after="0" w:line="240" w:lineRule="auto"/>
+              <w:jc w:val="right"/>
+              <w:rPr>
+                <w:rFonts w:ascii="Calibri" w:eastAsia="Times New Roman" w:hAnsi="Calibri" w:cs="Calibri"/>
+                <w:color w:val="000000"/>
+                <w:lang w:eastAsia="sv-SE"/>
+              </w:rPr>
+            </w:pPr>
+            <w:r>
+              <w:rPr>
+                <w:rFonts w:ascii="Calibri" w:eastAsia="Times New Roman" w:hAnsi="Calibri" w:cs="Calibri"/>
+                <w:color w:val="000000"/>
+                <w:lang w:eastAsia="sv-SE"/>
+              </w:rPr>
+              <w:t>9</w:t>
+            </w:r>
+          </w:p>
+        </w:tc>
+      </w:tr>
+      <w:tr>
+        <w:trPr>
+          <w:trHeight w:val="315"/>
+        </w:trPr>
+        <w:tc>
+          <w:tcPr>
+            <w:tcW w:w="960" w:type="dxa"/>
+            <w:tcBorders>
+              <w:top w:val="nil"/>
+              <w:left w:val="nil"/>
+              <w:bottom w:val="nil"/>
+              <w:right w:val="nil"/>
+            </w:tcBorders>
+            <w:shd w:val="clear" w:color="auto" w:fill="auto"/>
+            <w:noWrap/>
+            <w:vAlign w:val="bottom"/>
+            <w:hideMark/>
+          </w:tcPr>
+          <w:p>
+            <w:pPr>
+              <w:spacing w:after="0" w:line="240" w:lineRule="auto"/>
+              <w:jc w:val="right"/>
+              <w:rPr>
+                <w:rFonts w:ascii="Calibri" w:eastAsia="Times New Roman" w:hAnsi="Calibri" w:cs="Calibri"/>
+                <w:b/>
+                <w:bCs/>
+                <w:color w:val="000000"/>
+                <w:lang w:eastAsia="sv-SE"/>
+              </w:rPr>
+            </w:pPr>
+            <w:r>
+              <w:rPr>
+                <w:rFonts w:ascii="Calibri" w:eastAsia="Times New Roman" w:hAnsi="Calibri" w:cs="Calibri"/>
+                <w:b/>
+                <w:bCs/>
+                <w:color w:val="000000"/>
+                <w:lang w:eastAsia="sv-SE"/>
+              </w:rPr>
+              <w:t>4</w:t>
+            </w:r>
+          </w:p>
+        </w:tc>
+        <w:tc>
+          <w:tcPr>
+            <w:tcW w:w="540" w:type="dxa"/>
+            <w:tcBorders>
+              <w:top w:val="nil"/>
+              <w:left w:val="single" w:sz="8" w:space="0" w:color="auto"/>
+              <w:bottom w:val="single" w:sz="8" w:space="0" w:color="auto"/>
+              <w:right w:val="nil"/>
+            </w:tcBorders>
+            <w:shd w:val="clear" w:color="auto" w:fill="auto"/>
+            <w:noWrap/>
+            <w:vAlign w:val="bottom"/>
+            <w:hideMark/>
+          </w:tcPr>
+          <w:p>
+            <w:pPr>
+              <w:spacing w:after="0" w:line="240" w:lineRule="auto"/>
+              <w:jc w:val="right"/>
+              <w:rPr>
+                <w:rFonts w:ascii="Calibri" w:eastAsia="Times New Roman" w:hAnsi="Calibri" w:cs="Calibri"/>
+                <w:color w:val="000000"/>
+                <w:lang w:eastAsia="sv-SE"/>
+              </w:rPr>
+            </w:pPr>
+            <w:r>
+              <w:rPr>
+                <w:rFonts w:ascii="Calibri" w:eastAsia="Times New Roman" w:hAnsi="Calibri" w:cs="Calibri"/>
+                <w:color w:val="000000"/>
+                <w:lang w:eastAsia="sv-SE"/>
+              </w:rPr>
+              <w:t>*</w:t>
+            </w:r>
+          </w:p>
+        </w:tc>
+        <w:tc>
+          <w:tcPr>
+            <w:tcW w:w="460" w:type="dxa"/>
+            <w:tcBorders>
+              <w:top w:val="nil"/>
+              <w:left w:val="nil"/>
+              <w:bottom w:val="single" w:sz="8" w:space="0" w:color="auto"/>
+              <w:right w:val="nil"/>
+            </w:tcBorders>
+            <w:shd w:val="clear" w:color="auto" w:fill="A8D08D" w:themeFill="accent6" w:themeFillTint="99"/>
+            <w:noWrap/>
+            <w:vAlign w:val="bottom"/>
+            <w:hideMark/>
+          </w:tcPr>
+          <w:p>
+            <w:pPr>
+              <w:spacing w:after="0" w:line="240" w:lineRule="auto"/>
+              <w:jc w:val="right"/>
+              <w:rPr>
+                <w:rFonts w:ascii="Calibri" w:eastAsia="Times New Roman" w:hAnsi="Calibri" w:cs="Calibri"/>
+                <w:color w:val="000000"/>
+                <w:lang w:eastAsia="sv-SE"/>
+              </w:rPr>
+            </w:pPr>
+            <w:r>
+              <w:rPr>
+                <w:rFonts w:ascii="Calibri" w:eastAsia="Times New Roman" w:hAnsi="Calibri" w:cs="Calibri"/>
+                <w:color w:val="000000"/>
+                <w:lang w:eastAsia="sv-SE"/>
+              </w:rPr>
+              <w:t>0</w:t>
+            </w:r>
+          </w:p>
+        </w:tc>
+        <w:tc>
+          <w:tcPr>
+            <w:tcW w:w="560" w:type="dxa"/>
+            <w:tcBorders>
+              <w:top w:val="nil"/>
+              <w:left w:val="nil"/>
+              <w:bottom w:val="single" w:sz="8" w:space="0" w:color="auto"/>
+              <w:right w:val="single" w:sz="8" w:space="0" w:color="auto"/>
+            </w:tcBorders>
+            <w:shd w:val="clear" w:color="auto" w:fill="auto"/>
+            <w:noWrap/>
+            <w:vAlign w:val="bottom"/>
+            <w:hideMark/>
+          </w:tcPr>
+          <w:p>
+            <w:pPr>
+              <w:spacing w:after="0" w:line="240" w:lineRule="auto"/>
+              <w:jc w:val="right"/>
+              <w:rPr>
+                <w:rFonts w:ascii="Calibri" w:eastAsia="Times New Roman" w:hAnsi="Calibri" w:cs="Calibri"/>
+                <w:color w:val="000000"/>
+                <w:lang w:eastAsia="sv-SE"/>
+              </w:rPr>
+            </w:pPr>
+            <w:r>
+              <w:rPr>
+                <w:rFonts w:ascii="Calibri" w:eastAsia="Times New Roman" w:hAnsi="Calibri" w:cs="Calibri"/>
+                <w:color w:val="000000"/>
+                <w:lang w:eastAsia="sv-SE"/>
+              </w:rPr>
+              <w:t>#</w:t>
+            </w:r>
+          </w:p>
+        </w:tc>
+      </w:tr>
+    </w:tbl>
+    <w:p/>
+    <w:p>
+      <w:r>
+        <w:t>Sedan testas rad 2 och 3 på likande sätt.</w:t>
+      </w:r>
+    </w:p>
+    <w:p>
+      <w:r>
+        <w:t>Exempel för intryckt knapp 7:</w:t>
+      </w:r>
+    </w:p>
+    <w:tbl>
+      <w:tblPr>
+        <w:tblW w:w="2520" w:type="dxa"/>
+        <w:tblCellMar>
+          <w:left w:w="70" w:type="dxa"/>
+          <w:right w:w="70" w:type="dxa"/>
+        </w:tblCellMar>
+        <w:tblLook w:val="04A0" w:firstRow="1" w:lastRow="0" w:firstColumn="1" w:lastColumn="0" w:noHBand="0" w:noVBand="1"/>
+      </w:tblPr>
+      <w:tblGrid>
+        <w:gridCol w:w="1094"/>
+        <w:gridCol w:w="540"/>
+        <w:gridCol w:w="460"/>
+        <w:gridCol w:w="560"/>
+      </w:tblGrid>
+      <w:tr>
+        <w:trPr>
+          <w:trHeight w:val="315"/>
+        </w:trPr>
+        <w:tc>
+          <w:tcPr>
+            <w:tcW w:w="960" w:type="dxa"/>
+            <w:tcBorders>
+              <w:top w:val="nil"/>
+              <w:left w:val="nil"/>
+              <w:bottom w:val="nil"/>
+              <w:right w:val="nil"/>
+            </w:tcBorders>
+            <w:shd w:val="clear" w:color="auto" w:fill="FFFFFF" w:themeFill="background1"/>
+            <w:noWrap/>
+            <w:vAlign w:val="bottom"/>
+            <w:hideMark/>
+          </w:tcPr>
+          <w:p>
+            <w:pPr>
+              <w:spacing w:after="0" w:line="240" w:lineRule="auto"/>
+              <w:rPr>
+                <w:rFonts w:ascii="Calibri" w:eastAsia="Times New Roman" w:hAnsi="Calibri" w:cs="Calibri"/>
+                <w:color w:val="000000"/>
+                <w:lang w:eastAsia="sv-SE"/>
+              </w:rPr>
+            </w:pPr>
+            <w:r>
+              <w:rPr>
+                <w:rFonts w:ascii="Calibri" w:eastAsia="Times New Roman" w:hAnsi="Calibri" w:cs="Calibri"/>
+                <w:color w:val="000000"/>
+                <w:lang w:eastAsia="sv-SE"/>
+              </w:rPr>
+              <w:t>Anslutning</w:t>
+            </w:r>
+          </w:p>
+        </w:tc>
+        <w:tc>
+          <w:tcPr>
+            <w:tcW w:w="540" w:type="dxa"/>
+            <w:tcBorders>
+              <w:top w:val="nil"/>
+              <w:left w:val="nil"/>
+              <w:bottom w:val="nil"/>
+              <w:right w:val="nil"/>
+            </w:tcBorders>
+            <w:shd w:val="clear" w:color="auto" w:fill="A8D08D" w:themeFill="accent6" w:themeFillTint="99"/>
+            <w:noWrap/>
+            <w:vAlign w:val="bottom"/>
+            <w:hideMark/>
+          </w:tcPr>
+          <w:p>
+            <w:pPr>
+              <w:spacing w:after="0" w:line="240" w:lineRule="auto"/>
+              <w:jc w:val="right"/>
+              <w:rPr>
+                <w:rFonts w:ascii="Calibri" w:eastAsia="Times New Roman" w:hAnsi="Calibri" w:cs="Calibri"/>
+                <w:b/>
+                <w:bCs/>
+                <w:color w:val="000000"/>
+                <w:lang w:eastAsia="sv-SE"/>
+              </w:rPr>
+            </w:pPr>
+            <w:r>
+              <w:rPr>
+                <w:rFonts w:ascii="Calibri" w:eastAsia="Times New Roman" w:hAnsi="Calibri" w:cs="Calibri"/>
+                <w:b/>
+                <w:bCs/>
+                <w:color w:val="000000"/>
+                <w:lang w:eastAsia="sv-SE"/>
+              </w:rPr>
+              <w:t>3</w:t>
+            </w:r>
+          </w:p>
+        </w:tc>
+        <w:tc>
+          <w:tcPr>
+            <w:tcW w:w="460" w:type="dxa"/>
+            <w:tcBorders>
+              <w:top w:val="nil"/>
+              <w:left w:val="nil"/>
+              <w:bottom w:val="nil"/>
+              <w:right w:val="nil"/>
+            </w:tcBorders>
+            <w:shd w:val="clear" w:color="auto" w:fill="FFFFFF" w:themeFill="background1"/>
+            <w:noWrap/>
+            <w:vAlign w:val="bottom"/>
+            <w:hideMark/>
+          </w:tcPr>
+          <w:p>
+            <w:pPr>
+              <w:spacing w:after="0" w:line="240" w:lineRule="auto"/>
+              <w:jc w:val="right"/>
+              <w:rPr>
+                <w:rFonts w:ascii="Calibri" w:eastAsia="Times New Roman" w:hAnsi="Calibri" w:cs="Calibri"/>
+                <w:b/>
+                <w:bCs/>
+                <w:color w:val="000000"/>
+                <w:lang w:eastAsia="sv-SE"/>
+              </w:rPr>
+            </w:pPr>
+            <w:r>
+              <w:rPr>
+                <w:rFonts w:ascii="Calibri" w:eastAsia="Times New Roman" w:hAnsi="Calibri" w:cs="Calibri"/>
+                <w:b/>
+                <w:bCs/>
+                <w:color w:val="000000"/>
+                <w:lang w:eastAsia="sv-SE"/>
+              </w:rPr>
+              <w:t>1</w:t>
+            </w:r>
+          </w:p>
+        </w:tc>
+        <w:tc>
+          <w:tcPr>
+            <w:tcW w:w="560" w:type="dxa"/>
+            <w:tcBorders>
+              <w:top w:val="nil"/>
+              <w:left w:val="nil"/>
+              <w:bottom w:val="nil"/>
+              <w:right w:val="nil"/>
+            </w:tcBorders>
+            <w:shd w:val="clear" w:color="auto" w:fill="FFFFFF" w:themeFill="background1"/>
+            <w:noWrap/>
+            <w:vAlign w:val="bottom"/>
+            <w:hideMark/>
+          </w:tcPr>
+          <w:p>
+            <w:pPr>
+              <w:spacing w:after="0" w:line="240" w:lineRule="auto"/>
+              <w:jc w:val="right"/>
+              <w:rPr>
+                <w:rFonts w:ascii="Calibri" w:eastAsia="Times New Roman" w:hAnsi="Calibri" w:cs="Calibri"/>
+                <w:b/>
+                <w:bCs/>
+                <w:color w:val="000000"/>
+                <w:lang w:eastAsia="sv-SE"/>
+              </w:rPr>
+            </w:pPr>
+            <w:r>
+              <w:rPr>
+                <w:rFonts w:ascii="Calibri" w:eastAsia="Times New Roman" w:hAnsi="Calibri" w:cs="Calibri"/>
+                <w:b/>
+                <w:bCs/>
+                <w:color w:val="000000"/>
+                <w:lang w:eastAsia="sv-SE"/>
+              </w:rPr>
+              <w:t>5</w:t>
+            </w:r>
+          </w:p>
+        </w:tc>
+      </w:tr>
+      <w:tr>
+        <w:trPr>
+          <w:trHeight w:val="300"/>
+        </w:trPr>
+        <w:tc>
+          <w:tcPr>
+            <w:tcW w:w="960" w:type="dxa"/>
+            <w:tcBorders>
+              <w:top w:val="nil"/>
+              <w:left w:val="nil"/>
+              <w:bottom w:val="nil"/>
+              <w:right w:val="nil"/>
+            </w:tcBorders>
+            <w:shd w:val="clear" w:color="auto" w:fill="FFFFFF" w:themeFill="background1"/>
+            <w:noWrap/>
+            <w:vAlign w:val="bottom"/>
+            <w:hideMark/>
+          </w:tcPr>
+          <w:p>
+            <w:pPr>
+              <w:spacing w:after="0" w:line="240" w:lineRule="auto"/>
+              <w:jc w:val="right"/>
+              <w:rPr>
+                <w:rFonts w:ascii="Calibri" w:eastAsia="Times New Roman" w:hAnsi="Calibri" w:cs="Calibri"/>
+                <w:b/>
+                <w:bCs/>
+                <w:color w:val="000000"/>
+                <w:lang w:eastAsia="sv-SE"/>
+              </w:rPr>
+            </w:pPr>
+            <w:r>
+              <w:rPr>
+                <w:rFonts w:ascii="Calibri" w:eastAsia="Times New Roman" w:hAnsi="Calibri" w:cs="Calibri"/>
+                <w:b/>
+                <w:bCs/>
+                <w:color w:val="000000"/>
+                <w:lang w:eastAsia="sv-SE"/>
+              </w:rPr>
+              <w:t>2</w:t>
+            </w:r>
+          </w:p>
+        </w:tc>
+        <w:tc>
+          <w:tcPr>
+            <w:tcW w:w="540" w:type="dxa"/>
+            <w:tcBorders>
+              <w:top w:val="single" w:sz="8" w:space="0" w:color="auto"/>
+              <w:left w:val="single" w:sz="8" w:space="0" w:color="auto"/>
+              <w:bottom w:val="nil"/>
+              <w:right w:val="nil"/>
+            </w:tcBorders>
+            <w:shd w:val="clear" w:color="auto" w:fill="A8D08D" w:themeFill="accent6" w:themeFillTint="99"/>
+            <w:noWrap/>
+            <w:vAlign w:val="bottom"/>
+            <w:hideMark/>
+          </w:tcPr>
+          <w:p>
+            <w:pPr>
+              <w:spacing w:after="0" w:line="240" w:lineRule="auto"/>
+              <w:jc w:val="right"/>
+              <w:rPr>
+                <w:rFonts w:ascii="Calibri" w:eastAsia="Times New Roman" w:hAnsi="Calibri" w:cs="Calibri"/>
+                <w:color w:val="000000"/>
+                <w:lang w:eastAsia="sv-SE"/>
+              </w:rPr>
+            </w:pPr>
+            <w:r>
+              <w:rPr>
+                <w:rFonts w:ascii="Calibri" w:eastAsia="Times New Roman" w:hAnsi="Calibri" w:cs="Calibri"/>
+                <w:color w:val="000000"/>
+                <w:lang w:eastAsia="sv-SE"/>
+              </w:rPr>
+              <w:t>1</w:t>
+            </w:r>
+          </w:p>
+        </w:tc>
+        <w:tc>
+          <w:tcPr>
+            <w:tcW w:w="460" w:type="dxa"/>
+            <w:tcBorders>
+              <w:top w:val="single" w:sz="8" w:space="0" w:color="auto"/>
+              <w:left w:val="nil"/>
+              <w:bottom w:val="nil"/>
+              <w:right w:val="nil"/>
+            </w:tcBorders>
+            <w:shd w:val="clear" w:color="auto" w:fill="FFFFFF" w:themeFill="background1"/>
+            <w:noWrap/>
+            <w:vAlign w:val="bottom"/>
+            <w:hideMark/>
+          </w:tcPr>
+          <w:p>
+            <w:pPr>
+              <w:spacing w:after="0" w:line="240" w:lineRule="auto"/>
+              <w:jc w:val="right"/>
+              <w:rPr>
+                <w:rFonts w:ascii="Calibri" w:eastAsia="Times New Roman" w:hAnsi="Calibri" w:cs="Calibri"/>
+                <w:color w:val="000000"/>
+                <w:lang w:eastAsia="sv-SE"/>
+              </w:rPr>
+            </w:pPr>
+            <w:r>
+              <w:rPr>
+                <w:rFonts w:ascii="Calibri" w:eastAsia="Times New Roman" w:hAnsi="Calibri" w:cs="Calibri"/>
+                <w:color w:val="000000"/>
+                <w:lang w:eastAsia="sv-SE"/>
+              </w:rPr>
+              <w:t>2</w:t>
+            </w:r>
+          </w:p>
+        </w:tc>
+        <w:tc>
+          <w:tcPr>
+            <w:tcW w:w="560" w:type="dxa"/>
+            <w:tcBorders>
+              <w:top w:val="single" w:sz="8" w:space="0" w:color="auto"/>
+              <w:left w:val="nil"/>
+              <w:bottom w:val="nil"/>
+              <w:right w:val="single" w:sz="8" w:space="0" w:color="auto"/>
+            </w:tcBorders>
+            <w:shd w:val="clear" w:color="auto" w:fill="FFFFFF" w:themeFill="background1"/>
+            <w:noWrap/>
+            <w:vAlign w:val="bottom"/>
+            <w:hideMark/>
+          </w:tcPr>
+          <w:p>
+            <w:pPr>
+              <w:spacing w:after="0" w:line="240" w:lineRule="auto"/>
+              <w:jc w:val="right"/>
+              <w:rPr>
+                <w:rFonts w:ascii="Calibri" w:eastAsia="Times New Roman" w:hAnsi="Calibri" w:cs="Calibri"/>
+                <w:color w:val="000000"/>
+                <w:lang w:eastAsia="sv-SE"/>
+              </w:rPr>
+            </w:pPr>
+            <w:r>
+              <w:rPr>
+                <w:rFonts w:ascii="Calibri" w:eastAsia="Times New Roman" w:hAnsi="Calibri" w:cs="Calibri"/>
+                <w:color w:val="000000"/>
+                <w:lang w:eastAsia="sv-SE"/>
+              </w:rPr>
+              <w:t>3</w:t>
+            </w:r>
+          </w:p>
+        </w:tc>
+      </w:tr>
+      <w:tr>
+        <w:trPr>
+          <w:trHeight w:val="300"/>
+        </w:trPr>
+        <w:tc>
+          <w:tcPr>
+            <w:tcW w:w="960" w:type="dxa"/>
+            <w:tcBorders>
+              <w:top w:val="nil"/>
+              <w:left w:val="nil"/>
+              <w:bottom w:val="nil"/>
+              <w:right w:val="nil"/>
+            </w:tcBorders>
+            <w:shd w:val="clear" w:color="auto" w:fill="FFFFFF" w:themeFill="background1"/>
+            <w:noWrap/>
+            <w:vAlign w:val="bottom"/>
+            <w:hideMark/>
+          </w:tcPr>
+          <w:p>
+            <w:pPr>
+              <w:spacing w:after="0" w:line="240" w:lineRule="auto"/>
+              <w:jc w:val="right"/>
+              <w:rPr>
+                <w:rFonts w:ascii="Calibri" w:eastAsia="Times New Roman" w:hAnsi="Calibri" w:cs="Calibri"/>
+                <w:b/>
+                <w:bCs/>
+                <w:color w:val="000000"/>
+                <w:lang w:eastAsia="sv-SE"/>
+              </w:rPr>
+            </w:pPr>
+            <w:r>
+              <w:rPr>
+                <w:rFonts w:ascii="Calibri" w:eastAsia="Times New Roman" w:hAnsi="Calibri" w:cs="Calibri"/>
+                <w:b/>
+                <w:bCs/>
+                <w:color w:val="000000"/>
+                <w:lang w:eastAsia="sv-SE"/>
+              </w:rPr>
+              <w:t>7</w:t>
+            </w:r>
+          </w:p>
+        </w:tc>
+        <w:tc>
+          <w:tcPr>
+            <w:tcW w:w="540" w:type="dxa"/>
+            <w:tcBorders>
+              <w:top w:val="nil"/>
+              <w:left w:val="single" w:sz="8" w:space="0" w:color="auto"/>
+              <w:bottom w:val="nil"/>
+              <w:right w:val="nil"/>
+            </w:tcBorders>
+            <w:shd w:val="clear" w:color="auto" w:fill="A8D08D" w:themeFill="accent6" w:themeFillTint="99"/>
+            <w:noWrap/>
+            <w:vAlign w:val="bottom"/>
+            <w:hideMark/>
+          </w:tcPr>
+          <w:p>
+            <w:pPr>
+              <w:spacing w:after="0" w:line="240" w:lineRule="auto"/>
+              <w:jc w:val="right"/>
+              <w:rPr>
+                <w:rFonts w:ascii="Calibri" w:eastAsia="Times New Roman" w:hAnsi="Calibri" w:cs="Calibri"/>
+                <w:color w:val="000000"/>
+                <w:lang w:eastAsia="sv-SE"/>
+              </w:rPr>
+            </w:pPr>
+            <w:r>
+              <w:rPr>
+                <w:rFonts w:ascii="Calibri" w:eastAsia="Times New Roman" w:hAnsi="Calibri" w:cs="Calibri"/>
+                <w:color w:val="000000"/>
+                <w:lang w:eastAsia="sv-SE"/>
+              </w:rPr>
+              <w:t>4</w:t>
+            </w:r>
+          </w:p>
+        </w:tc>
+        <w:tc>
+          <w:tcPr>
+            <w:tcW w:w="460" w:type="dxa"/>
+            <w:tcBorders>
+              <w:top w:val="nil"/>
+              <w:left w:val="nil"/>
+              <w:bottom w:val="nil"/>
+              <w:right w:val="nil"/>
+            </w:tcBorders>
+            <w:shd w:val="clear" w:color="auto" w:fill="FFFFFF" w:themeFill="background1"/>
+            <w:noWrap/>
+            <w:vAlign w:val="bottom"/>
+            <w:hideMark/>
+          </w:tcPr>
+          <w:p>
+            <w:pPr>
+              <w:spacing w:after="0" w:line="240" w:lineRule="auto"/>
+              <w:jc w:val="right"/>
+              <w:rPr>
+                <w:rFonts w:ascii="Calibri" w:eastAsia="Times New Roman" w:hAnsi="Calibri" w:cs="Calibri"/>
+                <w:color w:val="000000"/>
+                <w:lang w:eastAsia="sv-SE"/>
+              </w:rPr>
+            </w:pPr>
+            <w:r>
+              <w:rPr>
+                <w:rFonts w:ascii="Calibri" w:eastAsia="Times New Roman" w:hAnsi="Calibri" w:cs="Calibri"/>
+                <w:color w:val="000000"/>
+                <w:lang w:eastAsia="sv-SE"/>
+              </w:rPr>
+              <w:t>5</w:t>
+            </w:r>
+          </w:p>
+        </w:tc>
+        <w:tc>
+          <w:tcPr>
+            <w:tcW w:w="560" w:type="dxa"/>
+            <w:tcBorders>
+              <w:top w:val="nil"/>
+              <w:left w:val="nil"/>
+              <w:bottom w:val="nil"/>
+              <w:right w:val="single" w:sz="8" w:space="0" w:color="auto"/>
+            </w:tcBorders>
+            <w:shd w:val="clear" w:color="auto" w:fill="FFFFFF" w:themeFill="background1"/>
+            <w:noWrap/>
+            <w:vAlign w:val="bottom"/>
+            <w:hideMark/>
+          </w:tcPr>
+          <w:p>
+            <w:pPr>
+              <w:spacing w:after="0" w:line="240" w:lineRule="auto"/>
+              <w:jc w:val="right"/>
+              <w:rPr>
+                <w:rFonts w:ascii="Calibri" w:eastAsia="Times New Roman" w:hAnsi="Calibri" w:cs="Calibri"/>
+                <w:color w:val="000000"/>
+                <w:lang w:eastAsia="sv-SE"/>
+              </w:rPr>
+            </w:pPr>
+            <w:r>
+              <w:rPr>
+                <w:rFonts w:ascii="Calibri" w:eastAsia="Times New Roman" w:hAnsi="Calibri" w:cs="Calibri"/>
+                <w:color w:val="000000"/>
+                <w:lang w:eastAsia="sv-SE"/>
+              </w:rPr>
+              <w:t>6</w:t>
+            </w:r>
+          </w:p>
+        </w:tc>
+      </w:tr>
+      <w:tr>
+        <w:trPr>
+          <w:trHeight w:val="300"/>
+        </w:trPr>
+        <w:tc>
+          <w:tcPr>
+            <w:tcW w:w="960" w:type="dxa"/>
+            <w:tcBorders>
+              <w:top w:val="nil"/>
+              <w:left w:val="nil"/>
+              <w:bottom w:val="nil"/>
+              <w:right w:val="nil"/>
+            </w:tcBorders>
+            <w:shd w:val="clear" w:color="auto" w:fill="A8D08D" w:themeFill="accent6" w:themeFillTint="99"/>
+            <w:noWrap/>
+            <w:vAlign w:val="bottom"/>
+            <w:hideMark/>
+          </w:tcPr>
+          <w:p>
+            <w:pPr>
+              <w:spacing w:after="0" w:line="240" w:lineRule="auto"/>
+              <w:jc w:val="right"/>
+              <w:rPr>
+                <w:rFonts w:ascii="Calibri" w:eastAsia="Times New Roman" w:hAnsi="Calibri" w:cs="Calibri"/>
+                <w:b/>
+                <w:bCs/>
+                <w:color w:val="000000"/>
+                <w:lang w:eastAsia="sv-SE"/>
+              </w:rPr>
+            </w:pPr>
+            <w:r>
+              <w:rPr>
+                <w:rFonts w:ascii="Calibri" w:eastAsia="Times New Roman" w:hAnsi="Calibri" w:cs="Calibri"/>
+                <w:b/>
+                <w:bCs/>
+                <w:color w:val="000000"/>
+                <w:lang w:eastAsia="sv-SE"/>
+              </w:rPr>
+              <w:t>6</w:t>
+            </w:r>
+          </w:p>
+        </w:tc>
+        <w:tc>
+          <w:tcPr>
+            <w:tcW w:w="540" w:type="dxa"/>
+            <w:tcBorders>
+              <w:top w:val="nil"/>
+              <w:left w:val="single" w:sz="8" w:space="0" w:color="auto"/>
+              <w:bottom w:val="nil"/>
+              <w:right w:val="nil"/>
+            </w:tcBorders>
+            <w:shd w:val="clear" w:color="auto" w:fill="538135" w:themeFill="accent6" w:themeFillShade="BF"/>
+            <w:noWrap/>
+            <w:vAlign w:val="bottom"/>
+            <w:hideMark/>
+          </w:tcPr>
+          <w:p>
+            <w:pPr>
+              <w:spacing w:after="0" w:line="240" w:lineRule="auto"/>
+              <w:jc w:val="right"/>
+              <w:rPr>
+                <w:rFonts w:ascii="Calibri" w:eastAsia="Times New Roman" w:hAnsi="Calibri" w:cs="Calibri"/>
+                <w:color w:val="000000"/>
+                <w:lang w:eastAsia="sv-SE"/>
+              </w:rPr>
+            </w:pPr>
+            <w:r>
+              <w:rPr>
+                <w:rFonts w:ascii="Calibri" w:eastAsia="Times New Roman" w:hAnsi="Calibri" w:cs="Calibri"/>
+                <w:color w:val="000000"/>
+                <w:lang w:eastAsia="sv-SE"/>
+              </w:rPr>
+              <w:t>7</w:t>
+            </w:r>
+          </w:p>
+        </w:tc>
+        <w:tc>
+          <w:tcPr>
+            <w:tcW w:w="460" w:type="dxa"/>
+            <w:tcBorders>
+              <w:top w:val="nil"/>
+              <w:left w:val="nil"/>
+              <w:bottom w:val="nil"/>
+              <w:right w:val="nil"/>
+            </w:tcBorders>
+            <w:shd w:val="clear" w:color="auto" w:fill="A8D08D" w:themeFill="accent6" w:themeFillTint="99"/>
+            <w:noWrap/>
+            <w:vAlign w:val="bottom"/>
+            <w:hideMark/>
+          </w:tcPr>
+          <w:p>
+            <w:pPr>
+              <w:spacing w:after="0" w:line="240" w:lineRule="auto"/>
+              <w:jc w:val="right"/>
+              <w:rPr>
+                <w:rFonts w:ascii="Calibri" w:eastAsia="Times New Roman" w:hAnsi="Calibri" w:cs="Calibri"/>
+                <w:color w:val="000000"/>
+                <w:lang w:eastAsia="sv-SE"/>
+              </w:rPr>
+            </w:pPr>
+            <w:r>
+              <w:rPr>
+                <w:rFonts w:ascii="Calibri" w:eastAsia="Times New Roman" w:hAnsi="Calibri" w:cs="Calibri"/>
+                <w:color w:val="000000"/>
+                <w:lang w:eastAsia="sv-SE"/>
+              </w:rPr>
+              <w:t>8</w:t>
+            </w:r>
+          </w:p>
+        </w:tc>
+        <w:tc>
+          <w:tcPr>
+            <w:tcW w:w="560" w:type="dxa"/>
+            <w:tcBorders>
+              <w:top w:val="nil"/>
+              <w:left w:val="nil"/>
+              <w:bottom w:val="nil"/>
+              <w:right w:val="single" w:sz="8" w:space="0" w:color="auto"/>
+            </w:tcBorders>
+            <w:shd w:val="clear" w:color="auto" w:fill="A8D08D" w:themeFill="accent6" w:themeFillTint="99"/>
+            <w:noWrap/>
+            <w:vAlign w:val="bottom"/>
+            <w:hideMark/>
+          </w:tcPr>
+          <w:p>
+            <w:pPr>
+              <w:spacing w:after="0" w:line="240" w:lineRule="auto"/>
+              <w:jc w:val="right"/>
+              <w:rPr>
+                <w:rFonts w:ascii="Calibri" w:eastAsia="Times New Roman" w:hAnsi="Calibri" w:cs="Calibri"/>
+                <w:color w:val="000000"/>
+                <w:lang w:eastAsia="sv-SE"/>
+              </w:rPr>
+            </w:pPr>
+            <w:r>
+              <w:rPr>
+                <w:rFonts w:ascii="Calibri" w:eastAsia="Times New Roman" w:hAnsi="Calibri" w:cs="Calibri"/>
+                <w:color w:val="000000"/>
+                <w:lang w:eastAsia="sv-SE"/>
+              </w:rPr>
+              <w:t>9</w:t>
+            </w:r>
+          </w:p>
+        </w:tc>
+      </w:tr>
+      <w:tr>
+        <w:trPr>
+          <w:trHeight w:val="315"/>
+        </w:trPr>
+        <w:tc>
+          <w:tcPr>
+            <w:tcW w:w="960" w:type="dxa"/>
+            <w:tcBorders>
+              <w:top w:val="nil"/>
+              <w:left w:val="nil"/>
+              <w:bottom w:val="nil"/>
+              <w:right w:val="nil"/>
+            </w:tcBorders>
+            <w:shd w:val="clear" w:color="auto" w:fill="FFFFFF" w:themeFill="background1"/>
+            <w:noWrap/>
+            <w:vAlign w:val="bottom"/>
+            <w:hideMark/>
+          </w:tcPr>
+          <w:p>
+            <w:pPr>
+              <w:spacing w:after="0" w:line="240" w:lineRule="auto"/>
+              <w:jc w:val="right"/>
+              <w:rPr>
+                <w:rFonts w:ascii="Calibri" w:eastAsia="Times New Roman" w:hAnsi="Calibri" w:cs="Calibri"/>
+                <w:b/>
+                <w:bCs/>
+                <w:color w:val="000000"/>
+                <w:lang w:eastAsia="sv-SE"/>
+              </w:rPr>
+            </w:pPr>
+            <w:r>
+              <w:rPr>
+                <w:rFonts w:ascii="Calibri" w:eastAsia="Times New Roman" w:hAnsi="Calibri" w:cs="Calibri"/>
+                <w:b/>
+                <w:bCs/>
+                <w:color w:val="000000"/>
+                <w:lang w:eastAsia="sv-SE"/>
+              </w:rPr>
+              <w:t>4</w:t>
+            </w:r>
+          </w:p>
+        </w:tc>
+        <w:tc>
+          <w:tcPr>
+            <w:tcW w:w="540" w:type="dxa"/>
+            <w:tcBorders>
+              <w:top w:val="nil"/>
+              <w:left w:val="single" w:sz="8" w:space="0" w:color="auto"/>
+              <w:bottom w:val="single" w:sz="8" w:space="0" w:color="auto"/>
+              <w:right w:val="nil"/>
+            </w:tcBorders>
+            <w:shd w:val="clear" w:color="auto" w:fill="A8D08D" w:themeFill="accent6" w:themeFillTint="99"/>
+            <w:noWrap/>
+            <w:vAlign w:val="bottom"/>
+            <w:hideMark/>
+          </w:tcPr>
+          <w:p>
+            <w:pPr>
+              <w:spacing w:after="0" w:line="240" w:lineRule="auto"/>
+              <w:jc w:val="right"/>
+              <w:rPr>
+                <w:rFonts w:ascii="Calibri" w:eastAsia="Times New Roman" w:hAnsi="Calibri" w:cs="Calibri"/>
+                <w:color w:val="000000"/>
+                <w:lang w:eastAsia="sv-SE"/>
+              </w:rPr>
+            </w:pPr>
+            <w:r>
+              <w:rPr>
+                <w:rFonts w:ascii="Calibri" w:eastAsia="Times New Roman" w:hAnsi="Calibri" w:cs="Calibri"/>
+                <w:color w:val="000000"/>
+                <w:lang w:eastAsia="sv-SE"/>
+              </w:rPr>
+              <w:t>*</w:t>
+            </w:r>
+          </w:p>
+        </w:tc>
+        <w:tc>
+          <w:tcPr>
+            <w:tcW w:w="460" w:type="dxa"/>
+            <w:tcBorders>
+              <w:top w:val="nil"/>
+              <w:left w:val="nil"/>
+              <w:bottom w:val="single" w:sz="8" w:space="0" w:color="auto"/>
+              <w:right w:val="nil"/>
+            </w:tcBorders>
+            <w:shd w:val="clear" w:color="auto" w:fill="FFFFFF" w:themeFill="background1"/>
+            <w:noWrap/>
+            <w:vAlign w:val="bottom"/>
+            <w:hideMark/>
+          </w:tcPr>
+          <w:p>
+            <w:pPr>
+              <w:spacing w:after="0" w:line="240" w:lineRule="auto"/>
+              <w:jc w:val="right"/>
+              <w:rPr>
+                <w:rFonts w:ascii="Calibri" w:eastAsia="Times New Roman" w:hAnsi="Calibri" w:cs="Calibri"/>
+                <w:color w:val="000000"/>
+                <w:lang w:eastAsia="sv-SE"/>
+              </w:rPr>
+            </w:pPr>
+            <w:r>
+              <w:rPr>
+                <w:rFonts w:ascii="Calibri" w:eastAsia="Times New Roman" w:hAnsi="Calibri" w:cs="Calibri"/>
+                <w:color w:val="000000"/>
+                <w:lang w:eastAsia="sv-SE"/>
+              </w:rPr>
+              <w:t>0</w:t>
+            </w:r>
+          </w:p>
+        </w:tc>
+        <w:tc>
+          <w:tcPr>
+            <w:tcW w:w="560" w:type="dxa"/>
+            <w:tcBorders>
+              <w:top w:val="nil"/>
+              <w:left w:val="nil"/>
+              <w:bottom w:val="single" w:sz="8" w:space="0" w:color="auto"/>
+              <w:right w:val="single" w:sz="8" w:space="0" w:color="auto"/>
+            </w:tcBorders>
+            <w:shd w:val="clear" w:color="auto" w:fill="FFFFFF" w:themeFill="background1"/>
+            <w:noWrap/>
+            <w:vAlign w:val="bottom"/>
+            <w:hideMark/>
+          </w:tcPr>
+          <w:p>
+            <w:pPr>
+              <w:spacing w:after="0" w:line="240" w:lineRule="auto"/>
+              <w:jc w:val="right"/>
+              <w:rPr>
+                <w:rFonts w:ascii="Calibri" w:eastAsia="Times New Roman" w:hAnsi="Calibri" w:cs="Calibri"/>
+                <w:color w:val="000000"/>
+                <w:lang w:eastAsia="sv-SE"/>
+              </w:rPr>
+            </w:pPr>
+            <w:r>
+              <w:rPr>
+                <w:rFonts w:ascii="Calibri" w:eastAsia="Times New Roman" w:hAnsi="Calibri" w:cs="Calibri"/>
+                <w:color w:val="000000"/>
+                <w:lang w:eastAsia="sv-SE"/>
+              </w:rPr>
+              <w:t>#</w:t>
+            </w:r>
+          </w:p>
+        </w:tc>
+      </w:tr>
+    </w:tbl>
+    <w:p/>
+    <w:p>
+      <w:r>
+        <w:t xml:space="preserve">Om en knapp trycks in blinkar den anslutna lysdioden lika många gånger som värdet </w:t>
+      </w:r>
+      <w:r>
+        <w:t>av</w:t>
+      </w:r>
+      <w:r>
+        <w:t xml:space="preserve"> siffran på knappen.</w:t>
+      </w:r>
+    </w:p>
+    <w:p>
+      <w:pPr>
+        <w:pStyle w:val="Heading2"/>
+        <w:numPr>
+          <w:ilvl w:val="0"/>
+          <w:numId w:val="0"/>
+        </w:numPr>
+        <w:ind w:left="576"/>
+      </w:pPr>
+    </w:p>
+    <w:p>
+      <w:pPr>
+        <w:rPr>
+          <w:rFonts w:asciiTheme="majorHAnsi" w:eastAsiaTheme="majorEastAsia" w:hAnsiTheme="majorHAnsi" w:cstheme="majorBidi"/>
+          <w:b/>
+          <w:color w:val="2E74B5" w:themeColor="accent1" w:themeShade="BF"/>
+          <w:sz w:val="26"/>
+          <w:szCs w:val="26"/>
+        </w:rPr>
+      </w:pPr>
+      <w:r>
+        <w:br w:type="page"/>
+      </w:r>
+    </w:p>
+    <w:p>
+      <w:pPr>
+        <w:pStyle w:val="Heading2"/>
+      </w:pPr>
+      <w:r>
+        <w:lastRenderedPageBreak/>
         <w:t>Projektets</w:t>
       </w:r>
       <w:r>
@@ -4408,11 +7036,19 @@
                 <w:lang w:val="en-US"/>
               </w:rPr>
             </w:pPr>
+            <w:proofErr w:type="spellStart"/>
             <w:r>
               <w:rPr>
                 <w:lang w:val="en-US"/>
               </w:rPr>
-              <w:t>enum {</w:t>
+              <w:t>enum</w:t>
+            </w:r>
+            <w:proofErr w:type="spellEnd"/>
+            <w:r>
+              <w:rPr>
+                <w:lang w:val="en-US"/>
+              </w:rPr>
+              <w:t xml:space="preserve"> {</w:t>
             </w:r>
             <w:r>
               <w:rPr>
@@ -4513,11 +7149,19 @@
                 <w:lang w:val="en-US"/>
               </w:rPr>
             </w:pPr>
+            <w:proofErr w:type="spellStart"/>
             <w:r>
               <w:rPr>
                 <w:lang w:val="en-US"/>
               </w:rPr>
-              <w:t>enum {</w:t>
+              <w:t>enum</w:t>
+            </w:r>
+            <w:proofErr w:type="spellEnd"/>
+            <w:r>
+              <w:rPr>
+                <w:lang w:val="en-US"/>
+              </w:rPr>
+              <w:t xml:space="preserve"> {</w:t>
             </w:r>
           </w:p>
           <w:p>
@@ -4629,12 +7273,14 @@
       <w:r>
         <w:t xml:space="preserve">iblioteket </w:t>
       </w:r>
+      <w:proofErr w:type="spellStart"/>
       <w:r>
         <w:rPr>
           <w:i/>
         </w:rPr>
         <w:t>delay.h</w:t>
       </w:r>
+      <w:proofErr w:type="spellEnd"/>
       <w:r>
         <w:rPr>
           <w:i/>
@@ -4654,7 +7300,15 @@
         <w:t xml:space="preserve"> F_CPU=1000000</w:t>
       </w:r>
       <w:r>
-        <w:t>, i programmet Atmel Studio.</w:t>
+        <w:t xml:space="preserve">, i programmet </w:t>
+      </w:r>
+      <w:proofErr w:type="spellStart"/>
+      <w:r>
+        <w:t>Atmel</w:t>
+      </w:r>
+      <w:proofErr w:type="spellEnd"/>
+      <w:r>
+        <w:t xml:space="preserve"> Studio.</w:t>
       </w:r>
     </w:p>
     <w:p>
@@ -4682,7 +7336,7 @@
                     <pic:cNvPicPr/>
                   </pic:nvPicPr>
                   <pic:blipFill>
-                    <a:blip r:embed="rId11"/>
+                    <a:blip r:embed="rId15"/>
                     <a:stretch>
                       <a:fillRect/>
                     </a:stretch>
@@ -4729,7 +7383,15 @@
         <w:fldChar w:fldCharType="end"/>
       </w:r>
       <w:r>
-        <w:t xml:space="preserve"> Kodprojektets egenskaper – Defined symbols</w:t>
+        <w:t xml:space="preserve"> Kodprojektets egenskaper – </w:t>
+      </w:r>
+      <w:proofErr w:type="spellStart"/>
+      <w:r>
+        <w:t>Defined</w:t>
+      </w:r>
+      <w:proofErr w:type="spellEnd"/>
+      <w:r>
+        <w:t xml:space="preserve"> symbols</w:t>
       </w:r>
     </w:p>
     <w:p>
@@ -4816,7 +7478,21 @@
               <w:rPr>
                 <w:lang w:val="en-US"/>
               </w:rPr>
-              <w:t>int columnPin[3] = {</w:t>
+              <w:t xml:space="preserve">int </w:t>
+            </w:r>
+            <w:proofErr w:type="spellStart"/>
+            <w:r>
+              <w:rPr>
+                <w:lang w:val="en-US"/>
+              </w:rPr>
+              <w:t>columnPin</w:t>
+            </w:r>
+            <w:proofErr w:type="spellEnd"/>
+            <w:r>
+              <w:rPr>
+                <w:lang w:val="en-US"/>
+              </w:rPr>
+              <w:t>[3] = {</w:t>
             </w:r>
           </w:p>
           <w:p>
@@ -4894,7 +7570,21 @@
               <w:rPr>
                 <w:b w:val="0"/>
               </w:rPr>
-              <w:t xml:space="preserve"> Används i programmets huvudloop för att testa knapptryckningar.</w:t>
+              <w:t xml:space="preserve"> Används i programmets </w:t>
+            </w:r>
+            <w:proofErr w:type="spellStart"/>
+            <w:r>
+              <w:rPr>
+                <w:b w:val="0"/>
+              </w:rPr>
+              <w:t>huvudloop</w:t>
+            </w:r>
+            <w:proofErr w:type="spellEnd"/>
+            <w:r>
+              <w:rPr>
+                <w:b w:val="0"/>
+              </w:rPr>
+              <w:t xml:space="preserve"> för att testa knapptryckningar.</w:t>
             </w:r>
           </w:p>
         </w:tc>
@@ -4920,7 +7610,21 @@
               <w:rPr>
                 <w:lang w:val="en-US"/>
               </w:rPr>
-              <w:t>int rowPin[3] = {</w:t>
+              <w:t xml:space="preserve">int </w:t>
+            </w:r>
+            <w:proofErr w:type="spellStart"/>
+            <w:r>
+              <w:rPr>
+                <w:lang w:val="en-US"/>
+              </w:rPr>
+              <w:t>rowPin</w:t>
+            </w:r>
+            <w:proofErr w:type="spellEnd"/>
+            <w:r>
+              <w:rPr>
+                <w:lang w:val="en-US"/>
+              </w:rPr>
+              <w:t>[3] = {</w:t>
             </w:r>
           </w:p>
           <w:p>
@@ -4998,7 +7702,15 @@
               <w:t xml:space="preserve"> </w:t>
             </w:r>
             <w:r>
-              <w:t>Används i programmets huvudloop för att testa knapptryckningar.</w:t>
+              <w:t xml:space="preserve">Används i programmets </w:t>
+            </w:r>
+            <w:proofErr w:type="spellStart"/>
+            <w:r>
+              <w:t>huvudloop</w:t>
+            </w:r>
+            <w:proofErr w:type="spellEnd"/>
+            <w:r>
+              <w:t xml:space="preserve"> för att testa knapptryckningar.</w:t>
             </w:r>
           </w:p>
         </w:tc>
@@ -5023,7 +7735,21 @@
               <w:rPr>
                 <w:lang w:val="en-US"/>
               </w:rPr>
-              <w:t>int num = 1;</w:t>
+              <w:t xml:space="preserve">int </w:t>
+            </w:r>
+            <w:proofErr w:type="spellStart"/>
+            <w:r>
+              <w:rPr>
+                <w:lang w:val="en-US"/>
+              </w:rPr>
+              <w:t>num</w:t>
+            </w:r>
+            <w:proofErr w:type="spellEnd"/>
+            <w:r>
+              <w:rPr>
+                <w:lang w:val="en-US"/>
+              </w:rPr>
+              <w:t xml:space="preserve"> = 1;</w:t>
             </w:r>
           </w:p>
         </w:tc>
@@ -5037,7 +7763,23 @@
               <w:cnfStyle w:val="000000000000" w:firstRow="0" w:lastRow="0" w:firstColumn="0" w:lastColumn="0" w:oddVBand="0" w:evenVBand="0" w:oddHBand="0" w:evenHBand="0" w:firstRowFirstColumn="0" w:firstRowLastColumn="0" w:lastRowFirstColumn="0" w:lastRowLastColumn="0"/>
             </w:pPr>
             <w:r>
-              <w:t>Används i programmets huvudloop för att avgöra vilken knapp som tryckts på, på knappsatsen.</w:t>
+              <w:t xml:space="preserve">Används i programmets </w:t>
+            </w:r>
+            <w:proofErr w:type="spellStart"/>
+            <w:r>
+              <w:t>huvudloop</w:t>
+            </w:r>
+            <w:proofErr w:type="spellEnd"/>
+            <w:r>
+              <w:t xml:space="preserve"> för att avgöra vilken knapp som tryckts på, </w:t>
+            </w:r>
+            <w:proofErr w:type="spellStart"/>
+            <w:r>
+              <w:t>på</w:t>
+            </w:r>
+            <w:proofErr w:type="spellEnd"/>
+            <w:r>
+              <w:t xml:space="preserve"> knappsatsen.</w:t>
             </w:r>
           </w:p>
         </w:tc>
@@ -5087,7 +7829,35 @@
         <w:rPr>
           <w:b/>
         </w:rPr>
-        <w:t>&lt;avr/io.h&gt;</w:t>
+        <w:t>&lt;</w:t>
+      </w:r>
+      <w:proofErr w:type="spellStart"/>
+      <w:r>
+        <w:rPr>
+          <w:b/>
+        </w:rPr>
+        <w:t>avr</w:t>
+      </w:r>
+      <w:proofErr w:type="spellEnd"/>
+      <w:r>
+        <w:rPr>
+          <w:b/>
+        </w:rPr>
+        <w:t>/</w:t>
+      </w:r>
+      <w:proofErr w:type="spellStart"/>
+      <w:r>
+        <w:rPr>
+          <w:b/>
+        </w:rPr>
+        <w:t>io.h</w:t>
+      </w:r>
+      <w:proofErr w:type="spellEnd"/>
+      <w:r>
+        <w:rPr>
+          <w:b/>
+        </w:rPr>
+        <w:t>&gt;</w:t>
       </w:r>
       <w:r>
         <w:rPr>
@@ -5115,12 +7885,28 @@
         </w:rPr>
         <w:t>&lt;</w:t>
       </w:r>
+      <w:proofErr w:type="spellStart"/>
       <w:r>
         <w:rPr>
           <w:b/>
         </w:rPr>
-        <w:t>util/delay.h</w:t>
-      </w:r>
+        <w:t>util</w:t>
+      </w:r>
+      <w:proofErr w:type="spellEnd"/>
+      <w:r>
+        <w:rPr>
+          <w:b/>
+        </w:rPr>
+        <w:t>/</w:t>
+      </w:r>
+      <w:proofErr w:type="spellStart"/>
+      <w:r>
+        <w:rPr>
+          <w:b/>
+        </w:rPr>
+        <w:t>delay.h</w:t>
+      </w:r>
+      <w:proofErr w:type="spellEnd"/>
       <w:r>
         <w:rPr>
           <w:b/>
@@ -5142,8 +7928,16 @@
         <w:rPr>
           <w:i/>
         </w:rPr>
-        <w:t>_delay_ms</w:t>
-      </w:r>
+        <w:t>_</w:t>
+      </w:r>
+      <w:proofErr w:type="spellStart"/>
+      <w:r>
+        <w:rPr>
+          <w:i/>
+        </w:rPr>
+        <w:t>delay_ms</w:t>
+      </w:r>
+      <w:proofErr w:type="spellEnd"/>
       <w:r>
         <w:t>(</w:t>
       </w:r>
@@ -5198,11 +7992,33 @@
           <w:b/>
         </w:rPr>
       </w:pPr>
+      <w:proofErr w:type="spellStart"/>
       <w:r>
         <w:rPr>
           <w:b/>
         </w:rPr>
-        <w:t>void blinkLed(int n);</w:t>
+        <w:t>void</w:t>
+      </w:r>
+      <w:proofErr w:type="spellEnd"/>
+      <w:r>
+        <w:rPr>
+          <w:b/>
+        </w:rPr>
+        <w:t xml:space="preserve"> </w:t>
+      </w:r>
+      <w:proofErr w:type="spellStart"/>
+      <w:r>
+        <w:rPr>
+          <w:b/>
+        </w:rPr>
+        <w:t>blinkLed</w:t>
+      </w:r>
+      <w:proofErr w:type="spellEnd"/>
+      <w:r>
+        <w:rPr>
+          <w:b/>
+        </w:rPr>
+        <w:t>(int n);</w:t>
       </w:r>
       <w:r>
         <w:rPr>
@@ -5228,7 +8044,21 @@
         <w:rPr>
           <w:b/>
         </w:rPr>
-        <w:t>int checkPin(int pin)</w:t>
+        <w:t xml:space="preserve">int </w:t>
+      </w:r>
+      <w:proofErr w:type="spellStart"/>
+      <w:r>
+        <w:rPr>
+          <w:b/>
+        </w:rPr>
+        <w:t>checkPin</w:t>
+      </w:r>
+      <w:proofErr w:type="spellEnd"/>
+      <w:r>
+        <w:rPr>
+          <w:b/>
+        </w:rPr>
+        <w:t>(int pin)</w:t>
       </w:r>
       <w:r>
         <w:rPr>
@@ -5365,7 +8195,23 @@
           <w:i/>
           <w:iCs/>
         </w:rPr>
-        <w:t>Data Direction Register</w:t>
+        <w:t xml:space="preserve">Data </w:t>
+      </w:r>
+      <w:proofErr w:type="spellStart"/>
+      <w:r>
+        <w:rPr>
+          <w:i/>
+          <w:iCs/>
+        </w:rPr>
+        <w:t>Direction</w:t>
+      </w:r>
+      <w:proofErr w:type="spellEnd"/>
+      <w:r>
+        <w:rPr>
+          <w:i/>
+          <w:iCs/>
+        </w:rPr>
+        <w:t xml:space="preserve"> Register</w:t>
       </w:r>
       <w:r>
         <w:rPr>
@@ -5501,16 +8347,51 @@
         <w:rPr>
           <w:rStyle w:val="IntenseEmphasis"/>
         </w:rPr>
-        <w:t>int num = 1;</w:t>
-      </w:r>
+        <w:t xml:space="preserve">int </w:t>
+      </w:r>
+      <w:proofErr w:type="spellStart"/>
       <w:r>
         <w:rPr>
           <w:rStyle w:val="IntenseEmphasis"/>
         </w:rPr>
+        <w:t>num</w:t>
+      </w:r>
+      <w:proofErr w:type="spellEnd"/>
+      <w:r>
+        <w:rPr>
+          <w:rStyle w:val="IntenseEmphasis"/>
+        </w:rPr>
+        <w:t xml:space="preserve"> = 1;</w:t>
+      </w:r>
+      <w:r>
+        <w:rPr>
+          <w:rStyle w:val="IntenseEmphasis"/>
+        </w:rPr>
         <w:br/>
       </w:r>
-      <w:r>
-        <w:t>num används som argument vid anrop av funktionen blinkLed(num);</w:t>
+      <w:proofErr w:type="spellStart"/>
+      <w:r>
+        <w:t>num</w:t>
+      </w:r>
+      <w:proofErr w:type="spellEnd"/>
+      <w:r>
+        <w:t xml:space="preserve"> används som argument vid anrop av funktionen </w:t>
+      </w:r>
+      <w:proofErr w:type="spellStart"/>
+      <w:r>
+        <w:t>blinkLed</w:t>
+      </w:r>
+      <w:proofErr w:type="spellEnd"/>
+      <w:r>
+        <w:t>(</w:t>
+      </w:r>
+      <w:proofErr w:type="spellStart"/>
+      <w:r>
+        <w:t>num</w:t>
+      </w:r>
+      <w:proofErr w:type="spellEnd"/>
+      <w:r>
+        <w:t>);</w:t>
       </w:r>
     </w:p>
     <w:p>
@@ -5566,7 +8447,21 @@
         <w:rPr>
           <w:rStyle w:val="IntenseEmphasis"/>
         </w:rPr>
-        <w:t>PORTD = rowPin[j];</w:t>
+        <w:t xml:space="preserve">PORTD = </w:t>
+      </w:r>
+      <w:proofErr w:type="spellStart"/>
+      <w:r>
+        <w:rPr>
+          <w:rStyle w:val="IntenseEmphasis"/>
+        </w:rPr>
+        <w:t>rowPin</w:t>
+      </w:r>
+      <w:proofErr w:type="spellEnd"/>
+      <w:r>
+        <w:rPr>
+          <w:rStyle w:val="IntenseEmphasis"/>
+        </w:rPr>
+        <w:t>[j];</w:t>
       </w:r>
     </w:p>
     <w:p>
@@ -5576,7 +8471,16 @@
         </w:rPr>
       </w:pPr>
       <w:r>
-        <w:t>En nästlad for-loop kör COLS antal gånger:</w:t>
+        <w:t xml:space="preserve">En nästlad for-loop kör </w:t>
+      </w:r>
+      <w:r>
+        <w:rPr>
+          <w:i/>
+        </w:rPr>
+        <w:t>COLS</w:t>
+      </w:r>
+      <w:r>
+        <w:t xml:space="preserve"> antal gånger:</w:t>
       </w:r>
       <w:r>
         <w:br/>
@@ -5612,7 +8516,23 @@
         <w:t>varv</w:t>
       </w:r>
       <w:r>
-        <w:t xml:space="preserve"> anropas funktionen checkPin, för att se om PD-ingången PD3, PD1, PD5 är hög, respektive. Om ingången är hög har en knapp tryckts in och blinkLed anropas med rätt siffervärde. </w:t>
+        <w:t xml:space="preserve"> anropas funktionen </w:t>
+      </w:r>
+      <w:proofErr w:type="spellStart"/>
+      <w:r>
+        <w:t>checkPin</w:t>
+      </w:r>
+      <w:proofErr w:type="spellEnd"/>
+      <w:r>
+        <w:t xml:space="preserve">, för att se om PD-ingången PD3, PD1, PD5 är hög, respektive. Om ingången är hög har en knapp tryckts in och </w:t>
+      </w:r>
+      <w:proofErr w:type="spellStart"/>
+      <w:r>
+        <w:t>blinkLed</w:t>
+      </w:r>
+      <w:proofErr w:type="spellEnd"/>
+      <w:r>
+        <w:t xml:space="preserve"> anropas med rätt siffervärde. </w:t>
       </w:r>
       <w:r>
         <w:rPr>
@@ -5624,7 +8544,35 @@
         <w:rPr>
           <w:rStyle w:val="IntenseEmphasis"/>
         </w:rPr>
-        <w:t>if(checkPin(columnPin[i])){</w:t>
+        <w:t>if(</w:t>
+      </w:r>
+      <w:proofErr w:type="spellStart"/>
+      <w:r>
+        <w:rPr>
+          <w:rStyle w:val="IntenseEmphasis"/>
+        </w:rPr>
+        <w:t>checkPin</w:t>
+      </w:r>
+      <w:proofErr w:type="spellEnd"/>
+      <w:r>
+        <w:rPr>
+          <w:rStyle w:val="IntenseEmphasis"/>
+        </w:rPr>
+        <w:t>(</w:t>
+      </w:r>
+      <w:proofErr w:type="spellStart"/>
+      <w:r>
+        <w:rPr>
+          <w:rStyle w:val="IntenseEmphasis"/>
+        </w:rPr>
+        <w:t>columnPin</w:t>
+      </w:r>
+      <w:proofErr w:type="spellEnd"/>
+      <w:r>
+        <w:rPr>
+          <w:rStyle w:val="IntenseEmphasis"/>
+        </w:rPr>
+        <w:t>[i])){</w:t>
       </w:r>
     </w:p>
     <w:p>
@@ -5634,11 +8582,33 @@
           <w:rStyle w:val="IntenseEmphasis"/>
         </w:rPr>
       </w:pPr>
+      <w:proofErr w:type="spellStart"/>
       <w:r>
         <w:rPr>
           <w:rStyle w:val="IntenseEmphasis"/>
         </w:rPr>
-        <w:t>blinkLed(num);</w:t>
+        <w:t>blinkLed</w:t>
+      </w:r>
+      <w:proofErr w:type="spellEnd"/>
+      <w:r>
+        <w:rPr>
+          <w:rStyle w:val="IntenseEmphasis"/>
+        </w:rPr>
+        <w:t>(</w:t>
+      </w:r>
+      <w:proofErr w:type="spellStart"/>
+      <w:r>
+        <w:rPr>
+          <w:rStyle w:val="IntenseEmphasis"/>
+        </w:rPr>
+        <w:t>num</w:t>
+      </w:r>
+      <w:proofErr w:type="spellEnd"/>
+      <w:r>
+        <w:rPr>
+          <w:rStyle w:val="IntenseEmphasis"/>
+        </w:rPr>
+        <w:t>);</w:t>
       </w:r>
     </w:p>
     <w:p>
@@ -5661,7 +8631,15 @@
         </w:rPr>
       </w:pPr>
       <w:r>
-        <w:t>I varje varv ökas variabeln num med 1</w:t>
+        <w:t xml:space="preserve">I varje varv ökas variabeln </w:t>
+      </w:r>
+      <w:proofErr w:type="spellStart"/>
+      <w:r>
+        <w:t>num</w:t>
+      </w:r>
+      <w:proofErr w:type="spellEnd"/>
+      <w:r>
+        <w:t xml:space="preserve"> med 1</w:t>
       </w:r>
       <w:r>
         <w:rPr>
@@ -5669,11 +8647,19 @@
         </w:rPr>
         <w:br/>
       </w:r>
+      <w:proofErr w:type="spellStart"/>
       <w:r>
         <w:rPr>
           <w:rStyle w:val="IntenseEmphasis"/>
         </w:rPr>
-        <w:t>num++;</w:t>
+        <w:t>num</w:t>
+      </w:r>
+      <w:proofErr w:type="spellEnd"/>
+      <w:r>
+        <w:rPr>
+          <w:rStyle w:val="IntenseEmphasis"/>
+        </w:rPr>
+        <w:t>++;</w:t>
       </w:r>
     </w:p>
     <w:p/>
@@ -5753,7 +8739,7 @@
                     <pic:cNvPicPr/>
                   </pic:nvPicPr>
                   <pic:blipFill>
-                    <a:blip r:embed="rId12"/>
+                    <a:blip r:embed="rId16"/>
                     <a:stretch>
                       <a:fillRect/>
                     </a:stretch>
@@ -5823,7 +8809,7 @@
                     <pic:cNvPicPr/>
                   </pic:nvPicPr>
                   <pic:blipFill>
-                    <a:blip r:embed="rId13"/>
+                    <a:blip r:embed="rId17"/>
                     <a:stretch>
                       <a:fillRect/>
                     </a:stretch>
@@ -5845,7 +8831,8 @@
       </w:r>
     </w:p>
     <w:sectPr>
-      <w:footerReference w:type="default" r:id="rId14"/>
+      <w:headerReference w:type="default" r:id="rId18"/>
+      <w:footerReference w:type="default" r:id="rId19"/>
       <w:pgSz w:w="11906" w:h="16838"/>
       <w:pgMar w:top="1417" w:right="1417" w:bottom="1417" w:left="1417" w:header="708" w:footer="708" w:gutter="0"/>
       <w:cols w:space="708"/>
@@ -5910,7 +8897,7 @@
           <w:rPr>
             <w:noProof/>
           </w:rPr>
-          <w:t>4</w:t>
+          <w:t>8</w:t>
         </w:r>
         <w:r>
           <w:fldChar w:fldCharType="end"/>
@@ -5949,6 +8936,43 @@
     </w:p>
   </w:footnote>
 </w:footnotes>
+</file>
+
+<file path=word/header1.xml><?xml version="1.0" encoding="utf-8"?>
+<w:hdr xmlns:wpc="http://schemas.microsoft.com/office/word/2010/wordprocessingCanvas" xmlns:cx="http://schemas.microsoft.com/office/drawing/2014/chartex" xmlns:cx1="http://schemas.microsoft.com/office/drawing/2015/9/8/chartex" xmlns:cx2="http://schemas.microsoft.com/office/drawing/2015/10/21/chartex" xmlns:cx3="http://schemas.microsoft.com/office/drawing/2016/5/9/chartex" xmlns:cx4="http://schemas.microsoft.com/office/drawing/2016/5/10/chartex" xmlns:cx5="http://schemas.microsoft.com/office/drawing/2016/5/11/chartex" xmlns:cx6="http://schemas.microsoft.com/office/drawing/2016/5/12/chartex" xmlns:cx7="http://schemas.microsoft.com/office/drawing/2016/5/13/chartex" xmlns:cx8="http://schemas.microsoft.com/office/drawing/2016/5/14/chartex" xmlns:mc="http://schemas.openxmlformats.org/markup-compatibility/2006" xmlns:o="urn:schemas-microsoft-com:office:office" xmlns:r="http://schemas.openxmlformats.org/officeDocument/2006/relationships" xmlns:m="http://schemas.openxmlformats.org/officeDocument/2006/math" xmlns:v="urn:schemas-microsoft-com:vml" xmlns:wp14="http://schemas.microsoft.com/office/word/2010/wordprocessingDrawing" xmlns:wp="http://schemas.openxmlformats.org/drawingml/2006/wordprocessingDrawing" xmlns:w10="urn:schemas-microsoft-com:office:word" xmlns:w="http://schemas.openxmlformats.org/wordprocessingml/2006/main" xmlns:w14="http://schemas.microsoft.com/office/word/2010/wordml" xmlns:w15="http://schemas.microsoft.com/office/word/2012/wordml" xmlns:w16se="http://schemas.microsoft.com/office/word/2015/wordml/symex" xmlns:wpg="http://schemas.microsoft.com/office/word/2010/wordprocessingGroup" xmlns:wpi="http://schemas.microsoft.com/office/word/2010/wordprocessingInk" xmlns:wne="http://schemas.microsoft.com/office/word/2006/wordml" xmlns:wps="http://schemas.microsoft.com/office/word/2010/wordprocessingShape" mc:Ignorable="w14 w15 w16se wp14">
+  <w:p>
+    <w:pPr>
+      <w:pStyle w:val="Header"/>
+    </w:pPr>
+    <w:hyperlink r:id="rId1" w:history="1">
+      <w:r>
+        <w:rPr>
+          <w:rStyle w:val="Hyperlink"/>
+          <w:color w:val="000000" w:themeColor="text1"/>
+        </w:rPr>
+        <w:t>Johan Kämpe</w:t>
+      </w:r>
+    </w:hyperlink>
+    <w:r>
+      <w:ptab w:relativeTo="margin" w:alignment="center" w:leader="none"/>
+    </w:r>
+    <w:r>
+      <w:t>Programmering av inbyggda system</w:t>
+    </w:r>
+    <w:r>
+      <w:rPr>
+        <w:sz w:val="18"/>
+      </w:rPr>
+      <w:t xml:space="preserve"> </w:t>
+    </w:r>
+    <w:r>
+      <w:ptab w:relativeTo="margin" w:alignment="right" w:leader="none"/>
+    </w:r>
+    <w:r>
+      <w:t>2017-04-11</w:t>
+    </w:r>
+  </w:p>
+</w:hdr>
 </file>
 
 <file path=word/numbering.xml><?xml version="1.0" encoding="utf-8"?>
@@ -10374,7 +13398,7 @@
     <w:uiPriority w:val="9"/>
     <w:unhideWhenUsed/>
     <w:qFormat/>
-    <w:rsid w:val="00EF08AF"/>
+    <w:rsid w:val="009A4421"/>
     <w:pPr>
       <w:keepNext/>
       <w:keepLines/>
@@ -10400,7 +13424,6 @@
     <w:next w:val="Normal"/>
     <w:link w:val="Heading4Char"/>
     <w:uiPriority w:val="9"/>
-    <w:semiHidden/>
     <w:unhideWhenUsed/>
     <w:qFormat/>
     <w:rsid w:val="00222619"/>
@@ -10689,7 +13712,7 @@
     <w:basedOn w:val="DefaultParagraphFont"/>
     <w:link w:val="Heading3"/>
     <w:uiPriority w:val="9"/>
-    <w:rsid w:val="00EF08AF"/>
+    <w:rsid w:val="009A4421"/>
     <w:rPr>
       <w:rFonts w:asciiTheme="majorHAnsi" w:eastAsiaTheme="majorEastAsia" w:hAnsiTheme="majorHAnsi" w:cstheme="majorBidi"/>
       <w:b/>
@@ -10783,9 +13806,6 @@
     <w:qFormat/>
     <w:rsid w:val="00C60184"/>
     <w:pPr>
-      <w:numPr>
-        <w:numId w:val="0"/>
-      </w:numPr>
       <w:outlineLvl w:val="9"/>
     </w:pPr>
     <w:rPr>
@@ -11075,7 +14095,6 @@
     <w:basedOn w:val="DefaultParagraphFont"/>
     <w:link w:val="Heading4"/>
     <w:uiPriority w:val="9"/>
-    <w:semiHidden/>
     <w:rsid w:val="00222619"/>
     <w:rPr>
       <w:rFonts w:asciiTheme="majorHAnsi" w:eastAsiaTheme="majorEastAsia" w:hAnsiTheme="majorHAnsi" w:cstheme="majorBidi"/>
@@ -11162,6 +14181,535 @@
     </w:pPr>
   </w:style>
 </w:styles>
+</file>
+
+<file path=word/glossary/document.xml><?xml version="1.0" encoding="utf-8"?>
+<w:glossaryDocument xmlns:wpc="http://schemas.microsoft.com/office/word/2010/wordprocessingCanvas" xmlns:cx="http://schemas.microsoft.com/office/drawing/2014/chartex" xmlns:cx1="http://schemas.microsoft.com/office/drawing/2015/9/8/chartex" xmlns:cx2="http://schemas.microsoft.com/office/drawing/2015/10/21/chartex" xmlns:cx3="http://schemas.microsoft.com/office/drawing/2016/5/9/chartex" xmlns:cx4="http://schemas.microsoft.com/office/drawing/2016/5/10/chartex" xmlns:cx5="http://schemas.microsoft.com/office/drawing/2016/5/11/chartex" xmlns:cx6="http://schemas.microsoft.com/office/drawing/2016/5/12/chartex" xmlns:cx7="http://schemas.microsoft.com/office/drawing/2016/5/13/chartex" xmlns:cx8="http://schemas.microsoft.com/office/drawing/2016/5/14/chartex" xmlns:mc="http://schemas.openxmlformats.org/markup-compatibility/2006" xmlns:o="urn:schemas-microsoft-com:office:office" xmlns:r="http://schemas.openxmlformats.org/officeDocument/2006/relationships" xmlns:m="http://schemas.openxmlformats.org/officeDocument/2006/math" xmlns:v="urn:schemas-microsoft-com:vml" xmlns:wp14="http://schemas.microsoft.com/office/word/2010/wordprocessingDrawing" xmlns:wp="http://schemas.openxmlformats.org/drawingml/2006/wordprocessingDrawing" xmlns:w10="urn:schemas-microsoft-com:office:word" xmlns:w="http://schemas.openxmlformats.org/wordprocessingml/2006/main" xmlns:w14="http://schemas.microsoft.com/office/word/2010/wordml" xmlns:w15="http://schemas.microsoft.com/office/word/2012/wordml" xmlns:w16se="http://schemas.microsoft.com/office/word/2015/wordml/symex" xmlns:wpg="http://schemas.microsoft.com/office/word/2010/wordprocessingGroup" xmlns:wpi="http://schemas.microsoft.com/office/word/2010/wordprocessingInk" xmlns:wne="http://schemas.microsoft.com/office/word/2006/wordml" xmlns:wps="http://schemas.microsoft.com/office/word/2010/wordprocessingShape" mc:Ignorable="w14 w15 w16se wp14"/>
+</file>
+
+<file path=word/glossary/fontTable.xml><?xml version="1.0" encoding="utf-8"?>
+<w:fonts xmlns:mc="http://schemas.openxmlformats.org/markup-compatibility/2006" xmlns:r="http://schemas.openxmlformats.org/officeDocument/2006/relationships" xmlns:w="http://schemas.openxmlformats.org/wordprocessingml/2006/main" xmlns:w14="http://schemas.microsoft.com/office/word/2010/wordml" xmlns:w15="http://schemas.microsoft.com/office/word/2012/wordml" xmlns:w16se="http://schemas.microsoft.com/office/word/2015/wordml/symex" mc:Ignorable="w14 w15 w16se">
+  <w:font w:name="Times New Roman">
+    <w:panose1 w:val="02020603050405020304"/>
+    <w:charset w:val="00"/>
+    <w:family w:val="roman"/>
+    <w:pitch w:val="variable"/>
+    <w:sig w:usb0="E0002EFF" w:usb1="C000785B" w:usb2="00000009" w:usb3="00000000" w:csb0="000001FF" w:csb1="00000000"/>
+  </w:font>
+  <w:font w:name="Symbol">
+    <w:panose1 w:val="05050102010706020507"/>
+    <w:charset w:val="02"/>
+    <w:family w:val="roman"/>
+    <w:pitch w:val="variable"/>
+    <w:sig w:usb0="00000000" w:usb1="10000000" w:usb2="00000000" w:usb3="00000000" w:csb0="80000000" w:csb1="00000000"/>
+  </w:font>
+  <w:font w:name="Courier New">
+    <w:panose1 w:val="02070309020205020404"/>
+    <w:charset w:val="00"/>
+    <w:family w:val="modern"/>
+    <w:pitch w:val="fixed"/>
+    <w:sig w:usb0="E0002EFF" w:usb1="C0007843" w:usb2="00000009" w:usb3="00000000" w:csb0="000001FF" w:csb1="00000000"/>
+  </w:font>
+  <w:font w:name="Wingdings">
+    <w:panose1 w:val="05000000000000000000"/>
+    <w:charset w:val="02"/>
+    <w:family w:val="auto"/>
+    <w:pitch w:val="variable"/>
+    <w:sig w:usb0="00000000" w:usb1="10000000" w:usb2="00000000" w:usb3="00000000" w:csb0="80000000" w:csb1="00000000"/>
+  </w:font>
+  <w:font w:name="Calibri">
+    <w:panose1 w:val="020F0502020204030204"/>
+    <w:charset w:val="00"/>
+    <w:family w:val="swiss"/>
+    <w:pitch w:val="variable"/>
+    <w:sig w:usb0="E0002AFF" w:usb1="C000247B" w:usb2="00000009" w:usb3="00000000" w:csb0="000001FF" w:csb1="00000000"/>
+  </w:font>
+  <w:font w:name="Calibri Light">
+    <w:panose1 w:val="020F0302020204030204"/>
+    <w:charset w:val="00"/>
+    <w:family w:val="swiss"/>
+    <w:pitch w:val="variable"/>
+    <w:sig w:usb0="E0002AFF" w:usb1="C000247B" w:usb2="00000009" w:usb3="00000000" w:csb0="000001FF" w:csb1="00000000"/>
+  </w:font>
+</w:fonts>
+</file>
+
+<file path=word/glossary/settings.xml><?xml version="1.0" encoding="utf-8"?>
+<w:settings xmlns:mc="http://schemas.openxmlformats.org/markup-compatibility/2006" xmlns:o="urn:schemas-microsoft-com:office:office" xmlns:r="http://schemas.openxmlformats.org/officeDocument/2006/relationships" xmlns:m="http://schemas.openxmlformats.org/officeDocument/2006/math" xmlns:v="urn:schemas-microsoft-com:vml" xmlns:w10="urn:schemas-microsoft-com:office:word" xmlns:w="http://schemas.openxmlformats.org/wordprocessingml/2006/main" xmlns:w14="http://schemas.microsoft.com/office/word/2010/wordml" xmlns:w15="http://schemas.microsoft.com/office/word/2012/wordml" xmlns:w16se="http://schemas.microsoft.com/office/word/2015/wordml/symex" xmlns:sl="http://schemas.openxmlformats.org/schemaLibrary/2006/main" mc:Ignorable="w14 w15 w16se">
+  <w:view w:val="normal"/>
+  <w:defaultTabStop w:val="1304"/>
+  <w:hyphenationZone w:val="425"/>
+  <w:characterSpacingControl w:val="doNotCompress"/>
+  <w:compat>
+    <w:useFELayout/>
+    <w:compatSetting w:name="compatibilityMode" w:uri="http://schemas.microsoft.com/office/word" w:val="15"/>
+    <w:compatSetting w:name="overrideTableStyleFontSizeAndJustification" w:uri="http://schemas.microsoft.com/office/word" w:val="1"/>
+    <w:compatSetting w:name="enableOpenTypeFeatures" w:uri="http://schemas.microsoft.com/office/word" w:val="1"/>
+    <w:compatSetting w:name="doNotFlipMirrorIndents" w:uri="http://schemas.microsoft.com/office/word" w:val="1"/>
+    <w:compatSetting w:name="differentiateMultirowTableHeaders" w:uri="http://schemas.microsoft.com/office/word" w:val="1"/>
+  </w:compat>
+  <w:rsids>
+    <w:rsidRoot w:val="00497A07"/>
+    <w:rsid w:val="00497A07"/>
+    <w:rsid w:val="004C5048"/>
+  </w:rsids>
+  <m:mathPr>
+    <m:mathFont m:val="Cambria Math"/>
+    <m:brkBin m:val="before"/>
+    <m:brkBinSub m:val="--"/>
+    <m:smallFrac m:val="0"/>
+    <m:dispDef/>
+    <m:lMargin m:val="0"/>
+    <m:rMargin m:val="0"/>
+    <m:defJc m:val="centerGroup"/>
+    <m:wrapIndent m:val="1440"/>
+    <m:intLim m:val="subSup"/>
+    <m:naryLim m:val="undOvr"/>
+  </m:mathPr>
+  <w:themeFontLang w:val="sv-SE"/>
+  <w:clrSchemeMapping w:bg1="light1" w:t1="dark1" w:bg2="light2" w:t2="dark2" w:accent1="accent1" w:accent2="accent2" w:accent3="accent3" w:accent4="accent4" w:accent5="accent5" w:accent6="accent6" w:hyperlink="hyperlink" w:followedHyperlink="followedHyperlink"/>
+  <w:decimalSymbol w:val=","/>
+  <w:listSeparator w:val=";"/>
+  <w15:chartTrackingRefBased/>
+</w:settings>
+</file>
+
+<file path=word/glossary/styles.xml><?xml version="1.0" encoding="utf-8"?>
+<w:styles xmlns:mc="http://schemas.openxmlformats.org/markup-compatibility/2006" xmlns:r="http://schemas.openxmlformats.org/officeDocument/2006/relationships" xmlns:w="http://schemas.openxmlformats.org/wordprocessingml/2006/main" xmlns:w14="http://schemas.microsoft.com/office/word/2010/wordml" xmlns:w15="http://schemas.microsoft.com/office/word/2012/wordml" xmlns:w16se="http://schemas.microsoft.com/office/word/2015/wordml/symex" mc:Ignorable="w14 w15 w16se">
+  <w:docDefaults>
+    <w:rPrDefault>
+      <w:rPr>
+        <w:rFonts w:asciiTheme="minorHAnsi" w:eastAsiaTheme="minorEastAsia" w:hAnsiTheme="minorHAnsi" w:cstheme="minorBidi"/>
+        <w:sz w:val="22"/>
+        <w:szCs w:val="22"/>
+        <w:lang w:val="sv-SE" w:eastAsia="sv-SE" w:bidi="ar-SA"/>
+      </w:rPr>
+    </w:rPrDefault>
+    <w:pPrDefault>
+      <w:pPr>
+        <w:spacing w:after="160" w:line="259" w:lineRule="auto"/>
+      </w:pPr>
+    </w:pPrDefault>
+  </w:docDefaults>
+  <w:latentStyles w:defLockedState="0" w:defUIPriority="99" w:defSemiHidden="0" w:defUnhideWhenUsed="0" w:defQFormat="0" w:count="374">
+    <w:lsdException w:name="Normal" w:uiPriority="0" w:qFormat="1"/>
+    <w:lsdException w:name="heading 1" w:uiPriority="9" w:qFormat="1"/>
+    <w:lsdException w:name="heading 2" w:semiHidden="1" w:uiPriority="9" w:unhideWhenUsed="1" w:qFormat="1"/>
+    <w:lsdException w:name="heading 3" w:semiHidden="1" w:uiPriority="9" w:unhideWhenUsed="1" w:qFormat="1"/>
+    <w:lsdException w:name="heading 4" w:semiHidden="1" w:uiPriority="9" w:unhideWhenUsed="1" w:qFormat="1"/>
+    <w:lsdException w:name="heading 5" w:semiHidden="1" w:uiPriority="9" w:unhideWhenUsed="1" w:qFormat="1"/>
+    <w:lsdException w:name="heading 6" w:semiHidden="1" w:uiPriority="9" w:unhideWhenUsed="1" w:qFormat="1"/>
+    <w:lsdException w:name="heading 7" w:semiHidden="1" w:uiPriority="9" w:unhideWhenUsed="1" w:qFormat="1"/>
+    <w:lsdException w:name="heading 8" w:semiHidden="1" w:uiPriority="9" w:unhideWhenUsed="1" w:qFormat="1"/>
+    <w:lsdException w:name="heading 9" w:semiHidden="1" w:uiPriority="9" w:unhideWhenUsed="1" w:qFormat="1"/>
+    <w:lsdException w:name="index 1" w:semiHidden="1" w:unhideWhenUsed="1"/>
+    <w:lsdException w:name="index 2" w:semiHidden="1" w:unhideWhenUsed="1"/>
+    <w:lsdException w:name="index 3" w:semiHidden="1" w:unhideWhenUsed="1"/>
+    <w:lsdException w:name="index 4" w:semiHidden="1" w:unhideWhenUsed="1"/>
+    <w:lsdException w:name="index 5" w:semiHidden="1" w:unhideWhenUsed="1"/>
+    <w:lsdException w:name="index 6" w:semiHidden="1" w:unhideWhenUsed="1"/>
+    <w:lsdException w:name="index 7" w:semiHidden="1" w:unhideWhenUsed="1"/>
+    <w:lsdException w:name="index 8" w:semiHidden="1" w:unhideWhenUsed="1"/>
+    <w:lsdException w:name="index 9" w:semiHidden="1" w:unhideWhenUsed="1"/>
+    <w:lsdException w:name="toc 1" w:semiHidden="1" w:uiPriority="39" w:unhideWhenUsed="1"/>
+    <w:lsdException w:name="toc 2" w:semiHidden="1" w:uiPriority="39" w:unhideWhenUsed="1"/>
+    <w:lsdException w:name="toc 3" w:semiHidden="1" w:uiPriority="39" w:unhideWhenUsed="1"/>
+    <w:lsdException w:name="toc 4" w:semiHidden="1" w:uiPriority="39" w:unhideWhenUsed="1"/>
+    <w:lsdException w:name="toc 5" w:semiHidden="1" w:uiPriority="39" w:unhideWhenUsed="1"/>
+    <w:lsdException w:name="toc 6" w:semiHidden="1" w:uiPriority="39" w:unhideWhenUsed="1"/>
+    <w:lsdException w:name="toc 7" w:semiHidden="1" w:uiPriority="39" w:unhideWhenUsed="1"/>
+    <w:lsdException w:name="toc 8" w:semiHidden="1" w:uiPriority="39" w:unhideWhenUsed="1"/>
+    <w:lsdException w:name="toc 9" w:semiHidden="1" w:uiPriority="39" w:unhideWhenUsed="1"/>
+    <w:lsdException w:name="Normal Indent" w:semiHidden="1" w:unhideWhenUsed="1"/>
+    <w:lsdException w:name="footnote text" w:semiHidden="1" w:unhideWhenUsed="1"/>
+    <w:lsdException w:name="annotation text" w:semiHidden="1" w:unhideWhenUsed="1"/>
+    <w:lsdException w:name="header" w:semiHidden="1" w:unhideWhenUsed="1"/>
+    <w:lsdException w:name="footer" w:semiHidden="1" w:unhideWhenUsed="1"/>
+    <w:lsdException w:name="index heading" w:semiHidden="1" w:unhideWhenUsed="1"/>
+    <w:lsdException w:name="caption" w:semiHidden="1" w:uiPriority="35" w:unhideWhenUsed="1" w:qFormat="1"/>
+    <w:lsdException w:name="table of figures" w:semiHidden="1" w:unhideWhenUsed="1"/>
+    <w:lsdException w:name="envelope address" w:semiHidden="1" w:unhideWhenUsed="1"/>
+    <w:lsdException w:name="envelope return" w:semiHidden="1" w:unhideWhenUsed="1"/>
+    <w:lsdException w:name="footnote reference" w:semiHidden="1" w:unhideWhenUsed="1"/>
+    <w:lsdException w:name="annotation reference" w:semiHidden="1" w:unhideWhenUsed="1"/>
+    <w:lsdException w:name="line number" w:semiHidden="1" w:unhideWhenUsed="1"/>
+    <w:lsdException w:name="page number" w:semiHidden="1" w:unhideWhenUsed="1"/>
+    <w:lsdException w:name="endnote reference" w:semiHidden="1" w:unhideWhenUsed="1"/>
+    <w:lsdException w:name="endnote text" w:semiHidden="1" w:unhideWhenUsed="1"/>
+    <w:lsdException w:name="table of authorities" w:semiHidden="1" w:unhideWhenUsed="1"/>
+    <w:lsdException w:name="macro" w:semiHidden="1" w:unhideWhenUsed="1"/>
+    <w:lsdException w:name="toa heading" w:semiHidden="1" w:unhideWhenUsed="1"/>
+    <w:lsdException w:name="List" w:semiHidden="1" w:unhideWhenUsed="1"/>
+    <w:lsdException w:name="List Bullet" w:semiHidden="1" w:unhideWhenUsed="1"/>
+    <w:lsdException w:name="List Number" w:semiHidden="1" w:unhideWhenUsed="1"/>
+    <w:lsdException w:name="List 2" w:semiHidden="1" w:unhideWhenUsed="1"/>
+    <w:lsdException w:name="List 3" w:semiHidden="1" w:unhideWhenUsed="1"/>
+    <w:lsdException w:name="List 4" w:semiHidden="1" w:unhideWhenUsed="1"/>
+    <w:lsdException w:name="List 5" w:semiHidden="1" w:unhideWhenUsed="1"/>
+    <w:lsdException w:name="List Bullet 2" w:semiHidden="1" w:unhideWhenUsed="1"/>
+    <w:lsdException w:name="List Bullet 3" w:semiHidden="1" w:unhideWhenUsed="1"/>
+    <w:lsdException w:name="List Bullet 4" w:semiHidden="1" w:unhideWhenUsed="1"/>
+    <w:lsdException w:name="List Bullet 5" w:semiHidden="1" w:unhideWhenUsed="1"/>
+    <w:lsdException w:name="List Number 2" w:semiHidden="1" w:unhideWhenUsed="1"/>
+    <w:lsdException w:name="List Number 3" w:semiHidden="1" w:unhideWhenUsed="1"/>
+    <w:lsdException w:name="List Number 4" w:semiHidden="1" w:unhideWhenUsed="1"/>
+    <w:lsdException w:name="List Number 5" w:semiHidden="1" w:unhideWhenUsed="1"/>
+    <w:lsdException w:name="Title" w:uiPriority="10" w:qFormat="1"/>
+    <w:lsdException w:name="Closing" w:semiHidden="1" w:unhideWhenUsed="1"/>
+    <w:lsdException w:name="Signature" w:semiHidden="1" w:unhideWhenUsed="1"/>
+    <w:lsdException w:name="Default Paragraph Font" w:semiHidden="1" w:uiPriority="1" w:unhideWhenUsed="1"/>
+    <w:lsdException w:name="Body Text" w:semiHidden="1" w:unhideWhenUsed="1"/>
+    <w:lsdException w:name="Body Text Indent" w:semiHidden="1" w:unhideWhenUsed="1"/>
+    <w:lsdException w:name="List Continue" w:semiHidden="1" w:unhideWhenUsed="1"/>
+    <w:lsdException w:name="List Continue 2" w:semiHidden="1" w:unhideWhenUsed="1"/>
+    <w:lsdException w:name="List Continue 3" w:semiHidden="1" w:unhideWhenUsed="1"/>
+    <w:lsdException w:name="List Continue 4" w:semiHidden="1" w:unhideWhenUsed="1"/>
+    <w:lsdException w:name="List Continue 5" w:semiHidden="1" w:unhideWhenUsed="1"/>
+    <w:lsdException w:name="Message Header" w:semiHidden="1" w:unhideWhenUsed="1"/>
+    <w:lsdException w:name="Subtitle" w:uiPriority="11" w:qFormat="1"/>
+    <w:lsdException w:name="Salutation" w:semiHidden="1" w:unhideWhenUsed="1"/>
+    <w:lsdException w:name="Date" w:semiHidden="1" w:unhideWhenUsed="1"/>
+    <w:lsdException w:name="Body Text First Indent" w:semiHidden="1" w:unhideWhenUsed="1"/>
+    <w:lsdException w:name="Body Text First Indent 2" w:semiHidden="1" w:unhideWhenUsed="1"/>
+    <w:lsdException w:name="Note Heading" w:semiHidden="1" w:unhideWhenUsed="1"/>
+    <w:lsdException w:name="Body Text 2" w:semiHidden="1" w:unhideWhenUsed="1"/>
+    <w:lsdException w:name="Body Text 3" w:semiHidden="1" w:unhideWhenUsed="1"/>
+    <w:lsdException w:name="Body Text Indent 2" w:semiHidden="1" w:unhideWhenUsed="1"/>
+    <w:lsdException w:name="Body Text Indent 3" w:semiHidden="1" w:unhideWhenUsed="1"/>
+    <w:lsdException w:name="Block Text" w:semiHidden="1" w:unhideWhenUsed="1"/>
+    <w:lsdException w:name="Hyperlink" w:semiHidden="1" w:unhideWhenUsed="1"/>
+    <w:lsdException w:name="FollowedHyperlink" w:semiHidden="1" w:unhideWhenUsed="1"/>
+    <w:lsdException w:name="Strong" w:uiPriority="22" w:qFormat="1"/>
+    <w:lsdException w:name="Emphasis" w:uiPriority="20" w:qFormat="1"/>
+    <w:lsdException w:name="Document Map" w:semiHidden="1" w:unhideWhenUsed="1"/>
+    <w:lsdException w:name="Plain Text" w:semiHidden="1" w:unhideWhenUsed="1"/>
+    <w:lsdException w:name="E-mail Signature" w:semiHidden="1" w:unhideWhenUsed="1"/>
+    <w:lsdException w:name="HTML Top of Form" w:semiHidden="1" w:unhideWhenUsed="1"/>
+    <w:lsdException w:name="HTML Bottom of Form" w:semiHidden="1" w:unhideWhenUsed="1"/>
+    <w:lsdException w:name="Normal (Web)" w:semiHidden="1" w:unhideWhenUsed="1"/>
+    <w:lsdException w:name="HTML Acronym" w:semiHidden="1" w:unhideWhenUsed="1"/>
+    <w:lsdException w:name="HTML Address" w:semiHidden="1" w:unhideWhenUsed="1"/>
+    <w:lsdException w:name="HTML Cite" w:semiHidden="1" w:unhideWhenUsed="1"/>
+    <w:lsdException w:name="HTML Code" w:semiHidden="1" w:unhideWhenUsed="1"/>
+    <w:lsdException w:name="HTML Definition" w:semiHidden="1" w:unhideWhenUsed="1"/>
+    <w:lsdException w:name="HTML Keyboard" w:semiHidden="1" w:unhideWhenUsed="1"/>
+    <w:lsdException w:name="HTML Preformatted" w:semiHidden="1" w:unhideWhenUsed="1"/>
+    <w:lsdException w:name="HTML Sample" w:semiHidden="1" w:unhideWhenUsed="1"/>
+    <w:lsdException w:name="HTML Typewriter" w:semiHidden="1" w:unhideWhenUsed="1"/>
+    <w:lsdException w:name="HTML Variable" w:semiHidden="1" w:unhideWhenUsed="1"/>
+    <w:lsdException w:name="Normal Table" w:semiHidden="1" w:unhideWhenUsed="1"/>
+    <w:lsdException w:name="annotation subject" w:semiHidden="1" w:unhideWhenUsed="1"/>
+    <w:lsdException w:name="No List" w:semiHidden="1" w:unhideWhenUsed="1"/>
+    <w:lsdException w:name="Outline List 1" w:semiHidden="1" w:unhideWhenUsed="1"/>
+    <w:lsdException w:name="Outline List 2" w:semiHidden="1" w:unhideWhenUsed="1"/>
+    <w:lsdException w:name="Outline List 3" w:semiHidden="1" w:unhideWhenUsed="1"/>
+    <w:lsdException w:name="Table Simple 1" w:semiHidden="1" w:unhideWhenUsed="1"/>
+    <w:lsdException w:name="Table Simple 2" w:semiHidden="1" w:unhideWhenUsed="1"/>
+    <w:lsdException w:name="Table Simple 3" w:semiHidden="1" w:unhideWhenUsed="1"/>
+    <w:lsdException w:name="Table Classic 1" w:semiHidden="1" w:unhideWhenUsed="1"/>
+    <w:lsdException w:name="Table Classic 2" w:semiHidden="1" w:unhideWhenUsed="1"/>
+    <w:lsdException w:name="Table Classic 3" w:semiHidden="1" w:unhideWhenUsed="1"/>
+    <w:lsdException w:name="Table Classic 4" w:semiHidden="1" w:unhideWhenUsed="1"/>
+    <w:lsdException w:name="Table Colorful 1" w:semiHidden="1" w:unhideWhenUsed="1"/>
+    <w:lsdException w:name="Table Colorful 2" w:semiHidden="1" w:unhideWhenUsed="1"/>
+    <w:lsdException w:name="Table Colorful 3" w:semiHidden="1" w:unhideWhenUsed="1"/>
+    <w:lsdException w:name="Table Columns 1" w:semiHidden="1" w:unhideWhenUsed="1"/>
+    <w:lsdException w:name="Table Columns 2" w:semiHidden="1" w:unhideWhenUsed="1"/>
+    <w:lsdException w:name="Table Columns 3" w:semiHidden="1" w:unhideWhenUsed="1"/>
+    <w:lsdException w:name="Table Columns 4" w:semiHidden="1" w:unhideWhenUsed="1"/>
+    <w:lsdException w:name="Table Columns 5" w:semiHidden="1" w:unhideWhenUsed="1"/>
+    <w:lsdException w:name="Table Grid 1" w:semiHidden="1" w:unhideWhenUsed="1"/>
+    <w:lsdException w:name="Table Grid 2" w:semiHidden="1" w:unhideWhenUsed="1"/>
+    <w:lsdException w:name="Table Grid 3" w:semiHidden="1" w:unhideWhenUsed="1"/>
+    <w:lsdException w:name="Table Grid 4" w:semiHidden="1" w:unhideWhenUsed="1"/>
+    <w:lsdException w:name="Table Grid 5" w:semiHidden="1" w:unhideWhenUsed="1"/>
+    <w:lsdException w:name="Table Grid 6" w:semiHidden="1" w:unhideWhenUsed="1"/>
+    <w:lsdException w:name="Table Grid 7" w:semiHidden="1" w:unhideWhenUsed="1"/>
+    <w:lsdException w:name="Table Grid 8" w:semiHidden="1" w:unhideWhenUsed="1"/>
+    <w:lsdException w:name="Table List 1" w:semiHidden="1" w:unhideWhenUsed="1"/>
+    <w:lsdException w:name="Table List 2" w:semiHidden="1" w:unhideWhenUsed="1"/>
+    <w:lsdException w:name="Table List 3" w:semiHidden="1" w:unhideWhenUsed="1"/>
+    <w:lsdException w:name="Table List 4" w:semiHidden="1" w:unhideWhenUsed="1"/>
+    <w:lsdException w:name="Table List 5" w:semiHidden="1" w:unhideWhenUsed="1"/>
+    <w:lsdException w:name="Table List 6" w:semiHidden="1" w:unhideWhenUsed="1"/>
+    <w:lsdException w:name="Table List 7" w:semiHidden="1" w:unhideWhenUsed="1"/>
+    <w:lsdException w:name="Table List 8" w:semiHidden="1" w:unhideWhenUsed="1"/>
+    <w:lsdException w:name="Table 3D effects 1" w:semiHidden="1" w:unhideWhenUsed="1"/>
+    <w:lsdException w:name="Table 3D effects 2" w:semiHidden="1" w:unhideWhenUsed="1"/>
+    <w:lsdException w:name="Table 3D effects 3" w:semiHidden="1" w:unhideWhenUsed="1"/>
+    <w:lsdException w:name="Table Contemporary" w:semiHidden="1" w:unhideWhenUsed="1"/>
+    <w:lsdException w:name="Table Elegant" w:semiHidden="1" w:unhideWhenUsed="1"/>
+    <w:lsdException w:name="Table Professional" w:semiHidden="1" w:unhideWhenUsed="1"/>
+    <w:lsdException w:name="Table Subtle 1" w:semiHidden="1" w:unhideWhenUsed="1"/>
+    <w:lsdException w:name="Table Subtle 2" w:semiHidden="1" w:unhideWhenUsed="1"/>
+    <w:lsdException w:name="Table Web 1" w:semiHidden="1" w:unhideWhenUsed="1"/>
+    <w:lsdException w:name="Table Web 2" w:semiHidden="1" w:unhideWhenUsed="1"/>
+    <w:lsdException w:name="Table Web 3" w:semiHidden="1" w:unhideWhenUsed="1"/>
+    <w:lsdException w:name="Balloon Text" w:semiHidden="1" w:unhideWhenUsed="1"/>
+    <w:lsdException w:name="Table Grid" w:uiPriority="39"/>
+    <w:lsdException w:name="Table Theme" w:semiHidden="1" w:unhideWhenUsed="1"/>
+    <w:lsdException w:name="Placeholder Text" w:semiHidden="1"/>
+    <w:lsdException w:name="No Spacing" w:uiPriority="1" w:qFormat="1"/>
+    <w:lsdException w:name="Light Shading" w:uiPriority="60"/>
+    <w:lsdException w:name="Light List" w:uiPriority="61"/>
+    <w:lsdException w:name="Light Grid" w:uiPriority="62"/>
+    <w:lsdException w:name="Medium Shading 1" w:uiPriority="63"/>
+    <w:lsdException w:name="Medium Shading 2" w:uiPriority="64"/>
+    <w:lsdException w:name="Medium List 1" w:uiPriority="65"/>
+    <w:lsdException w:name="Medium List 2" w:uiPriority="66"/>
+    <w:lsdException w:name="Medium Grid 1" w:uiPriority="67"/>
+    <w:lsdException w:name="Medium Grid 2" w:uiPriority="68"/>
+    <w:lsdException w:name="Medium Grid 3" w:uiPriority="69"/>
+    <w:lsdException w:name="Dark List" w:uiPriority="70"/>
+    <w:lsdException w:name="Colorful Shading" w:uiPriority="71"/>
+    <w:lsdException w:name="Colorful List" w:uiPriority="72"/>
+    <w:lsdException w:name="Colorful Grid" w:uiPriority="73"/>
+    <w:lsdException w:name="Light Shading Accent 1" w:uiPriority="60"/>
+    <w:lsdException w:name="Light List Accent 1" w:uiPriority="61"/>
+    <w:lsdException w:name="Light Grid Accent 1" w:uiPriority="62"/>
+    <w:lsdException w:name="Medium Shading 1 Accent 1" w:uiPriority="63"/>
+    <w:lsdException w:name="Medium Shading 2 Accent 1" w:uiPriority="64"/>
+    <w:lsdException w:name="Medium List 1 Accent 1" w:uiPriority="65"/>
+    <w:lsdException w:name="Revision" w:semiHidden="1"/>
+    <w:lsdException w:name="List Paragraph" w:uiPriority="34" w:qFormat="1"/>
+    <w:lsdException w:name="Quote" w:uiPriority="29" w:qFormat="1"/>
+    <w:lsdException w:name="Intense Quote" w:uiPriority="30" w:qFormat="1"/>
+    <w:lsdException w:name="Medium List 2 Accent 1" w:uiPriority="66"/>
+    <w:lsdException w:name="Medium Grid 1 Accent 1" w:uiPriority="67"/>
+    <w:lsdException w:name="Medium Grid 2 Accent 1" w:uiPriority="68"/>
+    <w:lsdException w:name="Medium Grid 3 Accent 1" w:uiPriority="69"/>
+    <w:lsdException w:name="Dark List Accent 1" w:uiPriority="70"/>
+    <w:lsdException w:name="Colorful Shading Accent 1" w:uiPriority="71"/>
+    <w:lsdException w:name="Colorful List Accent 1" w:uiPriority="72"/>
+    <w:lsdException w:name="Colorful Grid Accent 1" w:uiPriority="73"/>
+    <w:lsdException w:name="Light Shading Accent 2" w:uiPriority="60"/>
+    <w:lsdException w:name="Light List Accent 2" w:uiPriority="61"/>
+    <w:lsdException w:name="Light Grid Accent 2" w:uiPriority="62"/>
+    <w:lsdException w:name="Medium Shading 1 Accent 2" w:uiPriority="63"/>
+    <w:lsdException w:name="Medium Shading 2 Accent 2" w:uiPriority="64"/>
+    <w:lsdException w:name="Medium List 1 Accent 2" w:uiPriority="65"/>
+    <w:lsdException w:name="Medium List 2 Accent 2" w:uiPriority="66"/>
+    <w:lsdException w:name="Medium Grid 1 Accent 2" w:uiPriority="67"/>
+    <w:lsdException w:name="Medium Grid 2 Accent 2" w:uiPriority="68"/>
+    <w:lsdException w:name="Medium Grid 3 Accent 2" w:uiPriority="69"/>
+    <w:lsdException w:name="Dark List Accent 2" w:uiPriority="70"/>
+    <w:lsdException w:name="Colorful Shading Accent 2" w:uiPriority="71"/>
+    <w:lsdException w:name="Colorful List Accent 2" w:uiPriority="72"/>
+    <w:lsdException w:name="Colorful Grid Accent 2" w:uiPriority="73"/>
+    <w:lsdException w:name="Light Shading Accent 3" w:uiPriority="60"/>
+    <w:lsdException w:name="Light List Accent 3" w:uiPriority="61"/>
+    <w:lsdException w:name="Light Grid Accent 3" w:uiPriority="62"/>
+    <w:lsdException w:name="Medium Shading 1 Accent 3" w:uiPriority="63"/>
+    <w:lsdException w:name="Medium Shading 2 Accent 3" w:uiPriority="64"/>
+    <w:lsdException w:name="Medium List 1 Accent 3" w:uiPriority="65"/>
+    <w:lsdException w:name="Medium List 2 Accent 3" w:uiPriority="66"/>
+    <w:lsdException w:name="Medium Grid 1 Accent 3" w:uiPriority="67"/>
+    <w:lsdException w:name="Medium Grid 2 Accent 3" w:uiPriority="68"/>
+    <w:lsdException w:name="Medium Grid 3 Accent 3" w:uiPriority="69"/>
+    <w:lsdException w:name="Dark List Accent 3" w:uiPriority="70"/>
+    <w:lsdException w:name="Colorful Shading Accent 3" w:uiPriority="71"/>
+    <w:lsdException w:name="Colorful List Accent 3" w:uiPriority="72"/>
+    <w:lsdException w:name="Colorful Grid Accent 3" w:uiPriority="73"/>
+    <w:lsdException w:name="Light Shading Accent 4" w:uiPriority="60"/>
+    <w:lsdException w:name="Light List Accent 4" w:uiPriority="61"/>
+    <w:lsdException w:name="Light Grid Accent 4" w:uiPriority="62"/>
+    <w:lsdException w:name="Medium Shading 1 Accent 4" w:uiPriority="63"/>
+    <w:lsdException w:name="Medium Shading 2 Accent 4" w:uiPriority="64"/>
+    <w:lsdException w:name="Medium List 1 Accent 4" w:uiPriority="65"/>
+    <w:lsdException w:name="Medium List 2 Accent 4" w:uiPriority="66"/>
+    <w:lsdException w:name="Medium Grid 1 Accent 4" w:uiPriority="67"/>
+    <w:lsdException w:name="Medium Grid 2 Accent 4" w:uiPriority="68"/>
+    <w:lsdException w:name="Medium Grid 3 Accent 4" w:uiPriority="69"/>
+    <w:lsdException w:name="Dark List Accent 4" w:uiPriority="70"/>
+    <w:lsdException w:name="Colorful Shading Accent 4" w:uiPriority="71"/>
+    <w:lsdException w:name="Colorful List Accent 4" w:uiPriority="72"/>
+    <w:lsdException w:name="Colorful Grid Accent 4" w:uiPriority="73"/>
+    <w:lsdException w:name="Light Shading Accent 5" w:uiPriority="60"/>
+    <w:lsdException w:name="Light List Accent 5" w:uiPriority="61"/>
+    <w:lsdException w:name="Light Grid Accent 5" w:uiPriority="62"/>
+    <w:lsdException w:name="Medium Shading 1 Accent 5" w:uiPriority="63"/>
+    <w:lsdException w:name="Medium Shading 2 Accent 5" w:uiPriority="64"/>
+    <w:lsdException w:name="Medium List 1 Accent 5" w:uiPriority="65"/>
+    <w:lsdException w:name="Medium List 2 Accent 5" w:uiPriority="66"/>
+    <w:lsdException w:name="Medium Grid 1 Accent 5" w:uiPriority="67"/>
+    <w:lsdException w:name="Medium Grid 2 Accent 5" w:uiPriority="68"/>
+    <w:lsdException w:name="Medium Grid 3 Accent 5" w:uiPriority="69"/>
+    <w:lsdException w:name="Dark List Accent 5" w:uiPriority="70"/>
+    <w:lsdException w:name="Colorful Shading Accent 5" w:uiPriority="71"/>
+    <w:lsdException w:name="Colorful List Accent 5" w:uiPriority="72"/>
+    <w:lsdException w:name="Colorful Grid Accent 5" w:uiPriority="73"/>
+    <w:lsdException w:name="Light Shading Accent 6" w:uiPriority="60"/>
+    <w:lsdException w:name="Light List Accent 6" w:uiPriority="61"/>
+    <w:lsdException w:name="Light Grid Accent 6" w:uiPriority="62"/>
+    <w:lsdException w:name="Medium Shading 1 Accent 6" w:uiPriority="63"/>
+    <w:lsdException w:name="Medium Shading 2 Accent 6" w:uiPriority="64"/>
+    <w:lsdException w:name="Medium List 1 Accent 6" w:uiPriority="65"/>
+    <w:lsdException w:name="Medium List 2 Accent 6" w:uiPriority="66"/>
+    <w:lsdException w:name="Medium Grid 1 Accent 6" w:uiPriority="67"/>
+    <w:lsdException w:name="Medium Grid 2 Accent 6" w:uiPriority="68"/>
+    <w:lsdException w:name="Medium Grid 3 Accent 6" w:uiPriority="69"/>
+    <w:lsdException w:name="Dark List Accent 6" w:uiPriority="70"/>
+    <w:lsdException w:name="Colorful Shading Accent 6" w:uiPriority="71"/>
+    <w:lsdException w:name="Colorful List Accent 6" w:uiPriority="72"/>
+    <w:lsdException w:name="Colorful Grid Accent 6" w:uiPriority="73"/>
+    <w:lsdException w:name="Subtle Emphasis" w:uiPriority="19" w:qFormat="1"/>
+    <w:lsdException w:name="Intense Emphasis" w:uiPriority="21" w:qFormat="1"/>
+    <w:lsdException w:name="Subtle Reference" w:uiPriority="31" w:qFormat="1"/>
+    <w:lsdException w:name="Intense Reference" w:uiPriority="32" w:qFormat="1"/>
+    <w:lsdException w:name="Book Title" w:uiPriority="33" w:qFormat="1"/>
+    <w:lsdException w:name="Bibliography" w:semiHidden="1" w:uiPriority="37" w:unhideWhenUsed="1"/>
+    <w:lsdException w:name="TOC Heading" w:semiHidden="1" w:uiPriority="39" w:unhideWhenUsed="1" w:qFormat="1"/>
+    <w:lsdException w:name="Plain Table 1" w:uiPriority="41"/>
+    <w:lsdException w:name="Plain Table 2" w:uiPriority="42"/>
+    <w:lsdException w:name="Plain Table 3" w:uiPriority="43"/>
+    <w:lsdException w:name="Plain Table 4" w:uiPriority="44"/>
+    <w:lsdException w:name="Plain Table 5" w:uiPriority="45"/>
+    <w:lsdException w:name="Grid Table Light" w:uiPriority="40"/>
+    <w:lsdException w:name="Grid Table 1 Light" w:uiPriority="46"/>
+    <w:lsdException w:name="Grid Table 2" w:uiPriority="47"/>
+    <w:lsdException w:name="Grid Table 3" w:uiPriority="48"/>
+    <w:lsdException w:name="Grid Table 4" w:uiPriority="49"/>
+    <w:lsdException w:name="Grid Table 5 Dark" w:uiPriority="50"/>
+    <w:lsdException w:name="Grid Table 6 Colorful" w:uiPriority="51"/>
+    <w:lsdException w:name="Grid Table 7 Colorful" w:uiPriority="52"/>
+    <w:lsdException w:name="Grid Table 1 Light Accent 1" w:uiPriority="46"/>
+    <w:lsdException w:name="Grid Table 2 Accent 1" w:uiPriority="47"/>
+    <w:lsdException w:name="Grid Table 3 Accent 1" w:uiPriority="48"/>
+    <w:lsdException w:name="Grid Table 4 Accent 1" w:uiPriority="49"/>
+    <w:lsdException w:name="Grid Table 5 Dark Accent 1" w:uiPriority="50"/>
+    <w:lsdException w:name="Grid Table 6 Colorful Accent 1" w:uiPriority="51"/>
+    <w:lsdException w:name="Grid Table 7 Colorful Accent 1" w:uiPriority="52"/>
+    <w:lsdException w:name="Grid Table 1 Light Accent 2" w:uiPriority="46"/>
+    <w:lsdException w:name="Grid Table 2 Accent 2" w:uiPriority="47"/>
+    <w:lsdException w:name="Grid Table 3 Accent 2" w:uiPriority="48"/>
+    <w:lsdException w:name="Grid Table 4 Accent 2" w:uiPriority="49"/>
+    <w:lsdException w:name="Grid Table 5 Dark Accent 2" w:uiPriority="50"/>
+    <w:lsdException w:name="Grid Table 6 Colorful Accent 2" w:uiPriority="51"/>
+    <w:lsdException w:name="Grid Table 7 Colorful Accent 2" w:uiPriority="52"/>
+    <w:lsdException w:name="Grid Table 1 Light Accent 3" w:uiPriority="46"/>
+    <w:lsdException w:name="Grid Table 2 Accent 3" w:uiPriority="47"/>
+    <w:lsdException w:name="Grid Table 3 Accent 3" w:uiPriority="48"/>
+    <w:lsdException w:name="Grid Table 4 Accent 3" w:uiPriority="49"/>
+    <w:lsdException w:name="Grid Table 5 Dark Accent 3" w:uiPriority="50"/>
+    <w:lsdException w:name="Grid Table 6 Colorful Accent 3" w:uiPriority="51"/>
+    <w:lsdException w:name="Grid Table 7 Colorful Accent 3" w:uiPriority="52"/>
+    <w:lsdException w:name="Grid Table 1 Light Accent 4" w:uiPriority="46"/>
+    <w:lsdException w:name="Grid Table 2 Accent 4" w:uiPriority="47"/>
+    <w:lsdException w:name="Grid Table 3 Accent 4" w:uiPriority="48"/>
+    <w:lsdException w:name="Grid Table 4 Accent 4" w:uiPriority="49"/>
+    <w:lsdException w:name="Grid Table 5 Dark Accent 4" w:uiPriority="50"/>
+    <w:lsdException w:name="Grid Table 6 Colorful Accent 4" w:uiPriority="51"/>
+    <w:lsdException w:name="Grid Table 7 Colorful Accent 4" w:uiPriority="52"/>
+    <w:lsdException w:name="Grid Table 1 Light Accent 5" w:uiPriority="46"/>
+    <w:lsdException w:name="Grid Table 2 Accent 5" w:uiPriority="47"/>
+    <w:lsdException w:name="Grid Table 3 Accent 5" w:uiPriority="48"/>
+    <w:lsdException w:name="Grid Table 4 Accent 5" w:uiPriority="49"/>
+    <w:lsdException w:name="Grid Table 5 Dark Accent 5" w:uiPriority="50"/>
+    <w:lsdException w:name="Grid Table 6 Colorful Accent 5" w:uiPriority="51"/>
+    <w:lsdException w:name="Grid Table 7 Colorful Accent 5" w:uiPriority="52"/>
+    <w:lsdException w:name="Grid Table 1 Light Accent 6" w:uiPriority="46"/>
+    <w:lsdException w:name="Grid Table 2 Accent 6" w:uiPriority="47"/>
+    <w:lsdException w:name="Grid Table 3 Accent 6" w:uiPriority="48"/>
+    <w:lsdException w:name="Grid Table 4 Accent 6" w:uiPriority="49"/>
+    <w:lsdException w:name="Grid Table 5 Dark Accent 6" w:uiPriority="50"/>
+    <w:lsdException w:name="Grid Table 6 Colorful Accent 6" w:uiPriority="51"/>
+    <w:lsdException w:name="Grid Table 7 Colorful Accent 6" w:uiPriority="52"/>
+    <w:lsdException w:name="List Table 1 Light" w:uiPriority="46"/>
+    <w:lsdException w:name="List Table 2" w:uiPriority="47"/>
+    <w:lsdException w:name="List Table 3" w:uiPriority="48"/>
+    <w:lsdException w:name="List Table 4" w:uiPriority="49"/>
+    <w:lsdException w:name="List Table 5 Dark" w:uiPriority="50"/>
+    <w:lsdException w:name="List Table 6 Colorful" w:uiPriority="51"/>
+    <w:lsdException w:name="List Table 7 Colorful" w:uiPriority="52"/>
+    <w:lsdException w:name="List Table 1 Light Accent 1" w:uiPriority="46"/>
+    <w:lsdException w:name="List Table 2 Accent 1" w:uiPriority="47"/>
+    <w:lsdException w:name="List Table 3 Accent 1" w:uiPriority="48"/>
+    <w:lsdException w:name="List Table 4 Accent 1" w:uiPriority="49"/>
+    <w:lsdException w:name="List Table 5 Dark Accent 1" w:uiPriority="50"/>
+    <w:lsdException w:name="List Table 6 Colorful Accent 1" w:uiPriority="51"/>
+    <w:lsdException w:name="List Table 7 Colorful Accent 1" w:uiPriority="52"/>
+    <w:lsdException w:name="List Table 1 Light Accent 2" w:uiPriority="46"/>
+    <w:lsdException w:name="List Table 2 Accent 2" w:uiPriority="47"/>
+    <w:lsdException w:name="List Table 3 Accent 2" w:uiPriority="48"/>
+    <w:lsdException w:name="List Table 4 Accent 2" w:uiPriority="49"/>
+    <w:lsdException w:name="List Table 5 Dark Accent 2" w:uiPriority="50"/>
+    <w:lsdException w:name="List Table 6 Colorful Accent 2" w:uiPriority="51"/>
+    <w:lsdException w:name="List Table 7 Colorful Accent 2" w:uiPriority="52"/>
+    <w:lsdException w:name="List Table 1 Light Accent 3" w:uiPriority="46"/>
+    <w:lsdException w:name="List Table 2 Accent 3" w:uiPriority="47"/>
+    <w:lsdException w:name="List Table 3 Accent 3" w:uiPriority="48"/>
+    <w:lsdException w:name="List Table 4 Accent 3" w:uiPriority="49"/>
+    <w:lsdException w:name="List Table 5 Dark Accent 3" w:uiPriority="50"/>
+    <w:lsdException w:name="List Table 6 Colorful Accent 3" w:uiPriority="51"/>
+    <w:lsdException w:name="List Table 7 Colorful Accent 3" w:uiPriority="52"/>
+    <w:lsdException w:name="List Table 1 Light Accent 4" w:uiPriority="46"/>
+    <w:lsdException w:name="List Table 2 Accent 4" w:uiPriority="47"/>
+    <w:lsdException w:name="List Table 3 Accent 4" w:uiPriority="48"/>
+    <w:lsdException w:name="List Table 4 Accent 4" w:uiPriority="49"/>
+    <w:lsdException w:name="List Table 5 Dark Accent 4" w:uiPriority="50"/>
+    <w:lsdException w:name="List Table 6 Colorful Accent 4" w:uiPriority="51"/>
+    <w:lsdException w:name="List Table 7 Colorful Accent 4" w:uiPriority="52"/>
+    <w:lsdException w:name="List Table 1 Light Accent 5" w:uiPriority="46"/>
+    <w:lsdException w:name="List Table 2 Accent 5" w:uiPriority="47"/>
+    <w:lsdException w:name="List Table 3 Accent 5" w:uiPriority="48"/>
+    <w:lsdException w:name="List Table 4 Accent 5" w:uiPriority="49"/>
+    <w:lsdException w:name="List Table 5 Dark Accent 5" w:uiPriority="50"/>
+    <w:lsdException w:name="List Table 6 Colorful Accent 5" w:uiPriority="51"/>
+    <w:lsdException w:name="List Table 7 Colorful Accent 5" w:uiPriority="52"/>
+    <w:lsdException w:name="List Table 1 Light Accent 6" w:uiPriority="46"/>
+    <w:lsdException w:name="List Table 2 Accent 6" w:uiPriority="47"/>
+    <w:lsdException w:name="List Table 3 Accent 6" w:uiPriority="48"/>
+    <w:lsdException w:name="List Table 4 Accent 6" w:uiPriority="49"/>
+    <w:lsdException w:name="List Table 5 Dark Accent 6" w:uiPriority="50"/>
+    <w:lsdException w:name="List Table 6 Colorful Accent 6" w:uiPriority="51"/>
+    <w:lsdException w:name="List Table 7 Colorful Accent 6" w:uiPriority="52"/>
+    <w:lsdException w:name="Mention" w:semiHidden="1" w:unhideWhenUsed="1"/>
+    <w:lsdException w:name="Smart Hyperlink" w:semiHidden="1" w:unhideWhenUsed="1"/>
+    <w:lsdException w:name="Hashtag" w:semiHidden="1" w:unhideWhenUsed="1"/>
+  </w:latentStyles>
+  <w:style w:type="paragraph" w:default="1" w:styleId="Normal">
+    <w:name w:val="Normal"/>
+    <w:qFormat/>
+  </w:style>
+  <w:style w:type="character" w:default="1" w:styleId="DefaultParagraphFont">
+    <w:name w:val="Default Paragraph Font"/>
+    <w:uiPriority w:val="1"/>
+    <w:semiHidden/>
+    <w:unhideWhenUsed/>
+  </w:style>
+  <w:style w:type="table" w:default="1" w:styleId="TableNormal">
+    <w:name w:val="Normal Table"/>
+    <w:uiPriority w:val="99"/>
+    <w:semiHidden/>
+    <w:unhideWhenUsed/>
+    <w:tblPr>
+      <w:tblInd w:w="0" w:type="dxa"/>
+      <w:tblCellMar>
+        <w:top w:w="0" w:type="dxa"/>
+        <w:left w:w="108" w:type="dxa"/>
+        <w:bottom w:w="0" w:type="dxa"/>
+        <w:right w:w="108" w:type="dxa"/>
+      </w:tblCellMar>
+    </w:tblPr>
+  </w:style>
+  <w:style w:type="numbering" w:default="1" w:styleId="NoList">
+    <w:name w:val="No List"/>
+    <w:uiPriority w:val="99"/>
+    <w:semiHidden/>
+    <w:unhideWhenUsed/>
+  </w:style>
+  <w:style w:type="paragraph" w:customStyle="1" w:styleId="54414E45EAAF4AF487E991C17FDAB2BE">
+    <w:name w:val="54414E45EAAF4AF487E991C17FDAB2BE"/>
+    <w:rsid w:val="00497A07"/>
+  </w:style>
+</w:styles>
+</file>
+
+<file path=word/glossary/webSettings.xml><?xml version="1.0" encoding="utf-8"?>
+<w:webSettings xmlns:mc="http://schemas.openxmlformats.org/markup-compatibility/2006" xmlns:r="http://schemas.openxmlformats.org/officeDocument/2006/relationships" xmlns:w="http://schemas.openxmlformats.org/wordprocessingml/2006/main" xmlns:w14="http://schemas.microsoft.com/office/word/2010/wordml" xmlns:w15="http://schemas.microsoft.com/office/word/2012/wordml" xmlns:w16se="http://schemas.microsoft.com/office/word/2015/wordml/symex" mc:Ignorable="w14 w15 w16se">
+  <w:optimizeForBrowser/>
+  <w:allowPNG/>
+</w:webSettings>
 </file>
 
 <file path=word/theme/theme1.xml><?xml version="1.0" encoding="utf-8"?>
@@ -11450,7 +14998,7 @@
 </file>
 
 <file path=customXml/itemProps1.xml><?xml version="1.0" encoding="utf-8"?>
-<ds:datastoreItem xmlns:ds="http://schemas.openxmlformats.org/officeDocument/2006/customXml" ds:itemID="{A1D417D2-4036-4912-BE3D-1672C86816BC}">
+<ds:datastoreItem xmlns:ds="http://schemas.openxmlformats.org/officeDocument/2006/customXml" ds:itemID="{25749072-9445-4653-A59B-6F256363081D}">
   <ds:schemaRefs>
     <ds:schemaRef ds:uri="http://schemas.openxmlformats.org/officeDocument/2006/bibliography"/>
   </ds:schemaRefs>

</xml_diff>